<commit_message>
Added authorization using SendGrid.
</commit_message>
<xml_diff>
--- a/Notes.docx
+++ b/Notes.docx
@@ -2254,6 +2254,4566 @@
       </w:pPr>
       <w:r>
         <w:t>In ‘Git Changes’ panel, click on ‘Create Git Repository’</w:t>
+      </w:r>
+    </w:p>
+    <w:p>
+      <w:pPr>
+        <w:pStyle w:val="ListParagraph"/>
+        <w:numPr>
+          <w:ilvl w:val="0"/>
+          <w:numId w:val="1"/>
+        </w:numPr>
+      </w:pPr>
+      <w:r>
+        <w:t>Setup SendGrid</w:t>
+      </w:r>
+    </w:p>
+    <w:p>
+      <w:pPr>
+        <w:pStyle w:val="ListParagraph"/>
+        <w:numPr>
+          <w:ilvl w:val="1"/>
+          <w:numId w:val="1"/>
+        </w:numPr>
+      </w:pPr>
+      <w:r>
+        <w:t xml:space="preserve">Sign up for SendGrid at </w:t>
+      </w:r>
+      <w:hyperlink r:id="rId5" w:history="1">
+        <w:r>
+          <w:rPr>
+            <w:rStyle w:val="Hyperlink"/>
+          </w:rPr>
+          <w:t>https://www.sendgrid.com</w:t>
+        </w:r>
+      </w:hyperlink>
+    </w:p>
+    <w:p>
+      <w:pPr>
+        <w:pStyle w:val="ListParagraph"/>
+        <w:numPr>
+          <w:ilvl w:val="1"/>
+          <w:numId w:val="1"/>
+        </w:numPr>
+      </w:pPr>
+      <w:r>
+        <w:t xml:space="preserve">Go to Settings </w:t>
+      </w:r>
+      <w:r>
+        <w:sym w:font="Wingdings" w:char="F0E0"/>
+      </w:r>
+      <w:r>
+        <w:t xml:space="preserve"> API Keys</w:t>
+      </w:r>
+    </w:p>
+    <w:p>
+      <w:pPr>
+        <w:pStyle w:val="ListParagraph"/>
+        <w:numPr>
+          <w:ilvl w:val="1"/>
+          <w:numId w:val="1"/>
+        </w:numPr>
+      </w:pPr>
+      <w:r>
+        <w:t>Create API key</w:t>
+      </w:r>
+    </w:p>
+    <w:p>
+      <w:pPr>
+        <w:pStyle w:val="ListParagraph"/>
+        <w:numPr>
+          <w:ilvl w:val="1"/>
+          <w:numId w:val="1"/>
+        </w:numPr>
+      </w:pPr>
+      <w:r>
+        <w:t>Copy the value of the Key that is shown (only once)</w:t>
+      </w:r>
+    </w:p>
+    <w:p>
+      <w:pPr>
+        <w:pStyle w:val="ListParagraph"/>
+        <w:numPr>
+          <w:ilvl w:val="1"/>
+          <w:numId w:val="1"/>
+        </w:numPr>
+      </w:pPr>
+      <w:r>
+        <w:t>Put in Key Vault</w:t>
+      </w:r>
+    </w:p>
+    <w:p>
+      <w:pPr>
+        <w:pStyle w:val="ListParagraph"/>
+        <w:numPr>
+          <w:ilvl w:val="0"/>
+          <w:numId w:val="1"/>
+        </w:numPr>
+      </w:pPr>
+      <w:r>
+        <w:t>Implement Authentication</w:t>
+      </w:r>
+    </w:p>
+    <w:p>
+      <w:pPr>
+        <w:pStyle w:val="ListParagraph"/>
+        <w:numPr>
+          <w:ilvl w:val="1"/>
+          <w:numId w:val="1"/>
+        </w:numPr>
+      </w:pPr>
+      <w:r>
+        <w:t>Create a ‘Services’ folder</w:t>
+      </w:r>
+    </w:p>
+    <w:p>
+      <w:pPr>
+        <w:pStyle w:val="ListParagraph"/>
+        <w:numPr>
+          <w:ilvl w:val="1"/>
+          <w:numId w:val="1"/>
+        </w:numPr>
+      </w:pPr>
+      <w:r>
+        <w:t xml:space="preserve">Add a class called </w:t>
+      </w:r>
+      <w:proofErr w:type="spellStart"/>
+      <w:r>
+        <w:t>AuthMessageSenderOptions.cs</w:t>
+      </w:r>
+      <w:proofErr w:type="spellEnd"/>
+    </w:p>
+    <w:p>
+      <w:pPr>
+        <w:autoSpaceDE w:val="0"/>
+        <w:autoSpaceDN w:val="0"/>
+        <w:adjustRightInd w:val="0"/>
+        <w:spacing w:after="0" w:line="240" w:lineRule="auto"/>
+        <w:ind w:left="1440"/>
+        <w:rPr>
+          <w:rFonts w:ascii="Cascadia Mono" w:hAnsi="Cascadia Mono" w:cs="Cascadia Mono"/>
+          <w:color w:val="000000"/>
+          <w:sz w:val="19"/>
+          <w:szCs w:val="19"/>
+          <w14:ligatures w14:val="standardContextual"/>
+        </w:rPr>
+      </w:pPr>
+      <w:r>
+        <w:rPr>
+          <w:rFonts w:ascii="Cascadia Mono" w:hAnsi="Cascadia Mono" w:cs="Cascadia Mono"/>
+          <w:color w:val="000000"/>
+          <w:sz w:val="19"/>
+          <w:szCs w:val="19"/>
+          <w14:ligatures w14:val="standardContextual"/>
+        </w:rPr>
+        <w:t xml:space="preserve">    </w:t>
+      </w:r>
+      <w:r>
+        <w:rPr>
+          <w:rFonts w:ascii="Cascadia Mono" w:hAnsi="Cascadia Mono" w:cs="Cascadia Mono"/>
+          <w:color w:val="0000FF"/>
+          <w:sz w:val="19"/>
+          <w:szCs w:val="19"/>
+          <w14:ligatures w14:val="standardContextual"/>
+        </w:rPr>
+        <w:t>public</w:t>
+      </w:r>
+      <w:r>
+        <w:rPr>
+          <w:rFonts w:ascii="Cascadia Mono" w:hAnsi="Cascadia Mono" w:cs="Cascadia Mono"/>
+          <w:color w:val="000000"/>
+          <w:sz w:val="19"/>
+          <w:szCs w:val="19"/>
+          <w14:ligatures w14:val="standardContextual"/>
+        </w:rPr>
+        <w:t xml:space="preserve"> </w:t>
+      </w:r>
+      <w:r>
+        <w:rPr>
+          <w:rFonts w:ascii="Cascadia Mono" w:hAnsi="Cascadia Mono" w:cs="Cascadia Mono"/>
+          <w:color w:val="0000FF"/>
+          <w:sz w:val="19"/>
+          <w:szCs w:val="19"/>
+          <w14:ligatures w14:val="standardContextual"/>
+        </w:rPr>
+        <w:t>class</w:t>
+      </w:r>
+      <w:r>
+        <w:rPr>
+          <w:rFonts w:ascii="Cascadia Mono" w:hAnsi="Cascadia Mono" w:cs="Cascadia Mono"/>
+          <w:color w:val="000000"/>
+          <w:sz w:val="19"/>
+          <w:szCs w:val="19"/>
+          <w14:ligatures w14:val="standardContextual"/>
+        </w:rPr>
+        <w:t xml:space="preserve"> </w:t>
+      </w:r>
+      <w:proofErr w:type="spellStart"/>
+      <w:r>
+        <w:rPr>
+          <w:rFonts w:ascii="Cascadia Mono" w:hAnsi="Cascadia Mono" w:cs="Cascadia Mono"/>
+          <w:color w:val="2B91AF"/>
+          <w:sz w:val="19"/>
+          <w:szCs w:val="19"/>
+          <w14:ligatures w14:val="standardContextual"/>
+        </w:rPr>
+        <w:t>AuthMessageSenderOptions</w:t>
+      </w:r>
+      <w:proofErr w:type="spellEnd"/>
+    </w:p>
+    <w:p>
+      <w:pPr>
+        <w:autoSpaceDE w:val="0"/>
+        <w:autoSpaceDN w:val="0"/>
+        <w:adjustRightInd w:val="0"/>
+        <w:spacing w:after="0" w:line="240" w:lineRule="auto"/>
+        <w:ind w:left="1440"/>
+        <w:rPr>
+          <w:rFonts w:ascii="Cascadia Mono" w:hAnsi="Cascadia Mono" w:cs="Cascadia Mono"/>
+          <w:color w:val="000000"/>
+          <w:sz w:val="19"/>
+          <w:szCs w:val="19"/>
+          <w14:ligatures w14:val="standardContextual"/>
+        </w:rPr>
+      </w:pPr>
+      <w:r>
+        <w:rPr>
+          <w:rFonts w:ascii="Cascadia Mono" w:hAnsi="Cascadia Mono" w:cs="Cascadia Mono"/>
+          <w:color w:val="000000"/>
+          <w:sz w:val="19"/>
+          <w:szCs w:val="19"/>
+          <w14:ligatures w14:val="standardContextual"/>
+        </w:rPr>
+        <w:t xml:space="preserve">    {</w:t>
+      </w:r>
+    </w:p>
+    <w:p>
+      <w:pPr>
+        <w:autoSpaceDE w:val="0"/>
+        <w:autoSpaceDN w:val="0"/>
+        <w:adjustRightInd w:val="0"/>
+        <w:spacing w:after="0" w:line="240" w:lineRule="auto"/>
+        <w:ind w:left="1440"/>
+        <w:rPr>
+          <w:rFonts w:ascii="Cascadia Mono" w:hAnsi="Cascadia Mono" w:cs="Cascadia Mono"/>
+          <w:color w:val="000000"/>
+          <w:sz w:val="19"/>
+          <w:szCs w:val="19"/>
+          <w14:ligatures w14:val="standardContextual"/>
+        </w:rPr>
+      </w:pPr>
+      <w:r>
+        <w:rPr>
+          <w:rFonts w:ascii="Cascadia Mono" w:hAnsi="Cascadia Mono" w:cs="Cascadia Mono"/>
+          <w:color w:val="000000"/>
+          <w:sz w:val="19"/>
+          <w:szCs w:val="19"/>
+          <w14:ligatures w14:val="standardContextual"/>
+        </w:rPr>
+        <w:t xml:space="preserve">        </w:t>
+      </w:r>
+      <w:r>
+        <w:rPr>
+          <w:rFonts w:ascii="Cascadia Mono" w:hAnsi="Cascadia Mono" w:cs="Cascadia Mono"/>
+          <w:color w:val="0000FF"/>
+          <w:sz w:val="19"/>
+          <w:szCs w:val="19"/>
+          <w14:ligatures w14:val="standardContextual"/>
+        </w:rPr>
+        <w:t>public</w:t>
+      </w:r>
+      <w:r>
+        <w:rPr>
+          <w:rFonts w:ascii="Cascadia Mono" w:hAnsi="Cascadia Mono" w:cs="Cascadia Mono"/>
+          <w:color w:val="000000"/>
+          <w:sz w:val="19"/>
+          <w:szCs w:val="19"/>
+          <w14:ligatures w14:val="standardContextual"/>
+        </w:rPr>
+        <w:t xml:space="preserve"> </w:t>
+      </w:r>
+      <w:r>
+        <w:rPr>
+          <w:rFonts w:ascii="Cascadia Mono" w:hAnsi="Cascadia Mono" w:cs="Cascadia Mono"/>
+          <w:color w:val="0000FF"/>
+          <w:sz w:val="19"/>
+          <w:szCs w:val="19"/>
+          <w14:ligatures w14:val="standardContextual"/>
+        </w:rPr>
+        <w:t>string</w:t>
+      </w:r>
+      <w:r>
+        <w:rPr>
+          <w:rFonts w:ascii="Cascadia Mono" w:hAnsi="Cascadia Mono" w:cs="Cascadia Mono"/>
+          <w:color w:val="000000"/>
+          <w:sz w:val="19"/>
+          <w:szCs w:val="19"/>
+          <w14:ligatures w14:val="standardContextual"/>
+        </w:rPr>
+        <w:t xml:space="preserve">? </w:t>
+      </w:r>
+      <w:proofErr w:type="spellStart"/>
+      <w:r>
+        <w:rPr>
+          <w:rFonts w:ascii="Cascadia Mono" w:hAnsi="Cascadia Mono" w:cs="Cascadia Mono"/>
+          <w:color w:val="000000"/>
+          <w:sz w:val="19"/>
+          <w:szCs w:val="19"/>
+          <w14:ligatures w14:val="standardContextual"/>
+        </w:rPr>
+        <w:t>SendGridKey</w:t>
+      </w:r>
+      <w:proofErr w:type="spellEnd"/>
+      <w:r>
+        <w:rPr>
+          <w:rFonts w:ascii="Cascadia Mono" w:hAnsi="Cascadia Mono" w:cs="Cascadia Mono"/>
+          <w:color w:val="000000"/>
+          <w:sz w:val="19"/>
+          <w:szCs w:val="19"/>
+          <w14:ligatures w14:val="standardContextual"/>
+        </w:rPr>
+        <w:t xml:space="preserve"> { </w:t>
+      </w:r>
+      <w:r>
+        <w:rPr>
+          <w:rFonts w:ascii="Cascadia Mono" w:hAnsi="Cascadia Mono" w:cs="Cascadia Mono"/>
+          <w:color w:val="0000FF"/>
+          <w:sz w:val="19"/>
+          <w:szCs w:val="19"/>
+          <w14:ligatures w14:val="standardContextual"/>
+        </w:rPr>
+        <w:t>get</w:t>
+      </w:r>
+      <w:r>
+        <w:rPr>
+          <w:rFonts w:ascii="Cascadia Mono" w:hAnsi="Cascadia Mono" w:cs="Cascadia Mono"/>
+          <w:color w:val="000000"/>
+          <w:sz w:val="19"/>
+          <w:szCs w:val="19"/>
+          <w14:ligatures w14:val="standardContextual"/>
+        </w:rPr>
+        <w:t xml:space="preserve">; </w:t>
+      </w:r>
+      <w:r>
+        <w:rPr>
+          <w:rFonts w:ascii="Cascadia Mono" w:hAnsi="Cascadia Mono" w:cs="Cascadia Mono"/>
+          <w:color w:val="0000FF"/>
+          <w:sz w:val="19"/>
+          <w:szCs w:val="19"/>
+          <w14:ligatures w14:val="standardContextual"/>
+        </w:rPr>
+        <w:t>set</w:t>
+      </w:r>
+      <w:r>
+        <w:rPr>
+          <w:rFonts w:ascii="Cascadia Mono" w:hAnsi="Cascadia Mono" w:cs="Cascadia Mono"/>
+          <w:color w:val="000000"/>
+          <w:sz w:val="19"/>
+          <w:szCs w:val="19"/>
+          <w14:ligatures w14:val="standardContextual"/>
+        </w:rPr>
+        <w:t>; }</w:t>
+      </w:r>
+    </w:p>
+    <w:p>
+      <w:pPr>
+        <w:autoSpaceDE w:val="0"/>
+        <w:autoSpaceDN w:val="0"/>
+        <w:adjustRightInd w:val="0"/>
+        <w:spacing w:after="0" w:line="240" w:lineRule="auto"/>
+        <w:ind w:left="1440"/>
+        <w:rPr>
+          <w:rFonts w:ascii="Cascadia Mono" w:hAnsi="Cascadia Mono" w:cs="Cascadia Mono"/>
+          <w:color w:val="000000"/>
+          <w:sz w:val="19"/>
+          <w:szCs w:val="19"/>
+          <w14:ligatures w14:val="standardContextual"/>
+        </w:rPr>
+      </w:pPr>
+      <w:r>
+        <w:rPr>
+          <w:rFonts w:ascii="Cascadia Mono" w:hAnsi="Cascadia Mono" w:cs="Cascadia Mono"/>
+          <w:color w:val="000000"/>
+          <w:sz w:val="19"/>
+          <w:szCs w:val="19"/>
+          <w14:ligatures w14:val="standardContextual"/>
+        </w:rPr>
+        <w:t xml:space="preserve">    }</w:t>
+      </w:r>
+    </w:p>
+    <w:p>
+      <w:pPr>
+        <w:pStyle w:val="ListParagraph"/>
+        <w:numPr>
+          <w:ilvl w:val="1"/>
+          <w:numId w:val="1"/>
+        </w:numPr>
+        <w:rPr>
+          <w:rFonts w:cstheme="minorHAnsi"/>
+          <w:color w:val="000000"/>
+          <w14:ligatures w14:val="standardContextual"/>
+        </w:rPr>
+      </w:pPr>
+      <w:r>
+        <w:rPr>
+          <w:rFonts w:cstheme="minorHAnsi"/>
+          <w:color w:val="000000"/>
+          <w14:ligatures w14:val="standardContextual"/>
+        </w:rPr>
+        <w:t xml:space="preserve">Add NuGet packages for the next step where we add the </w:t>
+      </w:r>
+      <w:proofErr w:type="spellStart"/>
+      <w:r>
+        <w:rPr>
+          <w:rFonts w:cstheme="minorHAnsi"/>
+          <w:color w:val="000000"/>
+          <w14:ligatures w14:val="standardContextual"/>
+        </w:rPr>
+        <w:t>EmailSender</w:t>
+      </w:r>
+      <w:proofErr w:type="spellEnd"/>
+      <w:r>
+        <w:rPr>
+          <w:rFonts w:cstheme="minorHAnsi"/>
+          <w:color w:val="000000"/>
+          <w14:ligatures w14:val="standardContextual"/>
+        </w:rPr>
+        <w:t xml:space="preserve"> class</w:t>
+      </w:r>
+    </w:p>
+    <w:p>
+      <w:pPr>
+        <w:pStyle w:val="ListParagraph"/>
+        <w:numPr>
+          <w:ilvl w:val="2"/>
+          <w:numId w:val="1"/>
+        </w:numPr>
+        <w:rPr>
+          <w:rFonts w:cstheme="minorHAnsi"/>
+          <w:color w:val="000000"/>
+          <w14:ligatures w14:val="standardContextual"/>
+        </w:rPr>
+      </w:pPr>
+      <w:r>
+        <w:rPr>
+          <w:rFonts w:cstheme="minorHAnsi"/>
+          <w:color w:val="000000"/>
+          <w14:ligatures w14:val="standardContextual"/>
+        </w:rPr>
+        <w:lastRenderedPageBreak/>
+        <w:t>SendGrid</w:t>
+      </w:r>
+    </w:p>
+    <w:p>
+      <w:pPr>
+        <w:pStyle w:val="ListParagraph"/>
+        <w:numPr>
+          <w:ilvl w:val="1"/>
+          <w:numId w:val="1"/>
+        </w:numPr>
+        <w:rPr>
+          <w:rFonts w:cstheme="minorHAnsi"/>
+          <w:color w:val="000000"/>
+          <w14:ligatures w14:val="standardContextual"/>
+        </w:rPr>
+      </w:pPr>
+      <w:r>
+        <w:rPr>
+          <w:rFonts w:cstheme="minorHAnsi"/>
+          <w:color w:val="000000"/>
+          <w14:ligatures w14:val="standardContextual"/>
+        </w:rPr>
+        <w:t xml:space="preserve">Add an implementation of </w:t>
+      </w:r>
+      <w:proofErr w:type="spellStart"/>
+      <w:r>
+        <w:rPr>
+          <w:rFonts w:cstheme="minorHAnsi"/>
+          <w:color w:val="000000"/>
+          <w14:ligatures w14:val="standardContextual"/>
+        </w:rPr>
+        <w:t>IEmailSender</w:t>
+      </w:r>
+      <w:proofErr w:type="spellEnd"/>
+      <w:r>
+        <w:rPr>
+          <w:rFonts w:cstheme="minorHAnsi"/>
+          <w:color w:val="000000"/>
+          <w14:ligatures w14:val="standardContextual"/>
+        </w:rPr>
+        <w:t xml:space="preserve"> </w:t>
+      </w:r>
+      <w:r>
+        <w:rPr>
+          <w:rFonts w:cstheme="minorHAnsi"/>
+          <w:color w:val="000000"/>
+          <w14:ligatures w14:val="standardContextual"/>
+        </w:rPr>
+        <w:t xml:space="preserve">called </w:t>
+      </w:r>
+      <w:proofErr w:type="spellStart"/>
+      <w:r>
+        <w:rPr>
+          <w:rFonts w:cstheme="minorHAnsi"/>
+          <w:color w:val="000000"/>
+          <w14:ligatures w14:val="standardContextual"/>
+        </w:rPr>
+        <w:t>EmailSender.cs</w:t>
+      </w:r>
+      <w:proofErr w:type="spellEnd"/>
+      <w:r>
+        <w:rPr>
+          <w:rFonts w:cstheme="minorHAnsi"/>
+          <w:color w:val="000000"/>
+          <w14:ligatures w14:val="standardContextual"/>
+        </w:rPr>
+        <w:t xml:space="preserve"> </w:t>
+      </w:r>
+      <w:r>
+        <w:rPr>
+          <w:rFonts w:cstheme="minorHAnsi"/>
+          <w:color w:val="000000"/>
+          <w14:ligatures w14:val="standardContextual"/>
+        </w:rPr>
+        <w:t>in the Services folder</w:t>
+      </w:r>
+      <w:r>
+        <w:rPr>
+          <w:rFonts w:cstheme="minorHAnsi"/>
+          <w:color w:val="000000"/>
+          <w14:ligatures w14:val="standardContextual"/>
+        </w:rPr>
+        <w:t>.  Correct the namespace.</w:t>
+      </w:r>
+    </w:p>
+    <w:p>
+      <w:pPr>
+        <w:autoSpaceDE w:val="0"/>
+        <w:autoSpaceDN w:val="0"/>
+        <w:adjustRightInd w:val="0"/>
+        <w:spacing w:after="0" w:line="240" w:lineRule="auto"/>
+        <w:ind w:left="2160"/>
+        <w:rPr>
+          <w:rFonts w:ascii="Cascadia Mono" w:hAnsi="Cascadia Mono" w:cs="Cascadia Mono"/>
+          <w:color w:val="000000"/>
+          <w:sz w:val="19"/>
+          <w:szCs w:val="19"/>
+          <w14:ligatures w14:val="standardContextual"/>
+        </w:rPr>
+      </w:pPr>
+      <w:r>
+        <w:rPr>
+          <w:rFonts w:ascii="Cascadia Mono" w:hAnsi="Cascadia Mono" w:cs="Cascadia Mono"/>
+          <w:color w:val="0000FF"/>
+          <w:sz w:val="19"/>
+          <w:szCs w:val="19"/>
+          <w14:ligatures w14:val="standardContextual"/>
+        </w:rPr>
+        <w:t>using</w:t>
+      </w:r>
+      <w:r>
+        <w:rPr>
+          <w:rFonts w:ascii="Cascadia Mono" w:hAnsi="Cascadia Mono" w:cs="Cascadia Mono"/>
+          <w:color w:val="000000"/>
+          <w:sz w:val="19"/>
+          <w:szCs w:val="19"/>
+          <w14:ligatures w14:val="standardContextual"/>
+        </w:rPr>
+        <w:t xml:space="preserve"> </w:t>
+      </w:r>
+      <w:proofErr w:type="spellStart"/>
+      <w:r>
+        <w:rPr>
+          <w:rFonts w:ascii="Cascadia Mono" w:hAnsi="Cascadia Mono" w:cs="Cascadia Mono"/>
+          <w:color w:val="000000"/>
+          <w:sz w:val="19"/>
+          <w:szCs w:val="19"/>
+          <w14:ligatures w14:val="standardContextual"/>
+        </w:rPr>
+        <w:t>Microsoft.AspNetCore.Identity.UI.Services</w:t>
+      </w:r>
+      <w:proofErr w:type="spellEnd"/>
+      <w:r>
+        <w:rPr>
+          <w:rFonts w:ascii="Cascadia Mono" w:hAnsi="Cascadia Mono" w:cs="Cascadia Mono"/>
+          <w:color w:val="000000"/>
+          <w:sz w:val="19"/>
+          <w:szCs w:val="19"/>
+          <w14:ligatures w14:val="standardContextual"/>
+        </w:rPr>
+        <w:t>;</w:t>
+      </w:r>
+    </w:p>
+    <w:p>
+      <w:pPr>
+        <w:autoSpaceDE w:val="0"/>
+        <w:autoSpaceDN w:val="0"/>
+        <w:adjustRightInd w:val="0"/>
+        <w:spacing w:after="0" w:line="240" w:lineRule="auto"/>
+        <w:ind w:left="2160"/>
+        <w:rPr>
+          <w:rFonts w:ascii="Cascadia Mono" w:hAnsi="Cascadia Mono" w:cs="Cascadia Mono"/>
+          <w:color w:val="000000"/>
+          <w:sz w:val="19"/>
+          <w:szCs w:val="19"/>
+          <w14:ligatures w14:val="standardContextual"/>
+        </w:rPr>
+      </w:pPr>
+      <w:r>
+        <w:rPr>
+          <w:rFonts w:ascii="Cascadia Mono" w:hAnsi="Cascadia Mono" w:cs="Cascadia Mono"/>
+          <w:color w:val="0000FF"/>
+          <w:sz w:val="19"/>
+          <w:szCs w:val="19"/>
+          <w14:ligatures w14:val="standardContextual"/>
+        </w:rPr>
+        <w:t>using</w:t>
+      </w:r>
+      <w:r>
+        <w:rPr>
+          <w:rFonts w:ascii="Cascadia Mono" w:hAnsi="Cascadia Mono" w:cs="Cascadia Mono"/>
+          <w:color w:val="000000"/>
+          <w:sz w:val="19"/>
+          <w:szCs w:val="19"/>
+          <w14:ligatures w14:val="standardContextual"/>
+        </w:rPr>
+        <w:t xml:space="preserve"> </w:t>
+      </w:r>
+      <w:proofErr w:type="spellStart"/>
+      <w:r>
+        <w:rPr>
+          <w:rFonts w:ascii="Cascadia Mono" w:hAnsi="Cascadia Mono" w:cs="Cascadia Mono"/>
+          <w:color w:val="000000"/>
+          <w:sz w:val="19"/>
+          <w:szCs w:val="19"/>
+          <w14:ligatures w14:val="standardContextual"/>
+        </w:rPr>
+        <w:t>Microsoft.Extensions.Options</w:t>
+      </w:r>
+      <w:proofErr w:type="spellEnd"/>
+      <w:r>
+        <w:rPr>
+          <w:rFonts w:ascii="Cascadia Mono" w:hAnsi="Cascadia Mono" w:cs="Cascadia Mono"/>
+          <w:color w:val="000000"/>
+          <w:sz w:val="19"/>
+          <w:szCs w:val="19"/>
+          <w14:ligatures w14:val="standardContextual"/>
+        </w:rPr>
+        <w:t>;</w:t>
+      </w:r>
+    </w:p>
+    <w:p>
+      <w:pPr>
+        <w:autoSpaceDE w:val="0"/>
+        <w:autoSpaceDN w:val="0"/>
+        <w:adjustRightInd w:val="0"/>
+        <w:spacing w:after="0" w:line="240" w:lineRule="auto"/>
+        <w:ind w:left="2160"/>
+        <w:rPr>
+          <w:rFonts w:ascii="Cascadia Mono" w:hAnsi="Cascadia Mono" w:cs="Cascadia Mono"/>
+          <w:color w:val="000000"/>
+          <w:sz w:val="19"/>
+          <w:szCs w:val="19"/>
+          <w14:ligatures w14:val="standardContextual"/>
+        </w:rPr>
+      </w:pPr>
+      <w:r>
+        <w:rPr>
+          <w:rFonts w:ascii="Cascadia Mono" w:hAnsi="Cascadia Mono" w:cs="Cascadia Mono"/>
+          <w:color w:val="0000FF"/>
+          <w:sz w:val="19"/>
+          <w:szCs w:val="19"/>
+          <w14:ligatures w14:val="standardContextual"/>
+        </w:rPr>
+        <w:t>using</w:t>
+      </w:r>
+      <w:r>
+        <w:rPr>
+          <w:rFonts w:ascii="Cascadia Mono" w:hAnsi="Cascadia Mono" w:cs="Cascadia Mono"/>
+          <w:color w:val="000000"/>
+          <w:sz w:val="19"/>
+          <w:szCs w:val="19"/>
+          <w14:ligatures w14:val="standardContextual"/>
+        </w:rPr>
+        <w:t xml:space="preserve"> SendGrid;</w:t>
+      </w:r>
+    </w:p>
+    <w:p>
+      <w:pPr>
+        <w:autoSpaceDE w:val="0"/>
+        <w:autoSpaceDN w:val="0"/>
+        <w:adjustRightInd w:val="0"/>
+        <w:spacing w:after="0" w:line="240" w:lineRule="auto"/>
+        <w:ind w:left="2160"/>
+        <w:rPr>
+          <w:rFonts w:ascii="Cascadia Mono" w:hAnsi="Cascadia Mono" w:cs="Cascadia Mono"/>
+          <w:color w:val="000000"/>
+          <w:sz w:val="19"/>
+          <w:szCs w:val="19"/>
+          <w14:ligatures w14:val="standardContextual"/>
+        </w:rPr>
+      </w:pPr>
+      <w:r>
+        <w:rPr>
+          <w:rFonts w:ascii="Cascadia Mono" w:hAnsi="Cascadia Mono" w:cs="Cascadia Mono"/>
+          <w:color w:val="0000FF"/>
+          <w:sz w:val="19"/>
+          <w:szCs w:val="19"/>
+          <w14:ligatures w14:val="standardContextual"/>
+        </w:rPr>
+        <w:t>using</w:t>
+      </w:r>
+      <w:r>
+        <w:rPr>
+          <w:rFonts w:ascii="Cascadia Mono" w:hAnsi="Cascadia Mono" w:cs="Cascadia Mono"/>
+          <w:color w:val="000000"/>
+          <w:sz w:val="19"/>
+          <w:szCs w:val="19"/>
+          <w14:ligatures w14:val="standardContextual"/>
+        </w:rPr>
+        <w:t xml:space="preserve"> </w:t>
+      </w:r>
+      <w:proofErr w:type="spellStart"/>
+      <w:r>
+        <w:rPr>
+          <w:rFonts w:ascii="Cascadia Mono" w:hAnsi="Cascadia Mono" w:cs="Cascadia Mono"/>
+          <w:color w:val="000000"/>
+          <w:sz w:val="19"/>
+          <w:szCs w:val="19"/>
+          <w14:ligatures w14:val="standardContextual"/>
+        </w:rPr>
+        <w:t>SendGrid.Helpers.Mail</w:t>
+      </w:r>
+      <w:proofErr w:type="spellEnd"/>
+      <w:r>
+        <w:rPr>
+          <w:rFonts w:ascii="Cascadia Mono" w:hAnsi="Cascadia Mono" w:cs="Cascadia Mono"/>
+          <w:color w:val="000000"/>
+          <w:sz w:val="19"/>
+          <w:szCs w:val="19"/>
+          <w14:ligatures w14:val="standardContextual"/>
+        </w:rPr>
+        <w:t>;</w:t>
+      </w:r>
+    </w:p>
+    <w:p>
+      <w:pPr>
+        <w:autoSpaceDE w:val="0"/>
+        <w:autoSpaceDN w:val="0"/>
+        <w:adjustRightInd w:val="0"/>
+        <w:spacing w:after="0" w:line="240" w:lineRule="auto"/>
+        <w:ind w:left="2160"/>
+        <w:rPr>
+          <w:rFonts w:ascii="Cascadia Mono" w:hAnsi="Cascadia Mono" w:cs="Cascadia Mono"/>
+          <w:color w:val="000000"/>
+          <w:sz w:val="19"/>
+          <w:szCs w:val="19"/>
+          <w14:ligatures w14:val="standardContextual"/>
+        </w:rPr>
+      </w:pPr>
+    </w:p>
+    <w:p>
+      <w:pPr>
+        <w:autoSpaceDE w:val="0"/>
+        <w:autoSpaceDN w:val="0"/>
+        <w:adjustRightInd w:val="0"/>
+        <w:spacing w:after="0" w:line="240" w:lineRule="auto"/>
+        <w:ind w:left="2160"/>
+        <w:rPr>
+          <w:rFonts w:ascii="Cascadia Mono" w:hAnsi="Cascadia Mono" w:cs="Cascadia Mono"/>
+          <w:color w:val="000000"/>
+          <w:sz w:val="19"/>
+          <w:szCs w:val="19"/>
+          <w14:ligatures w14:val="standardContextual"/>
+        </w:rPr>
+      </w:pPr>
+      <w:r>
+        <w:rPr>
+          <w:rFonts w:ascii="Cascadia Mono" w:hAnsi="Cascadia Mono" w:cs="Cascadia Mono"/>
+          <w:color w:val="0000FF"/>
+          <w:sz w:val="19"/>
+          <w:szCs w:val="19"/>
+          <w14:ligatures w14:val="standardContextual"/>
+        </w:rPr>
+        <w:t>namespace</w:t>
+      </w:r>
+      <w:r>
+        <w:rPr>
+          <w:rFonts w:ascii="Cascadia Mono" w:hAnsi="Cascadia Mono" w:cs="Cascadia Mono"/>
+          <w:color w:val="000000"/>
+          <w:sz w:val="19"/>
+          <w:szCs w:val="19"/>
+          <w14:ligatures w14:val="standardContextual"/>
+        </w:rPr>
+        <w:t xml:space="preserve"> </w:t>
+      </w:r>
+      <w:proofErr w:type="spellStart"/>
+      <w:r>
+        <w:rPr>
+          <w:rFonts w:ascii="Cascadia Mono" w:hAnsi="Cascadia Mono" w:cs="Cascadia Mono"/>
+          <w:color w:val="000000"/>
+          <w:sz w:val="19"/>
+          <w:szCs w:val="19"/>
+          <w14:ligatures w14:val="standardContextual"/>
+        </w:rPr>
+        <w:t>TeliriteStatusWebsite.Services</w:t>
+      </w:r>
+      <w:proofErr w:type="spellEnd"/>
+    </w:p>
+    <w:p>
+      <w:pPr>
+        <w:autoSpaceDE w:val="0"/>
+        <w:autoSpaceDN w:val="0"/>
+        <w:adjustRightInd w:val="0"/>
+        <w:spacing w:after="0" w:line="240" w:lineRule="auto"/>
+        <w:ind w:left="2160"/>
+        <w:rPr>
+          <w:rFonts w:ascii="Cascadia Mono" w:hAnsi="Cascadia Mono" w:cs="Cascadia Mono"/>
+          <w:color w:val="000000"/>
+          <w:sz w:val="19"/>
+          <w:szCs w:val="19"/>
+          <w14:ligatures w14:val="standardContextual"/>
+        </w:rPr>
+      </w:pPr>
+      <w:r>
+        <w:rPr>
+          <w:rFonts w:ascii="Cascadia Mono" w:hAnsi="Cascadia Mono" w:cs="Cascadia Mono"/>
+          <w:color w:val="000000"/>
+          <w:sz w:val="19"/>
+          <w:szCs w:val="19"/>
+          <w14:ligatures w14:val="standardContextual"/>
+        </w:rPr>
+        <w:t>{</w:t>
+      </w:r>
+    </w:p>
+    <w:p>
+      <w:pPr>
+        <w:autoSpaceDE w:val="0"/>
+        <w:autoSpaceDN w:val="0"/>
+        <w:adjustRightInd w:val="0"/>
+        <w:spacing w:after="0" w:line="240" w:lineRule="auto"/>
+        <w:ind w:left="2160"/>
+        <w:rPr>
+          <w:rFonts w:ascii="Cascadia Mono" w:hAnsi="Cascadia Mono" w:cs="Cascadia Mono"/>
+          <w:color w:val="000000"/>
+          <w:sz w:val="19"/>
+          <w:szCs w:val="19"/>
+          <w14:ligatures w14:val="standardContextual"/>
+        </w:rPr>
+      </w:pPr>
+      <w:r>
+        <w:rPr>
+          <w:rFonts w:ascii="Cascadia Mono" w:hAnsi="Cascadia Mono" w:cs="Cascadia Mono"/>
+          <w:color w:val="000000"/>
+          <w:sz w:val="19"/>
+          <w:szCs w:val="19"/>
+          <w14:ligatures w14:val="standardContextual"/>
+        </w:rPr>
+        <w:t xml:space="preserve">    </w:t>
+      </w:r>
+      <w:r>
+        <w:rPr>
+          <w:rFonts w:ascii="Cascadia Mono" w:hAnsi="Cascadia Mono" w:cs="Cascadia Mono"/>
+          <w:color w:val="0000FF"/>
+          <w:sz w:val="19"/>
+          <w:szCs w:val="19"/>
+          <w14:ligatures w14:val="standardContextual"/>
+        </w:rPr>
+        <w:t>public</w:t>
+      </w:r>
+      <w:r>
+        <w:rPr>
+          <w:rFonts w:ascii="Cascadia Mono" w:hAnsi="Cascadia Mono" w:cs="Cascadia Mono"/>
+          <w:color w:val="000000"/>
+          <w:sz w:val="19"/>
+          <w:szCs w:val="19"/>
+          <w14:ligatures w14:val="standardContextual"/>
+        </w:rPr>
+        <w:t xml:space="preserve"> </w:t>
+      </w:r>
+      <w:r>
+        <w:rPr>
+          <w:rFonts w:ascii="Cascadia Mono" w:hAnsi="Cascadia Mono" w:cs="Cascadia Mono"/>
+          <w:color w:val="0000FF"/>
+          <w:sz w:val="19"/>
+          <w:szCs w:val="19"/>
+          <w14:ligatures w14:val="standardContextual"/>
+        </w:rPr>
+        <w:t>class</w:t>
+      </w:r>
+      <w:r>
+        <w:rPr>
+          <w:rFonts w:ascii="Cascadia Mono" w:hAnsi="Cascadia Mono" w:cs="Cascadia Mono"/>
+          <w:color w:val="000000"/>
+          <w:sz w:val="19"/>
+          <w:szCs w:val="19"/>
+          <w14:ligatures w14:val="standardContextual"/>
+        </w:rPr>
+        <w:t xml:space="preserve"> </w:t>
+      </w:r>
+      <w:proofErr w:type="spellStart"/>
+      <w:r>
+        <w:rPr>
+          <w:rFonts w:ascii="Cascadia Mono" w:hAnsi="Cascadia Mono" w:cs="Cascadia Mono"/>
+          <w:color w:val="2B91AF"/>
+          <w:sz w:val="19"/>
+          <w:szCs w:val="19"/>
+          <w14:ligatures w14:val="standardContextual"/>
+        </w:rPr>
+        <w:t>EmailSender</w:t>
+      </w:r>
+      <w:proofErr w:type="spellEnd"/>
+      <w:r>
+        <w:rPr>
+          <w:rFonts w:ascii="Cascadia Mono" w:hAnsi="Cascadia Mono" w:cs="Cascadia Mono"/>
+          <w:color w:val="000000"/>
+          <w:sz w:val="19"/>
+          <w:szCs w:val="19"/>
+          <w14:ligatures w14:val="standardContextual"/>
+        </w:rPr>
+        <w:t xml:space="preserve"> : </w:t>
+      </w:r>
+      <w:proofErr w:type="spellStart"/>
+      <w:r>
+        <w:rPr>
+          <w:rFonts w:ascii="Cascadia Mono" w:hAnsi="Cascadia Mono" w:cs="Cascadia Mono"/>
+          <w:color w:val="000000"/>
+          <w:sz w:val="19"/>
+          <w:szCs w:val="19"/>
+          <w14:ligatures w14:val="standardContextual"/>
+        </w:rPr>
+        <w:t>IEmailSender</w:t>
+      </w:r>
+      <w:proofErr w:type="spellEnd"/>
+    </w:p>
+    <w:p>
+      <w:pPr>
+        <w:autoSpaceDE w:val="0"/>
+        <w:autoSpaceDN w:val="0"/>
+        <w:adjustRightInd w:val="0"/>
+        <w:spacing w:after="0" w:line="240" w:lineRule="auto"/>
+        <w:ind w:left="2160"/>
+        <w:rPr>
+          <w:rFonts w:ascii="Cascadia Mono" w:hAnsi="Cascadia Mono" w:cs="Cascadia Mono"/>
+          <w:color w:val="000000"/>
+          <w:sz w:val="19"/>
+          <w:szCs w:val="19"/>
+          <w14:ligatures w14:val="standardContextual"/>
+        </w:rPr>
+      </w:pPr>
+      <w:r>
+        <w:rPr>
+          <w:rFonts w:ascii="Cascadia Mono" w:hAnsi="Cascadia Mono" w:cs="Cascadia Mono"/>
+          <w:color w:val="000000"/>
+          <w:sz w:val="19"/>
+          <w:szCs w:val="19"/>
+          <w14:ligatures w14:val="standardContextual"/>
+        </w:rPr>
+        <w:t xml:space="preserve">    {</w:t>
+      </w:r>
+    </w:p>
+    <w:p>
+      <w:pPr>
+        <w:autoSpaceDE w:val="0"/>
+        <w:autoSpaceDN w:val="0"/>
+        <w:adjustRightInd w:val="0"/>
+        <w:spacing w:after="0" w:line="240" w:lineRule="auto"/>
+        <w:ind w:left="2160"/>
+        <w:rPr>
+          <w:rFonts w:ascii="Cascadia Mono" w:hAnsi="Cascadia Mono" w:cs="Cascadia Mono"/>
+          <w:color w:val="000000"/>
+          <w:sz w:val="19"/>
+          <w:szCs w:val="19"/>
+          <w14:ligatures w14:val="standardContextual"/>
+        </w:rPr>
+      </w:pPr>
+      <w:r>
+        <w:rPr>
+          <w:rFonts w:ascii="Cascadia Mono" w:hAnsi="Cascadia Mono" w:cs="Cascadia Mono"/>
+          <w:color w:val="000000"/>
+          <w:sz w:val="19"/>
+          <w:szCs w:val="19"/>
+          <w14:ligatures w14:val="standardContextual"/>
+        </w:rPr>
+        <w:t xml:space="preserve">        </w:t>
+      </w:r>
+      <w:r>
+        <w:rPr>
+          <w:rFonts w:ascii="Cascadia Mono" w:hAnsi="Cascadia Mono" w:cs="Cascadia Mono"/>
+          <w:color w:val="0000FF"/>
+          <w:sz w:val="19"/>
+          <w:szCs w:val="19"/>
+          <w14:ligatures w14:val="standardContextual"/>
+        </w:rPr>
+        <w:t>private</w:t>
+      </w:r>
+      <w:r>
+        <w:rPr>
+          <w:rFonts w:ascii="Cascadia Mono" w:hAnsi="Cascadia Mono" w:cs="Cascadia Mono"/>
+          <w:color w:val="000000"/>
+          <w:sz w:val="19"/>
+          <w:szCs w:val="19"/>
+          <w14:ligatures w14:val="standardContextual"/>
+        </w:rPr>
+        <w:t xml:space="preserve"> </w:t>
+      </w:r>
+      <w:proofErr w:type="spellStart"/>
+      <w:r>
+        <w:rPr>
+          <w:rFonts w:ascii="Cascadia Mono" w:hAnsi="Cascadia Mono" w:cs="Cascadia Mono"/>
+          <w:color w:val="0000FF"/>
+          <w:sz w:val="19"/>
+          <w:szCs w:val="19"/>
+          <w14:ligatures w14:val="standardContextual"/>
+        </w:rPr>
+        <w:t>readonly</w:t>
+      </w:r>
+      <w:proofErr w:type="spellEnd"/>
+      <w:r>
+        <w:rPr>
+          <w:rFonts w:ascii="Cascadia Mono" w:hAnsi="Cascadia Mono" w:cs="Cascadia Mono"/>
+          <w:color w:val="000000"/>
+          <w:sz w:val="19"/>
+          <w:szCs w:val="19"/>
+          <w14:ligatures w14:val="standardContextual"/>
+        </w:rPr>
+        <w:t xml:space="preserve"> </w:t>
+      </w:r>
+      <w:proofErr w:type="spellStart"/>
+      <w:r>
+        <w:rPr>
+          <w:rFonts w:ascii="Cascadia Mono" w:hAnsi="Cascadia Mono" w:cs="Cascadia Mono"/>
+          <w:color w:val="000000"/>
+          <w:sz w:val="19"/>
+          <w:szCs w:val="19"/>
+          <w14:ligatures w14:val="standardContextual"/>
+        </w:rPr>
+        <w:t>ILogger</w:t>
+      </w:r>
+      <w:proofErr w:type="spellEnd"/>
+      <w:r>
+        <w:rPr>
+          <w:rFonts w:ascii="Cascadia Mono" w:hAnsi="Cascadia Mono" w:cs="Cascadia Mono"/>
+          <w:color w:val="000000"/>
+          <w:sz w:val="19"/>
+          <w:szCs w:val="19"/>
+          <w14:ligatures w14:val="standardContextual"/>
+        </w:rPr>
+        <w:t xml:space="preserve"> _logger;</w:t>
+      </w:r>
+    </w:p>
+    <w:p>
+      <w:pPr>
+        <w:autoSpaceDE w:val="0"/>
+        <w:autoSpaceDN w:val="0"/>
+        <w:adjustRightInd w:val="0"/>
+        <w:spacing w:after="0" w:line="240" w:lineRule="auto"/>
+        <w:ind w:left="2160"/>
+        <w:rPr>
+          <w:rFonts w:ascii="Cascadia Mono" w:hAnsi="Cascadia Mono" w:cs="Cascadia Mono"/>
+          <w:color w:val="000000"/>
+          <w:sz w:val="19"/>
+          <w:szCs w:val="19"/>
+          <w14:ligatures w14:val="standardContextual"/>
+        </w:rPr>
+      </w:pPr>
+    </w:p>
+    <w:p>
+      <w:pPr>
+        <w:autoSpaceDE w:val="0"/>
+        <w:autoSpaceDN w:val="0"/>
+        <w:adjustRightInd w:val="0"/>
+        <w:spacing w:after="0" w:line="240" w:lineRule="auto"/>
+        <w:ind w:left="2160"/>
+        <w:rPr>
+          <w:rFonts w:ascii="Cascadia Mono" w:hAnsi="Cascadia Mono" w:cs="Cascadia Mono"/>
+          <w:color w:val="000000"/>
+          <w:sz w:val="19"/>
+          <w:szCs w:val="19"/>
+          <w14:ligatures w14:val="standardContextual"/>
+        </w:rPr>
+      </w:pPr>
+      <w:r>
+        <w:rPr>
+          <w:rFonts w:ascii="Cascadia Mono" w:hAnsi="Cascadia Mono" w:cs="Cascadia Mono"/>
+          <w:color w:val="000000"/>
+          <w:sz w:val="19"/>
+          <w:szCs w:val="19"/>
+          <w14:ligatures w14:val="standardContextual"/>
+        </w:rPr>
+        <w:t xml:space="preserve">        </w:t>
+      </w:r>
+      <w:r>
+        <w:rPr>
+          <w:rFonts w:ascii="Cascadia Mono" w:hAnsi="Cascadia Mono" w:cs="Cascadia Mono"/>
+          <w:color w:val="0000FF"/>
+          <w:sz w:val="19"/>
+          <w:szCs w:val="19"/>
+          <w14:ligatures w14:val="standardContextual"/>
+        </w:rPr>
+        <w:t>public</w:t>
+      </w:r>
+      <w:r>
+        <w:rPr>
+          <w:rFonts w:ascii="Cascadia Mono" w:hAnsi="Cascadia Mono" w:cs="Cascadia Mono"/>
+          <w:color w:val="000000"/>
+          <w:sz w:val="19"/>
+          <w:szCs w:val="19"/>
+          <w14:ligatures w14:val="standardContextual"/>
+        </w:rPr>
+        <w:t xml:space="preserve"> </w:t>
+      </w:r>
+      <w:proofErr w:type="spellStart"/>
+      <w:r>
+        <w:rPr>
+          <w:rFonts w:ascii="Cascadia Mono" w:hAnsi="Cascadia Mono" w:cs="Cascadia Mono"/>
+          <w:color w:val="000000"/>
+          <w:sz w:val="19"/>
+          <w:szCs w:val="19"/>
+          <w14:ligatures w14:val="standardContextual"/>
+        </w:rPr>
+        <w:t>AuthMessageSenderOptions</w:t>
+      </w:r>
+      <w:proofErr w:type="spellEnd"/>
+      <w:r>
+        <w:rPr>
+          <w:rFonts w:ascii="Cascadia Mono" w:hAnsi="Cascadia Mono" w:cs="Cascadia Mono"/>
+          <w:color w:val="000000"/>
+          <w:sz w:val="19"/>
+          <w:szCs w:val="19"/>
+          <w14:ligatures w14:val="standardContextual"/>
+        </w:rPr>
+        <w:t xml:space="preserve"> Options { </w:t>
+      </w:r>
+      <w:r>
+        <w:rPr>
+          <w:rFonts w:ascii="Cascadia Mono" w:hAnsi="Cascadia Mono" w:cs="Cascadia Mono"/>
+          <w:color w:val="0000FF"/>
+          <w:sz w:val="19"/>
+          <w:szCs w:val="19"/>
+          <w14:ligatures w14:val="standardContextual"/>
+        </w:rPr>
+        <w:t>get</w:t>
+      </w:r>
+      <w:r>
+        <w:rPr>
+          <w:rFonts w:ascii="Cascadia Mono" w:hAnsi="Cascadia Mono" w:cs="Cascadia Mono"/>
+          <w:color w:val="000000"/>
+          <w:sz w:val="19"/>
+          <w:szCs w:val="19"/>
+          <w14:ligatures w14:val="standardContextual"/>
+        </w:rPr>
+        <w:t>; }</w:t>
+      </w:r>
+    </w:p>
+    <w:p>
+      <w:pPr>
+        <w:autoSpaceDE w:val="0"/>
+        <w:autoSpaceDN w:val="0"/>
+        <w:adjustRightInd w:val="0"/>
+        <w:spacing w:after="0" w:line="240" w:lineRule="auto"/>
+        <w:ind w:left="2160"/>
+        <w:rPr>
+          <w:rFonts w:ascii="Cascadia Mono" w:hAnsi="Cascadia Mono" w:cs="Cascadia Mono"/>
+          <w:color w:val="000000"/>
+          <w:sz w:val="19"/>
+          <w:szCs w:val="19"/>
+          <w14:ligatures w14:val="standardContextual"/>
+        </w:rPr>
+      </w:pPr>
+      <w:r>
+        <w:rPr>
+          <w:rFonts w:ascii="Cascadia Mono" w:hAnsi="Cascadia Mono" w:cs="Cascadia Mono"/>
+          <w:color w:val="000000"/>
+          <w:sz w:val="19"/>
+          <w:szCs w:val="19"/>
+          <w14:ligatures w14:val="standardContextual"/>
+        </w:rPr>
+        <w:t xml:space="preserve">        </w:t>
+      </w:r>
+      <w:r>
+        <w:rPr>
+          <w:rFonts w:ascii="Cascadia Mono" w:hAnsi="Cascadia Mono" w:cs="Cascadia Mono"/>
+          <w:color w:val="0000FF"/>
+          <w:sz w:val="19"/>
+          <w:szCs w:val="19"/>
+          <w14:ligatures w14:val="standardContextual"/>
+        </w:rPr>
+        <w:t>public</w:t>
+      </w:r>
+      <w:r>
+        <w:rPr>
+          <w:rFonts w:ascii="Cascadia Mono" w:hAnsi="Cascadia Mono" w:cs="Cascadia Mono"/>
+          <w:color w:val="000000"/>
+          <w:sz w:val="19"/>
+          <w:szCs w:val="19"/>
+          <w14:ligatures w14:val="standardContextual"/>
+        </w:rPr>
+        <w:t xml:space="preserve"> </w:t>
+      </w:r>
+      <w:proofErr w:type="spellStart"/>
+      <w:r>
+        <w:rPr>
+          <w:rFonts w:ascii="Cascadia Mono" w:hAnsi="Cascadia Mono" w:cs="Cascadia Mono"/>
+          <w:color w:val="2B91AF"/>
+          <w:sz w:val="19"/>
+          <w:szCs w:val="19"/>
+          <w14:ligatures w14:val="standardContextual"/>
+        </w:rPr>
+        <w:t>EmailSender</w:t>
+      </w:r>
+      <w:proofErr w:type="spellEnd"/>
+      <w:r>
+        <w:rPr>
+          <w:rFonts w:ascii="Cascadia Mono" w:hAnsi="Cascadia Mono" w:cs="Cascadia Mono"/>
+          <w:color w:val="000000"/>
+          <w:sz w:val="19"/>
+          <w:szCs w:val="19"/>
+          <w14:ligatures w14:val="standardContextual"/>
+        </w:rPr>
+        <w:t>(</w:t>
+      </w:r>
+      <w:proofErr w:type="spellStart"/>
+      <w:r>
+        <w:rPr>
+          <w:rFonts w:ascii="Cascadia Mono" w:hAnsi="Cascadia Mono" w:cs="Cascadia Mono"/>
+          <w:color w:val="000000"/>
+          <w:sz w:val="19"/>
+          <w:szCs w:val="19"/>
+          <w14:ligatures w14:val="standardContextual"/>
+        </w:rPr>
+        <w:t>IOptions</w:t>
+      </w:r>
+      <w:proofErr w:type="spellEnd"/>
+      <w:r>
+        <w:rPr>
+          <w:rFonts w:ascii="Cascadia Mono" w:hAnsi="Cascadia Mono" w:cs="Cascadia Mono"/>
+          <w:color w:val="000000"/>
+          <w:sz w:val="19"/>
+          <w:szCs w:val="19"/>
+          <w14:ligatures w14:val="standardContextual"/>
+        </w:rPr>
+        <w:t>&lt;</w:t>
+      </w:r>
+      <w:proofErr w:type="spellStart"/>
+      <w:r>
+        <w:rPr>
+          <w:rFonts w:ascii="Cascadia Mono" w:hAnsi="Cascadia Mono" w:cs="Cascadia Mono"/>
+          <w:color w:val="000000"/>
+          <w:sz w:val="19"/>
+          <w:szCs w:val="19"/>
+          <w14:ligatures w14:val="standardContextual"/>
+        </w:rPr>
+        <w:t>AuthMessageSenderOptions</w:t>
+      </w:r>
+      <w:proofErr w:type="spellEnd"/>
+      <w:r>
+        <w:rPr>
+          <w:rFonts w:ascii="Cascadia Mono" w:hAnsi="Cascadia Mono" w:cs="Cascadia Mono"/>
+          <w:color w:val="000000"/>
+          <w:sz w:val="19"/>
+          <w:szCs w:val="19"/>
+          <w14:ligatures w14:val="standardContextual"/>
+        </w:rPr>
+        <w:t xml:space="preserve">&gt; </w:t>
+      </w:r>
+      <w:proofErr w:type="spellStart"/>
+      <w:r>
+        <w:rPr>
+          <w:rFonts w:ascii="Cascadia Mono" w:hAnsi="Cascadia Mono" w:cs="Cascadia Mono"/>
+          <w:color w:val="000000"/>
+          <w:sz w:val="19"/>
+          <w:szCs w:val="19"/>
+          <w14:ligatures w14:val="standardContextual"/>
+        </w:rPr>
+        <w:t>optionsAccessor</w:t>
+      </w:r>
+      <w:proofErr w:type="spellEnd"/>
+      <w:r>
+        <w:rPr>
+          <w:rFonts w:ascii="Cascadia Mono" w:hAnsi="Cascadia Mono" w:cs="Cascadia Mono"/>
+          <w:color w:val="000000"/>
+          <w:sz w:val="19"/>
+          <w:szCs w:val="19"/>
+          <w14:ligatures w14:val="standardContextual"/>
+        </w:rPr>
+        <w:t xml:space="preserve">, </w:t>
+      </w:r>
+      <w:proofErr w:type="spellStart"/>
+      <w:r>
+        <w:rPr>
+          <w:rFonts w:ascii="Cascadia Mono" w:hAnsi="Cascadia Mono" w:cs="Cascadia Mono"/>
+          <w:color w:val="000000"/>
+          <w:sz w:val="19"/>
+          <w:szCs w:val="19"/>
+          <w14:ligatures w14:val="standardContextual"/>
+        </w:rPr>
+        <w:t>ILogger</w:t>
+      </w:r>
+      <w:proofErr w:type="spellEnd"/>
+      <w:r>
+        <w:rPr>
+          <w:rFonts w:ascii="Cascadia Mono" w:hAnsi="Cascadia Mono" w:cs="Cascadia Mono"/>
+          <w:color w:val="000000"/>
+          <w:sz w:val="19"/>
+          <w:szCs w:val="19"/>
+          <w14:ligatures w14:val="standardContextual"/>
+        </w:rPr>
+        <w:t>&lt;</w:t>
+      </w:r>
+      <w:proofErr w:type="spellStart"/>
+      <w:r>
+        <w:rPr>
+          <w:rFonts w:ascii="Cascadia Mono" w:hAnsi="Cascadia Mono" w:cs="Cascadia Mono"/>
+          <w:color w:val="000000"/>
+          <w:sz w:val="19"/>
+          <w:szCs w:val="19"/>
+          <w14:ligatures w14:val="standardContextual"/>
+        </w:rPr>
+        <w:t>EmailSender</w:t>
+      </w:r>
+      <w:proofErr w:type="spellEnd"/>
+      <w:r>
+        <w:rPr>
+          <w:rFonts w:ascii="Cascadia Mono" w:hAnsi="Cascadia Mono" w:cs="Cascadia Mono"/>
+          <w:color w:val="000000"/>
+          <w:sz w:val="19"/>
+          <w:szCs w:val="19"/>
+          <w14:ligatures w14:val="standardContextual"/>
+        </w:rPr>
+        <w:t>&gt; logger)</w:t>
+      </w:r>
+    </w:p>
+    <w:p>
+      <w:pPr>
+        <w:autoSpaceDE w:val="0"/>
+        <w:autoSpaceDN w:val="0"/>
+        <w:adjustRightInd w:val="0"/>
+        <w:spacing w:after="0" w:line="240" w:lineRule="auto"/>
+        <w:ind w:left="2160"/>
+        <w:rPr>
+          <w:rFonts w:ascii="Cascadia Mono" w:hAnsi="Cascadia Mono" w:cs="Cascadia Mono"/>
+          <w:color w:val="000000"/>
+          <w:sz w:val="19"/>
+          <w:szCs w:val="19"/>
+          <w14:ligatures w14:val="standardContextual"/>
+        </w:rPr>
+      </w:pPr>
+      <w:r>
+        <w:rPr>
+          <w:rFonts w:ascii="Cascadia Mono" w:hAnsi="Cascadia Mono" w:cs="Cascadia Mono"/>
+          <w:color w:val="000000"/>
+          <w:sz w:val="19"/>
+          <w:szCs w:val="19"/>
+          <w14:ligatures w14:val="standardContextual"/>
+        </w:rPr>
+        <w:t xml:space="preserve">        {</w:t>
+      </w:r>
+    </w:p>
+    <w:p>
+      <w:pPr>
+        <w:autoSpaceDE w:val="0"/>
+        <w:autoSpaceDN w:val="0"/>
+        <w:adjustRightInd w:val="0"/>
+        <w:spacing w:after="0" w:line="240" w:lineRule="auto"/>
+        <w:ind w:left="2160"/>
+        <w:rPr>
+          <w:rFonts w:ascii="Cascadia Mono" w:hAnsi="Cascadia Mono" w:cs="Cascadia Mono"/>
+          <w:color w:val="000000"/>
+          <w:sz w:val="19"/>
+          <w:szCs w:val="19"/>
+          <w14:ligatures w14:val="standardContextual"/>
+        </w:rPr>
+      </w:pPr>
+      <w:r>
+        <w:rPr>
+          <w:rFonts w:ascii="Cascadia Mono" w:hAnsi="Cascadia Mono" w:cs="Cascadia Mono"/>
+          <w:color w:val="000000"/>
+          <w:sz w:val="19"/>
+          <w:szCs w:val="19"/>
+          <w14:ligatures w14:val="standardContextual"/>
+        </w:rPr>
+        <w:t xml:space="preserve">            Options = </w:t>
+      </w:r>
+      <w:proofErr w:type="spellStart"/>
+      <w:r>
+        <w:rPr>
+          <w:rFonts w:ascii="Cascadia Mono" w:hAnsi="Cascadia Mono" w:cs="Cascadia Mono"/>
+          <w:color w:val="000000"/>
+          <w:sz w:val="19"/>
+          <w:szCs w:val="19"/>
+          <w14:ligatures w14:val="standardContextual"/>
+        </w:rPr>
+        <w:t>optionsAccessor.Value</w:t>
+      </w:r>
+      <w:proofErr w:type="spellEnd"/>
+      <w:r>
+        <w:rPr>
+          <w:rFonts w:ascii="Cascadia Mono" w:hAnsi="Cascadia Mono" w:cs="Cascadia Mono"/>
+          <w:color w:val="000000"/>
+          <w:sz w:val="19"/>
+          <w:szCs w:val="19"/>
+          <w14:ligatures w14:val="standardContextual"/>
+        </w:rPr>
+        <w:t>;</w:t>
+      </w:r>
+    </w:p>
+    <w:p>
+      <w:pPr>
+        <w:autoSpaceDE w:val="0"/>
+        <w:autoSpaceDN w:val="0"/>
+        <w:adjustRightInd w:val="0"/>
+        <w:spacing w:after="0" w:line="240" w:lineRule="auto"/>
+        <w:ind w:left="2160"/>
+        <w:rPr>
+          <w:rFonts w:ascii="Cascadia Mono" w:hAnsi="Cascadia Mono" w:cs="Cascadia Mono"/>
+          <w:color w:val="000000"/>
+          <w:sz w:val="19"/>
+          <w:szCs w:val="19"/>
+          <w14:ligatures w14:val="standardContextual"/>
+        </w:rPr>
+      </w:pPr>
+      <w:r>
+        <w:rPr>
+          <w:rFonts w:ascii="Cascadia Mono" w:hAnsi="Cascadia Mono" w:cs="Cascadia Mono"/>
+          <w:color w:val="000000"/>
+          <w:sz w:val="19"/>
+          <w:szCs w:val="19"/>
+          <w14:ligatures w14:val="standardContextual"/>
+        </w:rPr>
+        <w:t xml:space="preserve">            _logger = logger;</w:t>
+      </w:r>
+    </w:p>
+    <w:p>
+      <w:pPr>
+        <w:autoSpaceDE w:val="0"/>
+        <w:autoSpaceDN w:val="0"/>
+        <w:adjustRightInd w:val="0"/>
+        <w:spacing w:after="0" w:line="240" w:lineRule="auto"/>
+        <w:ind w:left="2160"/>
+        <w:rPr>
+          <w:rFonts w:ascii="Cascadia Mono" w:hAnsi="Cascadia Mono" w:cs="Cascadia Mono"/>
+          <w:color w:val="000000"/>
+          <w:sz w:val="19"/>
+          <w:szCs w:val="19"/>
+          <w14:ligatures w14:val="standardContextual"/>
+        </w:rPr>
+      </w:pPr>
+      <w:r>
+        <w:rPr>
+          <w:rFonts w:ascii="Cascadia Mono" w:hAnsi="Cascadia Mono" w:cs="Cascadia Mono"/>
+          <w:color w:val="000000"/>
+          <w:sz w:val="19"/>
+          <w:szCs w:val="19"/>
+          <w14:ligatures w14:val="standardContextual"/>
+        </w:rPr>
+        <w:t xml:space="preserve">        }</w:t>
+      </w:r>
+    </w:p>
+    <w:p>
+      <w:pPr>
+        <w:autoSpaceDE w:val="0"/>
+        <w:autoSpaceDN w:val="0"/>
+        <w:adjustRightInd w:val="0"/>
+        <w:spacing w:after="0" w:line="240" w:lineRule="auto"/>
+        <w:ind w:left="2160"/>
+        <w:rPr>
+          <w:rFonts w:ascii="Cascadia Mono" w:hAnsi="Cascadia Mono" w:cs="Cascadia Mono"/>
+          <w:color w:val="000000"/>
+          <w:sz w:val="19"/>
+          <w:szCs w:val="19"/>
+          <w14:ligatures w14:val="standardContextual"/>
+        </w:rPr>
+      </w:pPr>
+      <w:r>
+        <w:rPr>
+          <w:rFonts w:ascii="Cascadia Mono" w:hAnsi="Cascadia Mono" w:cs="Cascadia Mono"/>
+          <w:color w:val="000000"/>
+          <w:sz w:val="19"/>
+          <w:szCs w:val="19"/>
+          <w14:ligatures w14:val="standardContextual"/>
+        </w:rPr>
+        <w:t xml:space="preserve">        </w:t>
+      </w:r>
+      <w:r>
+        <w:rPr>
+          <w:rFonts w:ascii="Cascadia Mono" w:hAnsi="Cascadia Mono" w:cs="Cascadia Mono"/>
+          <w:color w:val="0000FF"/>
+          <w:sz w:val="19"/>
+          <w:szCs w:val="19"/>
+          <w14:ligatures w14:val="standardContextual"/>
+        </w:rPr>
+        <w:t>public</w:t>
+      </w:r>
+      <w:r>
+        <w:rPr>
+          <w:rFonts w:ascii="Cascadia Mono" w:hAnsi="Cascadia Mono" w:cs="Cascadia Mono"/>
+          <w:color w:val="000000"/>
+          <w:sz w:val="19"/>
+          <w:szCs w:val="19"/>
+          <w14:ligatures w14:val="standardContextual"/>
+        </w:rPr>
+        <w:t xml:space="preserve"> </w:t>
+      </w:r>
+      <w:r>
+        <w:rPr>
+          <w:rFonts w:ascii="Cascadia Mono" w:hAnsi="Cascadia Mono" w:cs="Cascadia Mono"/>
+          <w:color w:val="0000FF"/>
+          <w:sz w:val="19"/>
+          <w:szCs w:val="19"/>
+          <w14:ligatures w14:val="standardContextual"/>
+        </w:rPr>
+        <w:t>async</w:t>
+      </w:r>
+      <w:r>
+        <w:rPr>
+          <w:rFonts w:ascii="Cascadia Mono" w:hAnsi="Cascadia Mono" w:cs="Cascadia Mono"/>
+          <w:color w:val="000000"/>
+          <w:sz w:val="19"/>
+          <w:szCs w:val="19"/>
+          <w14:ligatures w14:val="standardContextual"/>
+        </w:rPr>
+        <w:t xml:space="preserve"> Task </w:t>
+      </w:r>
+      <w:proofErr w:type="spellStart"/>
+      <w:r>
+        <w:rPr>
+          <w:rFonts w:ascii="Cascadia Mono" w:hAnsi="Cascadia Mono" w:cs="Cascadia Mono"/>
+          <w:color w:val="000000"/>
+          <w:sz w:val="19"/>
+          <w:szCs w:val="19"/>
+          <w14:ligatures w14:val="standardContextual"/>
+        </w:rPr>
+        <w:t>SendEmailAsync</w:t>
+      </w:r>
+      <w:proofErr w:type="spellEnd"/>
+      <w:r>
+        <w:rPr>
+          <w:rFonts w:ascii="Cascadia Mono" w:hAnsi="Cascadia Mono" w:cs="Cascadia Mono"/>
+          <w:color w:val="000000"/>
+          <w:sz w:val="19"/>
+          <w:szCs w:val="19"/>
+          <w14:ligatures w14:val="standardContextual"/>
+        </w:rPr>
+        <w:t>(</w:t>
+      </w:r>
+      <w:r>
+        <w:rPr>
+          <w:rFonts w:ascii="Cascadia Mono" w:hAnsi="Cascadia Mono" w:cs="Cascadia Mono"/>
+          <w:color w:val="0000FF"/>
+          <w:sz w:val="19"/>
+          <w:szCs w:val="19"/>
+          <w14:ligatures w14:val="standardContextual"/>
+        </w:rPr>
+        <w:t>string</w:t>
+      </w:r>
+      <w:r>
+        <w:rPr>
+          <w:rFonts w:ascii="Cascadia Mono" w:hAnsi="Cascadia Mono" w:cs="Cascadia Mono"/>
+          <w:color w:val="000000"/>
+          <w:sz w:val="19"/>
+          <w:szCs w:val="19"/>
+          <w14:ligatures w14:val="standardContextual"/>
+        </w:rPr>
+        <w:t xml:space="preserve"> </w:t>
+      </w:r>
+      <w:proofErr w:type="spellStart"/>
+      <w:r>
+        <w:rPr>
+          <w:rFonts w:ascii="Cascadia Mono" w:hAnsi="Cascadia Mono" w:cs="Cascadia Mono"/>
+          <w:color w:val="000000"/>
+          <w:sz w:val="19"/>
+          <w:szCs w:val="19"/>
+          <w14:ligatures w14:val="standardContextual"/>
+        </w:rPr>
+        <w:t>toEmail</w:t>
+      </w:r>
+      <w:proofErr w:type="spellEnd"/>
+      <w:r>
+        <w:rPr>
+          <w:rFonts w:ascii="Cascadia Mono" w:hAnsi="Cascadia Mono" w:cs="Cascadia Mono"/>
+          <w:color w:val="000000"/>
+          <w:sz w:val="19"/>
+          <w:szCs w:val="19"/>
+          <w14:ligatures w14:val="standardContextual"/>
+        </w:rPr>
+        <w:t xml:space="preserve">, </w:t>
+      </w:r>
+      <w:r>
+        <w:rPr>
+          <w:rFonts w:ascii="Cascadia Mono" w:hAnsi="Cascadia Mono" w:cs="Cascadia Mono"/>
+          <w:color w:val="0000FF"/>
+          <w:sz w:val="19"/>
+          <w:szCs w:val="19"/>
+          <w14:ligatures w14:val="standardContextual"/>
+        </w:rPr>
+        <w:t>string</w:t>
+      </w:r>
+      <w:r>
+        <w:rPr>
+          <w:rFonts w:ascii="Cascadia Mono" w:hAnsi="Cascadia Mono" w:cs="Cascadia Mono"/>
+          <w:color w:val="000000"/>
+          <w:sz w:val="19"/>
+          <w:szCs w:val="19"/>
+          <w14:ligatures w14:val="standardContextual"/>
+        </w:rPr>
+        <w:t xml:space="preserve"> subject, </w:t>
+      </w:r>
+      <w:r>
+        <w:rPr>
+          <w:rFonts w:ascii="Cascadia Mono" w:hAnsi="Cascadia Mono" w:cs="Cascadia Mono"/>
+          <w:color w:val="0000FF"/>
+          <w:sz w:val="19"/>
+          <w:szCs w:val="19"/>
+          <w14:ligatures w14:val="standardContextual"/>
+        </w:rPr>
+        <w:t>string</w:t>
+      </w:r>
+      <w:r>
+        <w:rPr>
+          <w:rFonts w:ascii="Cascadia Mono" w:hAnsi="Cascadia Mono" w:cs="Cascadia Mono"/>
+          <w:color w:val="000000"/>
+          <w:sz w:val="19"/>
+          <w:szCs w:val="19"/>
+          <w14:ligatures w14:val="standardContextual"/>
+        </w:rPr>
+        <w:t xml:space="preserve"> message)</w:t>
+      </w:r>
+    </w:p>
+    <w:p>
+      <w:pPr>
+        <w:autoSpaceDE w:val="0"/>
+        <w:autoSpaceDN w:val="0"/>
+        <w:adjustRightInd w:val="0"/>
+        <w:spacing w:after="0" w:line="240" w:lineRule="auto"/>
+        <w:ind w:left="2160"/>
+        <w:rPr>
+          <w:rFonts w:ascii="Cascadia Mono" w:hAnsi="Cascadia Mono" w:cs="Cascadia Mono"/>
+          <w:color w:val="000000"/>
+          <w:sz w:val="19"/>
+          <w:szCs w:val="19"/>
+          <w14:ligatures w14:val="standardContextual"/>
+        </w:rPr>
+      </w:pPr>
+      <w:r>
+        <w:rPr>
+          <w:rFonts w:ascii="Cascadia Mono" w:hAnsi="Cascadia Mono" w:cs="Cascadia Mono"/>
+          <w:color w:val="000000"/>
+          <w:sz w:val="19"/>
+          <w:szCs w:val="19"/>
+          <w14:ligatures w14:val="standardContextual"/>
+        </w:rPr>
+        <w:t xml:space="preserve">        {</w:t>
+      </w:r>
+    </w:p>
+    <w:p>
+      <w:pPr>
+        <w:autoSpaceDE w:val="0"/>
+        <w:autoSpaceDN w:val="0"/>
+        <w:adjustRightInd w:val="0"/>
+        <w:spacing w:after="0" w:line="240" w:lineRule="auto"/>
+        <w:ind w:left="2160"/>
+        <w:rPr>
+          <w:rFonts w:ascii="Cascadia Mono" w:hAnsi="Cascadia Mono" w:cs="Cascadia Mono"/>
+          <w:color w:val="000000"/>
+          <w:sz w:val="19"/>
+          <w:szCs w:val="19"/>
+          <w14:ligatures w14:val="standardContextual"/>
+        </w:rPr>
+      </w:pPr>
+      <w:r>
+        <w:rPr>
+          <w:rFonts w:ascii="Cascadia Mono" w:hAnsi="Cascadia Mono" w:cs="Cascadia Mono"/>
+          <w:color w:val="000000"/>
+          <w:sz w:val="19"/>
+          <w:szCs w:val="19"/>
+          <w14:ligatures w14:val="standardContextual"/>
+        </w:rPr>
+        <w:t xml:space="preserve">            </w:t>
+      </w:r>
+      <w:r>
+        <w:rPr>
+          <w:rFonts w:ascii="Cascadia Mono" w:hAnsi="Cascadia Mono" w:cs="Cascadia Mono"/>
+          <w:color w:val="0000FF"/>
+          <w:sz w:val="19"/>
+          <w:szCs w:val="19"/>
+          <w14:ligatures w14:val="standardContextual"/>
+        </w:rPr>
+        <w:t>if</w:t>
+      </w:r>
+      <w:r>
+        <w:rPr>
+          <w:rFonts w:ascii="Cascadia Mono" w:hAnsi="Cascadia Mono" w:cs="Cascadia Mono"/>
+          <w:color w:val="000000"/>
+          <w:sz w:val="19"/>
+          <w:szCs w:val="19"/>
+          <w14:ligatures w14:val="standardContextual"/>
+        </w:rPr>
+        <w:t xml:space="preserve"> (</w:t>
+      </w:r>
+      <w:proofErr w:type="spellStart"/>
+      <w:r>
+        <w:rPr>
+          <w:rFonts w:ascii="Cascadia Mono" w:hAnsi="Cascadia Mono" w:cs="Cascadia Mono"/>
+          <w:color w:val="0000FF"/>
+          <w:sz w:val="19"/>
+          <w:szCs w:val="19"/>
+          <w14:ligatures w14:val="standardContextual"/>
+        </w:rPr>
+        <w:t>string</w:t>
+      </w:r>
+      <w:r>
+        <w:rPr>
+          <w:rFonts w:ascii="Cascadia Mono" w:hAnsi="Cascadia Mono" w:cs="Cascadia Mono"/>
+          <w:color w:val="000000"/>
+          <w:sz w:val="19"/>
+          <w:szCs w:val="19"/>
+          <w14:ligatures w14:val="standardContextual"/>
+        </w:rPr>
+        <w:t>.IsNullOrEmpty</w:t>
+      </w:r>
+      <w:proofErr w:type="spellEnd"/>
+      <w:r>
+        <w:rPr>
+          <w:rFonts w:ascii="Cascadia Mono" w:hAnsi="Cascadia Mono" w:cs="Cascadia Mono"/>
+          <w:color w:val="000000"/>
+          <w:sz w:val="19"/>
+          <w:szCs w:val="19"/>
+          <w14:ligatures w14:val="standardContextual"/>
+        </w:rPr>
+        <w:t>(</w:t>
+      </w:r>
+      <w:proofErr w:type="spellStart"/>
+      <w:r>
+        <w:rPr>
+          <w:rFonts w:ascii="Cascadia Mono" w:hAnsi="Cascadia Mono" w:cs="Cascadia Mono"/>
+          <w:color w:val="000000"/>
+          <w:sz w:val="19"/>
+          <w:szCs w:val="19"/>
+          <w14:ligatures w14:val="standardContextual"/>
+        </w:rPr>
+        <w:t>Options.SendGridKey</w:t>
+      </w:r>
+      <w:proofErr w:type="spellEnd"/>
+      <w:r>
+        <w:rPr>
+          <w:rFonts w:ascii="Cascadia Mono" w:hAnsi="Cascadia Mono" w:cs="Cascadia Mono"/>
+          <w:color w:val="000000"/>
+          <w:sz w:val="19"/>
+          <w:szCs w:val="19"/>
+          <w14:ligatures w14:val="standardContextual"/>
+        </w:rPr>
+        <w:t>))</w:t>
+      </w:r>
+    </w:p>
+    <w:p>
+      <w:pPr>
+        <w:autoSpaceDE w:val="0"/>
+        <w:autoSpaceDN w:val="0"/>
+        <w:adjustRightInd w:val="0"/>
+        <w:spacing w:after="0" w:line="240" w:lineRule="auto"/>
+        <w:ind w:left="2160"/>
+        <w:rPr>
+          <w:rFonts w:ascii="Cascadia Mono" w:hAnsi="Cascadia Mono" w:cs="Cascadia Mono"/>
+          <w:color w:val="000000"/>
+          <w:sz w:val="19"/>
+          <w:szCs w:val="19"/>
+          <w14:ligatures w14:val="standardContextual"/>
+        </w:rPr>
+      </w:pPr>
+      <w:r>
+        <w:rPr>
+          <w:rFonts w:ascii="Cascadia Mono" w:hAnsi="Cascadia Mono" w:cs="Cascadia Mono"/>
+          <w:color w:val="000000"/>
+          <w:sz w:val="19"/>
+          <w:szCs w:val="19"/>
+          <w14:ligatures w14:val="standardContextual"/>
+        </w:rPr>
+        <w:t xml:space="preserve">            {</w:t>
+      </w:r>
+    </w:p>
+    <w:p>
+      <w:pPr>
+        <w:autoSpaceDE w:val="0"/>
+        <w:autoSpaceDN w:val="0"/>
+        <w:adjustRightInd w:val="0"/>
+        <w:spacing w:after="0" w:line="240" w:lineRule="auto"/>
+        <w:ind w:left="2160"/>
+        <w:rPr>
+          <w:rFonts w:ascii="Cascadia Mono" w:hAnsi="Cascadia Mono" w:cs="Cascadia Mono"/>
+          <w:color w:val="000000"/>
+          <w:sz w:val="19"/>
+          <w:szCs w:val="19"/>
+          <w14:ligatures w14:val="standardContextual"/>
+        </w:rPr>
+      </w:pPr>
+      <w:r>
+        <w:rPr>
+          <w:rFonts w:ascii="Cascadia Mono" w:hAnsi="Cascadia Mono" w:cs="Cascadia Mono"/>
+          <w:color w:val="000000"/>
+          <w:sz w:val="19"/>
+          <w:szCs w:val="19"/>
+          <w14:ligatures w14:val="standardContextual"/>
+        </w:rPr>
+        <w:t xml:space="preserve">                </w:t>
+      </w:r>
+      <w:r>
+        <w:rPr>
+          <w:rFonts w:ascii="Cascadia Mono" w:hAnsi="Cascadia Mono" w:cs="Cascadia Mono"/>
+          <w:color w:val="0000FF"/>
+          <w:sz w:val="19"/>
+          <w:szCs w:val="19"/>
+          <w14:ligatures w14:val="standardContextual"/>
+        </w:rPr>
+        <w:t>throw</w:t>
+      </w:r>
+      <w:r>
+        <w:rPr>
+          <w:rFonts w:ascii="Cascadia Mono" w:hAnsi="Cascadia Mono" w:cs="Cascadia Mono"/>
+          <w:color w:val="000000"/>
+          <w:sz w:val="19"/>
+          <w:szCs w:val="19"/>
+          <w14:ligatures w14:val="standardContextual"/>
+        </w:rPr>
+        <w:t xml:space="preserve"> </w:t>
+      </w:r>
+      <w:r>
+        <w:rPr>
+          <w:rFonts w:ascii="Cascadia Mono" w:hAnsi="Cascadia Mono" w:cs="Cascadia Mono"/>
+          <w:color w:val="0000FF"/>
+          <w:sz w:val="19"/>
+          <w:szCs w:val="19"/>
+          <w14:ligatures w14:val="standardContextual"/>
+        </w:rPr>
+        <w:t>new</w:t>
+      </w:r>
+      <w:r>
+        <w:rPr>
+          <w:rFonts w:ascii="Cascadia Mono" w:hAnsi="Cascadia Mono" w:cs="Cascadia Mono"/>
+          <w:color w:val="000000"/>
+          <w:sz w:val="19"/>
+          <w:szCs w:val="19"/>
+          <w14:ligatures w14:val="standardContextual"/>
+        </w:rPr>
+        <w:t xml:space="preserve"> Exception(</w:t>
+      </w:r>
+      <w:r>
+        <w:rPr>
+          <w:rFonts w:ascii="Cascadia Mono" w:hAnsi="Cascadia Mono" w:cs="Cascadia Mono"/>
+          <w:color w:val="A31515"/>
+          <w:sz w:val="19"/>
+          <w:szCs w:val="19"/>
+          <w14:ligatures w14:val="standardContextual"/>
+        </w:rPr>
+        <w:t xml:space="preserve">"Null </w:t>
+      </w:r>
+      <w:proofErr w:type="spellStart"/>
+      <w:r>
+        <w:rPr>
+          <w:rFonts w:ascii="Cascadia Mono" w:hAnsi="Cascadia Mono" w:cs="Cascadia Mono"/>
+          <w:color w:val="A31515"/>
+          <w:sz w:val="19"/>
+          <w:szCs w:val="19"/>
+          <w14:ligatures w14:val="standardContextual"/>
+        </w:rPr>
+        <w:t>SendGridKey</w:t>
+      </w:r>
+      <w:proofErr w:type="spellEnd"/>
+      <w:r>
+        <w:rPr>
+          <w:rFonts w:ascii="Cascadia Mono" w:hAnsi="Cascadia Mono" w:cs="Cascadia Mono"/>
+          <w:color w:val="A31515"/>
+          <w:sz w:val="19"/>
+          <w:szCs w:val="19"/>
+          <w14:ligatures w14:val="standardContextual"/>
+        </w:rPr>
+        <w:t>"</w:t>
+      </w:r>
+      <w:r>
+        <w:rPr>
+          <w:rFonts w:ascii="Cascadia Mono" w:hAnsi="Cascadia Mono" w:cs="Cascadia Mono"/>
+          <w:color w:val="000000"/>
+          <w:sz w:val="19"/>
+          <w:szCs w:val="19"/>
+          <w14:ligatures w14:val="standardContextual"/>
+        </w:rPr>
+        <w:t>);</w:t>
+      </w:r>
+    </w:p>
+    <w:p>
+      <w:pPr>
+        <w:autoSpaceDE w:val="0"/>
+        <w:autoSpaceDN w:val="0"/>
+        <w:adjustRightInd w:val="0"/>
+        <w:spacing w:after="0" w:line="240" w:lineRule="auto"/>
+        <w:ind w:left="2160"/>
+        <w:rPr>
+          <w:rFonts w:ascii="Cascadia Mono" w:hAnsi="Cascadia Mono" w:cs="Cascadia Mono"/>
+          <w:color w:val="000000"/>
+          <w:sz w:val="19"/>
+          <w:szCs w:val="19"/>
+          <w14:ligatures w14:val="standardContextual"/>
+        </w:rPr>
+      </w:pPr>
+      <w:r>
+        <w:rPr>
+          <w:rFonts w:ascii="Cascadia Mono" w:hAnsi="Cascadia Mono" w:cs="Cascadia Mono"/>
+          <w:color w:val="000000"/>
+          <w:sz w:val="19"/>
+          <w:szCs w:val="19"/>
+          <w14:ligatures w14:val="standardContextual"/>
+        </w:rPr>
+        <w:t xml:space="preserve">            }</w:t>
+      </w:r>
+    </w:p>
+    <w:p>
+      <w:pPr>
+        <w:autoSpaceDE w:val="0"/>
+        <w:autoSpaceDN w:val="0"/>
+        <w:adjustRightInd w:val="0"/>
+        <w:spacing w:after="0" w:line="240" w:lineRule="auto"/>
+        <w:ind w:left="2160"/>
+        <w:rPr>
+          <w:rFonts w:ascii="Cascadia Mono" w:hAnsi="Cascadia Mono" w:cs="Cascadia Mono"/>
+          <w:color w:val="000000"/>
+          <w:sz w:val="19"/>
+          <w:szCs w:val="19"/>
+          <w14:ligatures w14:val="standardContextual"/>
+        </w:rPr>
+      </w:pPr>
+    </w:p>
+    <w:p>
+      <w:pPr>
+        <w:autoSpaceDE w:val="0"/>
+        <w:autoSpaceDN w:val="0"/>
+        <w:adjustRightInd w:val="0"/>
+        <w:spacing w:after="0" w:line="240" w:lineRule="auto"/>
+        <w:ind w:left="2160"/>
+        <w:rPr>
+          <w:rFonts w:ascii="Cascadia Mono" w:hAnsi="Cascadia Mono" w:cs="Cascadia Mono"/>
+          <w:color w:val="000000"/>
+          <w:sz w:val="19"/>
+          <w:szCs w:val="19"/>
+          <w14:ligatures w14:val="standardContextual"/>
+        </w:rPr>
+      </w:pPr>
+      <w:r>
+        <w:rPr>
+          <w:rFonts w:ascii="Cascadia Mono" w:hAnsi="Cascadia Mono" w:cs="Cascadia Mono"/>
+          <w:color w:val="000000"/>
+          <w:sz w:val="19"/>
+          <w:szCs w:val="19"/>
+          <w14:ligatures w14:val="standardContextual"/>
+        </w:rPr>
+        <w:t xml:space="preserve">            </w:t>
+      </w:r>
+      <w:r>
+        <w:rPr>
+          <w:rFonts w:ascii="Cascadia Mono" w:hAnsi="Cascadia Mono" w:cs="Cascadia Mono"/>
+          <w:color w:val="0000FF"/>
+          <w:sz w:val="19"/>
+          <w:szCs w:val="19"/>
+          <w14:ligatures w14:val="standardContextual"/>
+        </w:rPr>
+        <w:t>await</w:t>
+      </w:r>
+      <w:r>
+        <w:rPr>
+          <w:rFonts w:ascii="Cascadia Mono" w:hAnsi="Cascadia Mono" w:cs="Cascadia Mono"/>
+          <w:color w:val="000000"/>
+          <w:sz w:val="19"/>
+          <w:szCs w:val="19"/>
+          <w14:ligatures w14:val="standardContextual"/>
+        </w:rPr>
+        <w:t xml:space="preserve"> Execute(</w:t>
+      </w:r>
+      <w:proofErr w:type="spellStart"/>
+      <w:r>
+        <w:rPr>
+          <w:rFonts w:ascii="Cascadia Mono" w:hAnsi="Cascadia Mono" w:cs="Cascadia Mono"/>
+          <w:color w:val="000000"/>
+          <w:sz w:val="19"/>
+          <w:szCs w:val="19"/>
+          <w14:ligatures w14:val="standardContextual"/>
+        </w:rPr>
+        <w:t>Options.SendGridKey</w:t>
+      </w:r>
+      <w:proofErr w:type="spellEnd"/>
+      <w:r>
+        <w:rPr>
+          <w:rFonts w:ascii="Cascadia Mono" w:hAnsi="Cascadia Mono" w:cs="Cascadia Mono"/>
+          <w:color w:val="000000"/>
+          <w:sz w:val="19"/>
+          <w:szCs w:val="19"/>
+          <w14:ligatures w14:val="standardContextual"/>
+        </w:rPr>
+        <w:t xml:space="preserve">, subject, message, </w:t>
+      </w:r>
+      <w:proofErr w:type="spellStart"/>
+      <w:r>
+        <w:rPr>
+          <w:rFonts w:ascii="Cascadia Mono" w:hAnsi="Cascadia Mono" w:cs="Cascadia Mono"/>
+          <w:color w:val="000000"/>
+          <w:sz w:val="19"/>
+          <w:szCs w:val="19"/>
+          <w14:ligatures w14:val="standardContextual"/>
+        </w:rPr>
+        <w:t>toEmail</w:t>
+      </w:r>
+      <w:proofErr w:type="spellEnd"/>
+      <w:r>
+        <w:rPr>
+          <w:rFonts w:ascii="Cascadia Mono" w:hAnsi="Cascadia Mono" w:cs="Cascadia Mono"/>
+          <w:color w:val="000000"/>
+          <w:sz w:val="19"/>
+          <w:szCs w:val="19"/>
+          <w14:ligatures w14:val="standardContextual"/>
+        </w:rPr>
+        <w:t>);</w:t>
+      </w:r>
+    </w:p>
+    <w:p>
+      <w:pPr>
+        <w:autoSpaceDE w:val="0"/>
+        <w:autoSpaceDN w:val="0"/>
+        <w:adjustRightInd w:val="0"/>
+        <w:spacing w:after="0" w:line="240" w:lineRule="auto"/>
+        <w:ind w:left="2160"/>
+        <w:rPr>
+          <w:rFonts w:ascii="Cascadia Mono" w:hAnsi="Cascadia Mono" w:cs="Cascadia Mono"/>
+          <w:color w:val="000000"/>
+          <w:sz w:val="19"/>
+          <w:szCs w:val="19"/>
+          <w14:ligatures w14:val="standardContextual"/>
+        </w:rPr>
+      </w:pPr>
+      <w:r>
+        <w:rPr>
+          <w:rFonts w:ascii="Cascadia Mono" w:hAnsi="Cascadia Mono" w:cs="Cascadia Mono"/>
+          <w:color w:val="000000"/>
+          <w:sz w:val="19"/>
+          <w:szCs w:val="19"/>
+          <w14:ligatures w14:val="standardContextual"/>
+        </w:rPr>
+        <w:t xml:space="preserve">        }</w:t>
+      </w:r>
+    </w:p>
+    <w:p>
+      <w:pPr>
+        <w:autoSpaceDE w:val="0"/>
+        <w:autoSpaceDN w:val="0"/>
+        <w:adjustRightInd w:val="0"/>
+        <w:spacing w:after="0" w:line="240" w:lineRule="auto"/>
+        <w:ind w:left="2160"/>
+        <w:rPr>
+          <w:rFonts w:ascii="Cascadia Mono" w:hAnsi="Cascadia Mono" w:cs="Cascadia Mono"/>
+          <w:color w:val="000000"/>
+          <w:sz w:val="19"/>
+          <w:szCs w:val="19"/>
+          <w14:ligatures w14:val="standardContextual"/>
+        </w:rPr>
+      </w:pPr>
+    </w:p>
+    <w:p>
+      <w:pPr>
+        <w:autoSpaceDE w:val="0"/>
+        <w:autoSpaceDN w:val="0"/>
+        <w:adjustRightInd w:val="0"/>
+        <w:spacing w:after="0" w:line="240" w:lineRule="auto"/>
+        <w:ind w:left="2160"/>
+        <w:rPr>
+          <w:rFonts w:ascii="Cascadia Mono" w:hAnsi="Cascadia Mono" w:cs="Cascadia Mono"/>
+          <w:color w:val="000000"/>
+          <w:sz w:val="19"/>
+          <w:szCs w:val="19"/>
+          <w14:ligatures w14:val="standardContextual"/>
+        </w:rPr>
+      </w:pPr>
+      <w:r>
+        <w:rPr>
+          <w:rFonts w:ascii="Cascadia Mono" w:hAnsi="Cascadia Mono" w:cs="Cascadia Mono"/>
+          <w:color w:val="000000"/>
+          <w:sz w:val="19"/>
+          <w:szCs w:val="19"/>
+          <w14:ligatures w14:val="standardContextual"/>
+        </w:rPr>
+        <w:t xml:space="preserve">        </w:t>
+      </w:r>
+      <w:r>
+        <w:rPr>
+          <w:rFonts w:ascii="Cascadia Mono" w:hAnsi="Cascadia Mono" w:cs="Cascadia Mono"/>
+          <w:color w:val="0000FF"/>
+          <w:sz w:val="19"/>
+          <w:szCs w:val="19"/>
+          <w14:ligatures w14:val="standardContextual"/>
+        </w:rPr>
+        <w:t>public</w:t>
+      </w:r>
+      <w:r>
+        <w:rPr>
+          <w:rFonts w:ascii="Cascadia Mono" w:hAnsi="Cascadia Mono" w:cs="Cascadia Mono"/>
+          <w:color w:val="000000"/>
+          <w:sz w:val="19"/>
+          <w:szCs w:val="19"/>
+          <w14:ligatures w14:val="standardContextual"/>
+        </w:rPr>
+        <w:t xml:space="preserve"> </w:t>
+      </w:r>
+      <w:r>
+        <w:rPr>
+          <w:rFonts w:ascii="Cascadia Mono" w:hAnsi="Cascadia Mono" w:cs="Cascadia Mono"/>
+          <w:color w:val="0000FF"/>
+          <w:sz w:val="19"/>
+          <w:szCs w:val="19"/>
+          <w14:ligatures w14:val="standardContextual"/>
+        </w:rPr>
+        <w:t>async</w:t>
+      </w:r>
+      <w:r>
+        <w:rPr>
+          <w:rFonts w:ascii="Cascadia Mono" w:hAnsi="Cascadia Mono" w:cs="Cascadia Mono"/>
+          <w:color w:val="000000"/>
+          <w:sz w:val="19"/>
+          <w:szCs w:val="19"/>
+          <w14:ligatures w14:val="standardContextual"/>
+        </w:rPr>
+        <w:t xml:space="preserve"> Task Execute(</w:t>
+      </w:r>
+      <w:r>
+        <w:rPr>
+          <w:rFonts w:ascii="Cascadia Mono" w:hAnsi="Cascadia Mono" w:cs="Cascadia Mono"/>
+          <w:color w:val="0000FF"/>
+          <w:sz w:val="19"/>
+          <w:szCs w:val="19"/>
+          <w14:ligatures w14:val="standardContextual"/>
+        </w:rPr>
+        <w:t>string</w:t>
+      </w:r>
+      <w:r>
+        <w:rPr>
+          <w:rFonts w:ascii="Cascadia Mono" w:hAnsi="Cascadia Mono" w:cs="Cascadia Mono"/>
+          <w:color w:val="000000"/>
+          <w:sz w:val="19"/>
+          <w:szCs w:val="19"/>
+          <w14:ligatures w14:val="standardContextual"/>
+        </w:rPr>
+        <w:t xml:space="preserve"> </w:t>
+      </w:r>
+      <w:proofErr w:type="spellStart"/>
+      <w:r>
+        <w:rPr>
+          <w:rFonts w:ascii="Cascadia Mono" w:hAnsi="Cascadia Mono" w:cs="Cascadia Mono"/>
+          <w:color w:val="000000"/>
+          <w:sz w:val="19"/>
+          <w:szCs w:val="19"/>
+          <w14:ligatures w14:val="standardContextual"/>
+        </w:rPr>
+        <w:t>apiKey</w:t>
+      </w:r>
+      <w:proofErr w:type="spellEnd"/>
+      <w:r>
+        <w:rPr>
+          <w:rFonts w:ascii="Cascadia Mono" w:hAnsi="Cascadia Mono" w:cs="Cascadia Mono"/>
+          <w:color w:val="000000"/>
+          <w:sz w:val="19"/>
+          <w:szCs w:val="19"/>
+          <w14:ligatures w14:val="standardContextual"/>
+        </w:rPr>
+        <w:t xml:space="preserve">, </w:t>
+      </w:r>
+      <w:r>
+        <w:rPr>
+          <w:rFonts w:ascii="Cascadia Mono" w:hAnsi="Cascadia Mono" w:cs="Cascadia Mono"/>
+          <w:color w:val="0000FF"/>
+          <w:sz w:val="19"/>
+          <w:szCs w:val="19"/>
+          <w14:ligatures w14:val="standardContextual"/>
+        </w:rPr>
+        <w:t>string</w:t>
+      </w:r>
+      <w:r>
+        <w:rPr>
+          <w:rFonts w:ascii="Cascadia Mono" w:hAnsi="Cascadia Mono" w:cs="Cascadia Mono"/>
+          <w:color w:val="000000"/>
+          <w:sz w:val="19"/>
+          <w:szCs w:val="19"/>
+          <w14:ligatures w14:val="standardContextual"/>
+        </w:rPr>
+        <w:t xml:space="preserve"> subject, </w:t>
+      </w:r>
+      <w:r>
+        <w:rPr>
+          <w:rFonts w:ascii="Cascadia Mono" w:hAnsi="Cascadia Mono" w:cs="Cascadia Mono"/>
+          <w:color w:val="0000FF"/>
+          <w:sz w:val="19"/>
+          <w:szCs w:val="19"/>
+          <w14:ligatures w14:val="standardContextual"/>
+        </w:rPr>
+        <w:t>string</w:t>
+      </w:r>
+      <w:r>
+        <w:rPr>
+          <w:rFonts w:ascii="Cascadia Mono" w:hAnsi="Cascadia Mono" w:cs="Cascadia Mono"/>
+          <w:color w:val="000000"/>
+          <w:sz w:val="19"/>
+          <w:szCs w:val="19"/>
+          <w14:ligatures w14:val="standardContextual"/>
+        </w:rPr>
+        <w:t xml:space="preserve"> message, </w:t>
+      </w:r>
+      <w:r>
+        <w:rPr>
+          <w:rFonts w:ascii="Cascadia Mono" w:hAnsi="Cascadia Mono" w:cs="Cascadia Mono"/>
+          <w:color w:val="0000FF"/>
+          <w:sz w:val="19"/>
+          <w:szCs w:val="19"/>
+          <w14:ligatures w14:val="standardContextual"/>
+        </w:rPr>
+        <w:t>string</w:t>
+      </w:r>
+      <w:r>
+        <w:rPr>
+          <w:rFonts w:ascii="Cascadia Mono" w:hAnsi="Cascadia Mono" w:cs="Cascadia Mono"/>
+          <w:color w:val="000000"/>
+          <w:sz w:val="19"/>
+          <w:szCs w:val="19"/>
+          <w14:ligatures w14:val="standardContextual"/>
+        </w:rPr>
+        <w:t xml:space="preserve"> </w:t>
+      </w:r>
+      <w:proofErr w:type="spellStart"/>
+      <w:r>
+        <w:rPr>
+          <w:rFonts w:ascii="Cascadia Mono" w:hAnsi="Cascadia Mono" w:cs="Cascadia Mono"/>
+          <w:color w:val="000000"/>
+          <w:sz w:val="19"/>
+          <w:szCs w:val="19"/>
+          <w14:ligatures w14:val="standardContextual"/>
+        </w:rPr>
+        <w:t>toEmail</w:t>
+      </w:r>
+      <w:proofErr w:type="spellEnd"/>
+      <w:r>
+        <w:rPr>
+          <w:rFonts w:ascii="Cascadia Mono" w:hAnsi="Cascadia Mono" w:cs="Cascadia Mono"/>
+          <w:color w:val="000000"/>
+          <w:sz w:val="19"/>
+          <w:szCs w:val="19"/>
+          <w14:ligatures w14:val="standardContextual"/>
+        </w:rPr>
+        <w:t>)</w:t>
+      </w:r>
+    </w:p>
+    <w:p>
+      <w:pPr>
+        <w:autoSpaceDE w:val="0"/>
+        <w:autoSpaceDN w:val="0"/>
+        <w:adjustRightInd w:val="0"/>
+        <w:spacing w:after="0" w:line="240" w:lineRule="auto"/>
+        <w:ind w:left="2160"/>
+        <w:rPr>
+          <w:rFonts w:ascii="Cascadia Mono" w:hAnsi="Cascadia Mono" w:cs="Cascadia Mono"/>
+          <w:color w:val="000000"/>
+          <w:sz w:val="19"/>
+          <w:szCs w:val="19"/>
+          <w14:ligatures w14:val="standardContextual"/>
+        </w:rPr>
+      </w:pPr>
+      <w:r>
+        <w:rPr>
+          <w:rFonts w:ascii="Cascadia Mono" w:hAnsi="Cascadia Mono" w:cs="Cascadia Mono"/>
+          <w:color w:val="000000"/>
+          <w:sz w:val="19"/>
+          <w:szCs w:val="19"/>
+          <w14:ligatures w14:val="standardContextual"/>
+        </w:rPr>
+        <w:t xml:space="preserve">        {</w:t>
+      </w:r>
+    </w:p>
+    <w:p>
+      <w:pPr>
+        <w:autoSpaceDE w:val="0"/>
+        <w:autoSpaceDN w:val="0"/>
+        <w:adjustRightInd w:val="0"/>
+        <w:spacing w:after="0" w:line="240" w:lineRule="auto"/>
+        <w:ind w:left="2160"/>
+        <w:rPr>
+          <w:rFonts w:ascii="Cascadia Mono" w:hAnsi="Cascadia Mono" w:cs="Cascadia Mono"/>
+          <w:color w:val="000000"/>
+          <w:sz w:val="19"/>
+          <w:szCs w:val="19"/>
+          <w14:ligatures w14:val="standardContextual"/>
+        </w:rPr>
+      </w:pPr>
+      <w:r>
+        <w:rPr>
+          <w:rFonts w:ascii="Cascadia Mono" w:hAnsi="Cascadia Mono" w:cs="Cascadia Mono"/>
+          <w:color w:val="000000"/>
+          <w:sz w:val="19"/>
+          <w:szCs w:val="19"/>
+          <w14:ligatures w14:val="standardContextual"/>
+        </w:rPr>
+        <w:t xml:space="preserve">            </w:t>
+      </w:r>
+      <w:proofErr w:type="spellStart"/>
+      <w:r>
+        <w:rPr>
+          <w:rFonts w:ascii="Cascadia Mono" w:hAnsi="Cascadia Mono" w:cs="Cascadia Mono"/>
+          <w:color w:val="000000"/>
+          <w:sz w:val="19"/>
+          <w:szCs w:val="19"/>
+          <w14:ligatures w14:val="standardContextual"/>
+        </w:rPr>
+        <w:t>SendGrid.Response</w:t>
+      </w:r>
+      <w:proofErr w:type="spellEnd"/>
+      <w:r>
+        <w:rPr>
+          <w:rFonts w:ascii="Cascadia Mono" w:hAnsi="Cascadia Mono" w:cs="Cascadia Mono"/>
+          <w:color w:val="000000"/>
+          <w:sz w:val="19"/>
+          <w:szCs w:val="19"/>
+          <w14:ligatures w14:val="standardContextual"/>
+        </w:rPr>
+        <w:t xml:space="preserve">? response = </w:t>
+      </w:r>
+      <w:r>
+        <w:rPr>
+          <w:rFonts w:ascii="Cascadia Mono" w:hAnsi="Cascadia Mono" w:cs="Cascadia Mono"/>
+          <w:color w:val="0000FF"/>
+          <w:sz w:val="19"/>
+          <w:szCs w:val="19"/>
+          <w14:ligatures w14:val="standardContextual"/>
+        </w:rPr>
+        <w:t>null</w:t>
+      </w:r>
+      <w:r>
+        <w:rPr>
+          <w:rFonts w:ascii="Cascadia Mono" w:hAnsi="Cascadia Mono" w:cs="Cascadia Mono"/>
+          <w:color w:val="000000"/>
+          <w:sz w:val="19"/>
+          <w:szCs w:val="19"/>
+          <w14:ligatures w14:val="standardContextual"/>
+        </w:rPr>
+        <w:t>;</w:t>
+      </w:r>
+    </w:p>
+    <w:p>
+      <w:pPr>
+        <w:autoSpaceDE w:val="0"/>
+        <w:autoSpaceDN w:val="0"/>
+        <w:adjustRightInd w:val="0"/>
+        <w:spacing w:after="0" w:line="240" w:lineRule="auto"/>
+        <w:ind w:left="2160"/>
+        <w:rPr>
+          <w:rFonts w:ascii="Cascadia Mono" w:hAnsi="Cascadia Mono" w:cs="Cascadia Mono"/>
+          <w:color w:val="000000"/>
+          <w:sz w:val="19"/>
+          <w:szCs w:val="19"/>
+          <w14:ligatures w14:val="standardContextual"/>
+        </w:rPr>
+      </w:pPr>
+    </w:p>
+    <w:p>
+      <w:pPr>
+        <w:autoSpaceDE w:val="0"/>
+        <w:autoSpaceDN w:val="0"/>
+        <w:adjustRightInd w:val="0"/>
+        <w:spacing w:after="0" w:line="240" w:lineRule="auto"/>
+        <w:ind w:left="2160"/>
+        <w:rPr>
+          <w:rFonts w:ascii="Cascadia Mono" w:hAnsi="Cascadia Mono" w:cs="Cascadia Mono"/>
+          <w:color w:val="000000"/>
+          <w:sz w:val="19"/>
+          <w:szCs w:val="19"/>
+          <w14:ligatures w14:val="standardContextual"/>
+        </w:rPr>
+      </w:pPr>
+      <w:r>
+        <w:rPr>
+          <w:rFonts w:ascii="Cascadia Mono" w:hAnsi="Cascadia Mono" w:cs="Cascadia Mono"/>
+          <w:color w:val="000000"/>
+          <w:sz w:val="19"/>
+          <w:szCs w:val="19"/>
+          <w14:ligatures w14:val="standardContextual"/>
+        </w:rPr>
+        <w:t xml:space="preserve">            </w:t>
+      </w:r>
+      <w:r>
+        <w:rPr>
+          <w:rFonts w:ascii="Cascadia Mono" w:hAnsi="Cascadia Mono" w:cs="Cascadia Mono"/>
+          <w:color w:val="0000FF"/>
+          <w:sz w:val="19"/>
+          <w:szCs w:val="19"/>
+          <w14:ligatures w14:val="standardContextual"/>
+        </w:rPr>
+        <w:t>var</w:t>
+      </w:r>
+      <w:r>
+        <w:rPr>
+          <w:rFonts w:ascii="Cascadia Mono" w:hAnsi="Cascadia Mono" w:cs="Cascadia Mono"/>
+          <w:color w:val="000000"/>
+          <w:sz w:val="19"/>
+          <w:szCs w:val="19"/>
+          <w14:ligatures w14:val="standardContextual"/>
+        </w:rPr>
+        <w:t xml:space="preserve"> client = </w:t>
+      </w:r>
+      <w:r>
+        <w:rPr>
+          <w:rFonts w:ascii="Cascadia Mono" w:hAnsi="Cascadia Mono" w:cs="Cascadia Mono"/>
+          <w:color w:val="0000FF"/>
+          <w:sz w:val="19"/>
+          <w:szCs w:val="19"/>
+          <w14:ligatures w14:val="standardContextual"/>
+        </w:rPr>
+        <w:t>new</w:t>
+      </w:r>
+      <w:r>
+        <w:rPr>
+          <w:rFonts w:ascii="Cascadia Mono" w:hAnsi="Cascadia Mono" w:cs="Cascadia Mono"/>
+          <w:color w:val="000000"/>
+          <w:sz w:val="19"/>
+          <w:szCs w:val="19"/>
+          <w14:ligatures w14:val="standardContextual"/>
+        </w:rPr>
+        <w:t xml:space="preserve"> </w:t>
+      </w:r>
+      <w:proofErr w:type="spellStart"/>
+      <w:r>
+        <w:rPr>
+          <w:rFonts w:ascii="Cascadia Mono" w:hAnsi="Cascadia Mono" w:cs="Cascadia Mono"/>
+          <w:color w:val="000000"/>
+          <w:sz w:val="19"/>
+          <w:szCs w:val="19"/>
+          <w14:ligatures w14:val="standardContextual"/>
+        </w:rPr>
+        <w:t>SendGridClient</w:t>
+      </w:r>
+      <w:proofErr w:type="spellEnd"/>
+      <w:r>
+        <w:rPr>
+          <w:rFonts w:ascii="Cascadia Mono" w:hAnsi="Cascadia Mono" w:cs="Cascadia Mono"/>
+          <w:color w:val="000000"/>
+          <w:sz w:val="19"/>
+          <w:szCs w:val="19"/>
+          <w14:ligatures w14:val="standardContextual"/>
+        </w:rPr>
+        <w:t>(</w:t>
+      </w:r>
+      <w:proofErr w:type="spellStart"/>
+      <w:r>
+        <w:rPr>
+          <w:rFonts w:ascii="Cascadia Mono" w:hAnsi="Cascadia Mono" w:cs="Cascadia Mono"/>
+          <w:color w:val="000000"/>
+          <w:sz w:val="19"/>
+          <w:szCs w:val="19"/>
+          <w14:ligatures w14:val="standardContextual"/>
+        </w:rPr>
+        <w:t>apiKey</w:t>
+      </w:r>
+      <w:proofErr w:type="spellEnd"/>
+      <w:r>
+        <w:rPr>
+          <w:rFonts w:ascii="Cascadia Mono" w:hAnsi="Cascadia Mono" w:cs="Cascadia Mono"/>
+          <w:color w:val="000000"/>
+          <w:sz w:val="19"/>
+          <w:szCs w:val="19"/>
+          <w14:ligatures w14:val="standardContextual"/>
+        </w:rPr>
+        <w:t>);</w:t>
+      </w:r>
+    </w:p>
+    <w:p>
+      <w:pPr>
+        <w:autoSpaceDE w:val="0"/>
+        <w:autoSpaceDN w:val="0"/>
+        <w:adjustRightInd w:val="0"/>
+        <w:spacing w:after="0" w:line="240" w:lineRule="auto"/>
+        <w:ind w:left="2160"/>
+        <w:rPr>
+          <w:rFonts w:ascii="Cascadia Mono" w:hAnsi="Cascadia Mono" w:cs="Cascadia Mono"/>
+          <w:color w:val="000000"/>
+          <w:sz w:val="19"/>
+          <w:szCs w:val="19"/>
+          <w14:ligatures w14:val="standardContextual"/>
+        </w:rPr>
+      </w:pPr>
+    </w:p>
+    <w:p>
+      <w:pPr>
+        <w:autoSpaceDE w:val="0"/>
+        <w:autoSpaceDN w:val="0"/>
+        <w:adjustRightInd w:val="0"/>
+        <w:spacing w:after="0" w:line="240" w:lineRule="auto"/>
+        <w:ind w:left="2160"/>
+        <w:rPr>
+          <w:rFonts w:ascii="Cascadia Mono" w:hAnsi="Cascadia Mono" w:cs="Cascadia Mono"/>
+          <w:color w:val="000000"/>
+          <w:sz w:val="19"/>
+          <w:szCs w:val="19"/>
+          <w14:ligatures w14:val="standardContextual"/>
+        </w:rPr>
+      </w:pPr>
+      <w:r>
+        <w:rPr>
+          <w:rFonts w:ascii="Cascadia Mono" w:hAnsi="Cascadia Mono" w:cs="Cascadia Mono"/>
+          <w:color w:val="000000"/>
+          <w:sz w:val="19"/>
+          <w:szCs w:val="19"/>
+          <w14:ligatures w14:val="standardContextual"/>
+        </w:rPr>
+        <w:t xml:space="preserve">            </w:t>
+      </w:r>
+      <w:r>
+        <w:rPr>
+          <w:rFonts w:ascii="Cascadia Mono" w:hAnsi="Cascadia Mono" w:cs="Cascadia Mono"/>
+          <w:color w:val="0000FF"/>
+          <w:sz w:val="19"/>
+          <w:szCs w:val="19"/>
+          <w14:ligatures w14:val="standardContextual"/>
+        </w:rPr>
+        <w:t>var</w:t>
+      </w:r>
+      <w:r>
+        <w:rPr>
+          <w:rFonts w:ascii="Cascadia Mono" w:hAnsi="Cascadia Mono" w:cs="Cascadia Mono"/>
+          <w:color w:val="000000"/>
+          <w:sz w:val="19"/>
+          <w:szCs w:val="19"/>
+          <w14:ligatures w14:val="standardContextual"/>
+        </w:rPr>
+        <w:t xml:space="preserve"> msg = </w:t>
+      </w:r>
+      <w:r>
+        <w:rPr>
+          <w:rFonts w:ascii="Cascadia Mono" w:hAnsi="Cascadia Mono" w:cs="Cascadia Mono"/>
+          <w:color w:val="0000FF"/>
+          <w:sz w:val="19"/>
+          <w:szCs w:val="19"/>
+          <w14:ligatures w14:val="standardContextual"/>
+        </w:rPr>
+        <w:t>new</w:t>
+      </w:r>
+      <w:r>
+        <w:rPr>
+          <w:rFonts w:ascii="Cascadia Mono" w:hAnsi="Cascadia Mono" w:cs="Cascadia Mono"/>
+          <w:color w:val="000000"/>
+          <w:sz w:val="19"/>
+          <w:szCs w:val="19"/>
+          <w14:ligatures w14:val="standardContextual"/>
+        </w:rPr>
+        <w:t xml:space="preserve"> </w:t>
+      </w:r>
+      <w:proofErr w:type="spellStart"/>
+      <w:r>
+        <w:rPr>
+          <w:rFonts w:ascii="Cascadia Mono" w:hAnsi="Cascadia Mono" w:cs="Cascadia Mono"/>
+          <w:color w:val="000000"/>
+          <w:sz w:val="19"/>
+          <w:szCs w:val="19"/>
+          <w14:ligatures w14:val="standardContextual"/>
+        </w:rPr>
+        <w:t>SendGridMessage</w:t>
+      </w:r>
+      <w:proofErr w:type="spellEnd"/>
+    </w:p>
+    <w:p>
+      <w:pPr>
+        <w:autoSpaceDE w:val="0"/>
+        <w:autoSpaceDN w:val="0"/>
+        <w:adjustRightInd w:val="0"/>
+        <w:spacing w:after="0" w:line="240" w:lineRule="auto"/>
+        <w:ind w:left="2160"/>
+        <w:rPr>
+          <w:rFonts w:ascii="Cascadia Mono" w:hAnsi="Cascadia Mono" w:cs="Cascadia Mono"/>
+          <w:color w:val="000000"/>
+          <w:sz w:val="19"/>
+          <w:szCs w:val="19"/>
+          <w14:ligatures w14:val="standardContextual"/>
+        </w:rPr>
+      </w:pPr>
+      <w:r>
+        <w:rPr>
+          <w:rFonts w:ascii="Cascadia Mono" w:hAnsi="Cascadia Mono" w:cs="Cascadia Mono"/>
+          <w:color w:val="000000"/>
+          <w:sz w:val="19"/>
+          <w:szCs w:val="19"/>
+          <w14:ligatures w14:val="standardContextual"/>
+        </w:rPr>
+        <w:t xml:space="preserve">            {</w:t>
+      </w:r>
+    </w:p>
+    <w:p>
+      <w:pPr>
+        <w:autoSpaceDE w:val="0"/>
+        <w:autoSpaceDN w:val="0"/>
+        <w:adjustRightInd w:val="0"/>
+        <w:spacing w:after="0" w:line="240" w:lineRule="auto"/>
+        <w:ind w:left="2160"/>
+        <w:rPr>
+          <w:rFonts w:ascii="Cascadia Mono" w:hAnsi="Cascadia Mono" w:cs="Cascadia Mono"/>
+          <w:color w:val="000000"/>
+          <w:sz w:val="19"/>
+          <w:szCs w:val="19"/>
+          <w14:ligatures w14:val="standardContextual"/>
+        </w:rPr>
+      </w:pPr>
+      <w:r>
+        <w:rPr>
+          <w:rFonts w:ascii="Cascadia Mono" w:hAnsi="Cascadia Mono" w:cs="Cascadia Mono"/>
+          <w:color w:val="000000"/>
+          <w:sz w:val="19"/>
+          <w:szCs w:val="19"/>
+          <w14:ligatures w14:val="standardContextual"/>
+        </w:rPr>
+        <w:t xml:space="preserve">                From = </w:t>
+      </w:r>
+      <w:r>
+        <w:rPr>
+          <w:rFonts w:ascii="Cascadia Mono" w:hAnsi="Cascadia Mono" w:cs="Cascadia Mono"/>
+          <w:color w:val="0000FF"/>
+          <w:sz w:val="19"/>
+          <w:szCs w:val="19"/>
+          <w14:ligatures w14:val="standardContextual"/>
+        </w:rPr>
+        <w:t>new</w:t>
+      </w:r>
+      <w:r>
+        <w:rPr>
+          <w:rFonts w:ascii="Cascadia Mono" w:hAnsi="Cascadia Mono" w:cs="Cascadia Mono"/>
+          <w:color w:val="000000"/>
+          <w:sz w:val="19"/>
+          <w:szCs w:val="19"/>
+          <w14:ligatures w14:val="standardContextual"/>
+        </w:rPr>
+        <w:t xml:space="preserve"> </w:t>
+      </w:r>
+      <w:proofErr w:type="spellStart"/>
+      <w:r>
+        <w:rPr>
+          <w:rFonts w:ascii="Cascadia Mono" w:hAnsi="Cascadia Mono" w:cs="Cascadia Mono"/>
+          <w:color w:val="000000"/>
+          <w:sz w:val="19"/>
+          <w:szCs w:val="19"/>
+          <w14:ligatures w14:val="standardContextual"/>
+        </w:rPr>
+        <w:t>EmailAddress</w:t>
+      </w:r>
+      <w:proofErr w:type="spellEnd"/>
+      <w:r>
+        <w:rPr>
+          <w:rFonts w:ascii="Cascadia Mono" w:hAnsi="Cascadia Mono" w:cs="Cascadia Mono"/>
+          <w:color w:val="000000"/>
+          <w:sz w:val="19"/>
+          <w:szCs w:val="19"/>
+          <w14:ligatures w14:val="standardContextual"/>
+        </w:rPr>
+        <w:t>(</w:t>
+      </w:r>
+      <w:r>
+        <w:rPr>
+          <w:rFonts w:ascii="Cascadia Mono" w:hAnsi="Cascadia Mono" w:cs="Cascadia Mono"/>
+          <w:color w:val="A31515"/>
+          <w:sz w:val="19"/>
+          <w:szCs w:val="19"/>
+          <w14:ligatures w14:val="standardContextual"/>
+        </w:rPr>
+        <w:t>"</w:t>
+      </w:r>
+      <w:r>
+        <w:rPr>
+          <w:rFonts w:ascii="Cascadia Mono" w:hAnsi="Cascadia Mono" w:cs="Cascadia Mono"/>
+          <w:color w:val="A31515"/>
+          <w:sz w:val="19"/>
+          <w:szCs w:val="19"/>
+          <w14:ligatures w14:val="standardContextual"/>
+        </w:rPr>
+        <w:t>&lt;sender email address&gt;</w:t>
+      </w:r>
+      <w:r>
+        <w:rPr>
+          <w:rFonts w:ascii="Cascadia Mono" w:hAnsi="Cascadia Mono" w:cs="Cascadia Mono"/>
+          <w:color w:val="A31515"/>
+          <w:sz w:val="19"/>
+          <w:szCs w:val="19"/>
+          <w14:ligatures w14:val="standardContextual"/>
+        </w:rPr>
+        <w:t>"</w:t>
+      </w:r>
+      <w:r>
+        <w:rPr>
+          <w:rFonts w:ascii="Cascadia Mono" w:hAnsi="Cascadia Mono" w:cs="Cascadia Mono"/>
+          <w:color w:val="000000"/>
+          <w:sz w:val="19"/>
+          <w:szCs w:val="19"/>
+          <w14:ligatures w14:val="standardContextual"/>
+        </w:rPr>
+        <w:t xml:space="preserve">, </w:t>
+      </w:r>
+      <w:r>
+        <w:rPr>
+          <w:rFonts w:ascii="Cascadia Mono" w:hAnsi="Cascadia Mono" w:cs="Cascadia Mono"/>
+          <w:color w:val="A31515"/>
+          <w:sz w:val="19"/>
+          <w:szCs w:val="19"/>
+          <w14:ligatures w14:val="standardContextual"/>
+        </w:rPr>
+        <w:t>"</w:t>
+      </w:r>
+      <w:r>
+        <w:rPr>
+          <w:rFonts w:ascii="Cascadia Mono" w:hAnsi="Cascadia Mono" w:cs="Cascadia Mono"/>
+          <w:color w:val="A31515"/>
+          <w:sz w:val="19"/>
+          <w:szCs w:val="19"/>
+          <w14:ligatures w14:val="standardContextual"/>
+        </w:rPr>
+        <w:t>&lt;optional name&gt;</w:t>
+      </w:r>
+      <w:r>
+        <w:rPr>
+          <w:rFonts w:ascii="Cascadia Mono" w:hAnsi="Cascadia Mono" w:cs="Cascadia Mono"/>
+          <w:color w:val="A31515"/>
+          <w:sz w:val="19"/>
+          <w:szCs w:val="19"/>
+          <w14:ligatures w14:val="standardContextual"/>
+        </w:rPr>
+        <w:t>"</w:t>
+      </w:r>
+      <w:r>
+        <w:rPr>
+          <w:rFonts w:ascii="Cascadia Mono" w:hAnsi="Cascadia Mono" w:cs="Cascadia Mono"/>
+          <w:color w:val="000000"/>
+          <w:sz w:val="19"/>
+          <w:szCs w:val="19"/>
+          <w14:ligatures w14:val="standardContextual"/>
+        </w:rPr>
+        <w:t>),</w:t>
+      </w:r>
+    </w:p>
+    <w:p>
+      <w:pPr>
+        <w:autoSpaceDE w:val="0"/>
+        <w:autoSpaceDN w:val="0"/>
+        <w:adjustRightInd w:val="0"/>
+        <w:spacing w:after="0" w:line="240" w:lineRule="auto"/>
+        <w:ind w:left="2160"/>
+        <w:rPr>
+          <w:rFonts w:ascii="Cascadia Mono" w:hAnsi="Cascadia Mono" w:cs="Cascadia Mono"/>
+          <w:color w:val="000000"/>
+          <w:sz w:val="19"/>
+          <w:szCs w:val="19"/>
+          <w14:ligatures w14:val="standardContextual"/>
+        </w:rPr>
+      </w:pPr>
+      <w:r>
+        <w:rPr>
+          <w:rFonts w:ascii="Cascadia Mono" w:hAnsi="Cascadia Mono" w:cs="Cascadia Mono"/>
+          <w:color w:val="000000"/>
+          <w:sz w:val="19"/>
+          <w:szCs w:val="19"/>
+          <w14:ligatures w14:val="standardContextual"/>
+        </w:rPr>
+        <w:t xml:space="preserve">                Subject = subject,</w:t>
+      </w:r>
+    </w:p>
+    <w:p>
+      <w:pPr>
+        <w:autoSpaceDE w:val="0"/>
+        <w:autoSpaceDN w:val="0"/>
+        <w:adjustRightInd w:val="0"/>
+        <w:spacing w:after="0" w:line="240" w:lineRule="auto"/>
+        <w:ind w:left="2160"/>
+        <w:rPr>
+          <w:rFonts w:ascii="Cascadia Mono" w:hAnsi="Cascadia Mono" w:cs="Cascadia Mono"/>
+          <w:color w:val="000000"/>
+          <w:sz w:val="19"/>
+          <w:szCs w:val="19"/>
+          <w14:ligatures w14:val="standardContextual"/>
+        </w:rPr>
+      </w:pPr>
+      <w:r>
+        <w:rPr>
+          <w:rFonts w:ascii="Cascadia Mono" w:hAnsi="Cascadia Mono" w:cs="Cascadia Mono"/>
+          <w:color w:val="000000"/>
+          <w:sz w:val="19"/>
+          <w:szCs w:val="19"/>
+          <w14:ligatures w14:val="standardContextual"/>
+        </w:rPr>
+        <w:t xml:space="preserve">                </w:t>
+      </w:r>
+      <w:proofErr w:type="spellStart"/>
+      <w:r>
+        <w:rPr>
+          <w:rFonts w:ascii="Cascadia Mono" w:hAnsi="Cascadia Mono" w:cs="Cascadia Mono"/>
+          <w:color w:val="000000"/>
+          <w:sz w:val="19"/>
+          <w:szCs w:val="19"/>
+          <w14:ligatures w14:val="standardContextual"/>
+        </w:rPr>
+        <w:t>PlainTextContent</w:t>
+      </w:r>
+      <w:proofErr w:type="spellEnd"/>
+      <w:r>
+        <w:rPr>
+          <w:rFonts w:ascii="Cascadia Mono" w:hAnsi="Cascadia Mono" w:cs="Cascadia Mono"/>
+          <w:color w:val="000000"/>
+          <w:sz w:val="19"/>
+          <w:szCs w:val="19"/>
+          <w14:ligatures w14:val="standardContextual"/>
+        </w:rPr>
+        <w:t xml:space="preserve"> = message,</w:t>
+      </w:r>
+    </w:p>
+    <w:p>
+      <w:pPr>
+        <w:autoSpaceDE w:val="0"/>
+        <w:autoSpaceDN w:val="0"/>
+        <w:adjustRightInd w:val="0"/>
+        <w:spacing w:after="0" w:line="240" w:lineRule="auto"/>
+        <w:ind w:left="2160"/>
+        <w:rPr>
+          <w:rFonts w:ascii="Cascadia Mono" w:hAnsi="Cascadia Mono" w:cs="Cascadia Mono"/>
+          <w:color w:val="000000"/>
+          <w:sz w:val="19"/>
+          <w:szCs w:val="19"/>
+          <w14:ligatures w14:val="standardContextual"/>
+        </w:rPr>
+      </w:pPr>
+      <w:r>
+        <w:rPr>
+          <w:rFonts w:ascii="Cascadia Mono" w:hAnsi="Cascadia Mono" w:cs="Cascadia Mono"/>
+          <w:color w:val="000000"/>
+          <w:sz w:val="19"/>
+          <w:szCs w:val="19"/>
+          <w14:ligatures w14:val="standardContextual"/>
+        </w:rPr>
+        <w:t xml:space="preserve">                </w:t>
+      </w:r>
+      <w:proofErr w:type="spellStart"/>
+      <w:r>
+        <w:rPr>
+          <w:rFonts w:ascii="Cascadia Mono" w:hAnsi="Cascadia Mono" w:cs="Cascadia Mono"/>
+          <w:color w:val="000000"/>
+          <w:sz w:val="19"/>
+          <w:szCs w:val="19"/>
+          <w14:ligatures w14:val="standardContextual"/>
+        </w:rPr>
+        <w:t>HtmlContent</w:t>
+      </w:r>
+      <w:proofErr w:type="spellEnd"/>
+      <w:r>
+        <w:rPr>
+          <w:rFonts w:ascii="Cascadia Mono" w:hAnsi="Cascadia Mono" w:cs="Cascadia Mono"/>
+          <w:color w:val="000000"/>
+          <w:sz w:val="19"/>
+          <w:szCs w:val="19"/>
+          <w14:ligatures w14:val="standardContextual"/>
+        </w:rPr>
+        <w:t xml:space="preserve"> = message</w:t>
+      </w:r>
+    </w:p>
+    <w:p>
+      <w:pPr>
+        <w:autoSpaceDE w:val="0"/>
+        <w:autoSpaceDN w:val="0"/>
+        <w:adjustRightInd w:val="0"/>
+        <w:spacing w:after="0" w:line="240" w:lineRule="auto"/>
+        <w:ind w:left="2160"/>
+        <w:rPr>
+          <w:rFonts w:ascii="Cascadia Mono" w:hAnsi="Cascadia Mono" w:cs="Cascadia Mono"/>
+          <w:color w:val="000000"/>
+          <w:sz w:val="19"/>
+          <w:szCs w:val="19"/>
+          <w14:ligatures w14:val="standardContextual"/>
+        </w:rPr>
+      </w:pPr>
+      <w:r>
+        <w:rPr>
+          <w:rFonts w:ascii="Cascadia Mono" w:hAnsi="Cascadia Mono" w:cs="Cascadia Mono"/>
+          <w:color w:val="000000"/>
+          <w:sz w:val="19"/>
+          <w:szCs w:val="19"/>
+          <w14:ligatures w14:val="standardContextual"/>
+        </w:rPr>
+        <w:t xml:space="preserve">            };</w:t>
+      </w:r>
+    </w:p>
+    <w:p>
+      <w:pPr>
+        <w:autoSpaceDE w:val="0"/>
+        <w:autoSpaceDN w:val="0"/>
+        <w:adjustRightInd w:val="0"/>
+        <w:spacing w:after="0" w:line="240" w:lineRule="auto"/>
+        <w:ind w:left="2160"/>
+        <w:rPr>
+          <w:rFonts w:ascii="Cascadia Mono" w:hAnsi="Cascadia Mono" w:cs="Cascadia Mono"/>
+          <w:color w:val="000000"/>
+          <w:sz w:val="19"/>
+          <w:szCs w:val="19"/>
+          <w14:ligatures w14:val="standardContextual"/>
+        </w:rPr>
+      </w:pPr>
+    </w:p>
+    <w:p>
+      <w:pPr>
+        <w:autoSpaceDE w:val="0"/>
+        <w:autoSpaceDN w:val="0"/>
+        <w:adjustRightInd w:val="0"/>
+        <w:spacing w:after="0" w:line="240" w:lineRule="auto"/>
+        <w:ind w:left="2160"/>
+        <w:rPr>
+          <w:rFonts w:ascii="Cascadia Mono" w:hAnsi="Cascadia Mono" w:cs="Cascadia Mono"/>
+          <w:color w:val="000000"/>
+          <w:sz w:val="19"/>
+          <w:szCs w:val="19"/>
+          <w14:ligatures w14:val="standardContextual"/>
+        </w:rPr>
+      </w:pPr>
+      <w:r>
+        <w:rPr>
+          <w:rFonts w:ascii="Cascadia Mono" w:hAnsi="Cascadia Mono" w:cs="Cascadia Mono"/>
+          <w:color w:val="000000"/>
+          <w:sz w:val="19"/>
+          <w:szCs w:val="19"/>
+          <w14:ligatures w14:val="standardContextual"/>
+        </w:rPr>
+        <w:t xml:space="preserve">            </w:t>
+      </w:r>
+      <w:proofErr w:type="spellStart"/>
+      <w:r>
+        <w:rPr>
+          <w:rFonts w:ascii="Cascadia Mono" w:hAnsi="Cascadia Mono" w:cs="Cascadia Mono"/>
+          <w:color w:val="000000"/>
+          <w:sz w:val="19"/>
+          <w:szCs w:val="19"/>
+          <w14:ligatures w14:val="standardContextual"/>
+        </w:rPr>
+        <w:t>msg.AddTo</w:t>
+      </w:r>
+      <w:proofErr w:type="spellEnd"/>
+      <w:r>
+        <w:rPr>
+          <w:rFonts w:ascii="Cascadia Mono" w:hAnsi="Cascadia Mono" w:cs="Cascadia Mono"/>
+          <w:color w:val="000000"/>
+          <w:sz w:val="19"/>
+          <w:szCs w:val="19"/>
+          <w14:ligatures w14:val="standardContextual"/>
+        </w:rPr>
+        <w:t>(</w:t>
+      </w:r>
+      <w:r>
+        <w:rPr>
+          <w:rFonts w:ascii="Cascadia Mono" w:hAnsi="Cascadia Mono" w:cs="Cascadia Mono"/>
+          <w:color w:val="0000FF"/>
+          <w:sz w:val="19"/>
+          <w:szCs w:val="19"/>
+          <w14:ligatures w14:val="standardContextual"/>
+        </w:rPr>
+        <w:t>new</w:t>
+      </w:r>
+      <w:r>
+        <w:rPr>
+          <w:rFonts w:ascii="Cascadia Mono" w:hAnsi="Cascadia Mono" w:cs="Cascadia Mono"/>
+          <w:color w:val="000000"/>
+          <w:sz w:val="19"/>
+          <w:szCs w:val="19"/>
+          <w14:ligatures w14:val="standardContextual"/>
+        </w:rPr>
+        <w:t xml:space="preserve"> </w:t>
+      </w:r>
+      <w:proofErr w:type="spellStart"/>
+      <w:r>
+        <w:rPr>
+          <w:rFonts w:ascii="Cascadia Mono" w:hAnsi="Cascadia Mono" w:cs="Cascadia Mono"/>
+          <w:color w:val="000000"/>
+          <w:sz w:val="19"/>
+          <w:szCs w:val="19"/>
+          <w14:ligatures w14:val="standardContextual"/>
+        </w:rPr>
+        <w:t>EmailAddress</w:t>
+      </w:r>
+      <w:proofErr w:type="spellEnd"/>
+      <w:r>
+        <w:rPr>
+          <w:rFonts w:ascii="Cascadia Mono" w:hAnsi="Cascadia Mono" w:cs="Cascadia Mono"/>
+          <w:color w:val="000000"/>
+          <w:sz w:val="19"/>
+          <w:szCs w:val="19"/>
+          <w14:ligatures w14:val="standardContextual"/>
+        </w:rPr>
+        <w:t>(</w:t>
+      </w:r>
+      <w:proofErr w:type="spellStart"/>
+      <w:r>
+        <w:rPr>
+          <w:rFonts w:ascii="Cascadia Mono" w:hAnsi="Cascadia Mono" w:cs="Cascadia Mono"/>
+          <w:color w:val="000000"/>
+          <w:sz w:val="19"/>
+          <w:szCs w:val="19"/>
+          <w14:ligatures w14:val="standardContextual"/>
+        </w:rPr>
+        <w:t>toEmail</w:t>
+      </w:r>
+      <w:proofErr w:type="spellEnd"/>
+      <w:r>
+        <w:rPr>
+          <w:rFonts w:ascii="Cascadia Mono" w:hAnsi="Cascadia Mono" w:cs="Cascadia Mono"/>
+          <w:color w:val="000000"/>
+          <w:sz w:val="19"/>
+          <w:szCs w:val="19"/>
+          <w14:ligatures w14:val="standardContextual"/>
+        </w:rPr>
+        <w:t>));</w:t>
+      </w:r>
+    </w:p>
+    <w:p>
+      <w:pPr>
+        <w:autoSpaceDE w:val="0"/>
+        <w:autoSpaceDN w:val="0"/>
+        <w:adjustRightInd w:val="0"/>
+        <w:spacing w:after="0" w:line="240" w:lineRule="auto"/>
+        <w:ind w:left="2160"/>
+        <w:rPr>
+          <w:rFonts w:ascii="Cascadia Mono" w:hAnsi="Cascadia Mono" w:cs="Cascadia Mono"/>
+          <w:color w:val="000000"/>
+          <w:sz w:val="19"/>
+          <w:szCs w:val="19"/>
+          <w14:ligatures w14:val="standardContextual"/>
+        </w:rPr>
+      </w:pPr>
+    </w:p>
+    <w:p>
+      <w:pPr>
+        <w:autoSpaceDE w:val="0"/>
+        <w:autoSpaceDN w:val="0"/>
+        <w:adjustRightInd w:val="0"/>
+        <w:spacing w:after="0" w:line="240" w:lineRule="auto"/>
+        <w:ind w:left="2160"/>
+        <w:rPr>
+          <w:rFonts w:ascii="Cascadia Mono" w:hAnsi="Cascadia Mono" w:cs="Cascadia Mono"/>
+          <w:color w:val="000000"/>
+          <w:sz w:val="19"/>
+          <w:szCs w:val="19"/>
+          <w14:ligatures w14:val="standardContextual"/>
+        </w:rPr>
+      </w:pPr>
+      <w:r>
+        <w:rPr>
+          <w:rFonts w:ascii="Cascadia Mono" w:hAnsi="Cascadia Mono" w:cs="Cascadia Mono"/>
+          <w:color w:val="000000"/>
+          <w:sz w:val="19"/>
+          <w:szCs w:val="19"/>
+          <w14:ligatures w14:val="standardContextual"/>
+        </w:rPr>
+        <w:t xml:space="preserve">            </w:t>
+      </w:r>
+      <w:r>
+        <w:rPr>
+          <w:rFonts w:ascii="Cascadia Mono" w:hAnsi="Cascadia Mono" w:cs="Cascadia Mono"/>
+          <w:color w:val="008000"/>
+          <w:sz w:val="19"/>
+          <w:szCs w:val="19"/>
+          <w14:ligatures w14:val="standardContextual"/>
+        </w:rPr>
+        <w:t>// Disable click tracking</w:t>
+      </w:r>
+    </w:p>
+    <w:p>
+      <w:pPr>
+        <w:autoSpaceDE w:val="0"/>
+        <w:autoSpaceDN w:val="0"/>
+        <w:adjustRightInd w:val="0"/>
+        <w:spacing w:after="0" w:line="240" w:lineRule="auto"/>
+        <w:ind w:left="2160"/>
+        <w:rPr>
+          <w:rFonts w:ascii="Cascadia Mono" w:hAnsi="Cascadia Mono" w:cs="Cascadia Mono"/>
+          <w:color w:val="000000"/>
+          <w:sz w:val="19"/>
+          <w:szCs w:val="19"/>
+          <w14:ligatures w14:val="standardContextual"/>
+        </w:rPr>
+      </w:pPr>
+      <w:r>
+        <w:rPr>
+          <w:rFonts w:ascii="Cascadia Mono" w:hAnsi="Cascadia Mono" w:cs="Cascadia Mono"/>
+          <w:color w:val="000000"/>
+          <w:sz w:val="19"/>
+          <w:szCs w:val="19"/>
+          <w14:ligatures w14:val="standardContextual"/>
+        </w:rPr>
+        <w:t xml:space="preserve">            </w:t>
+      </w:r>
+      <w:r>
+        <w:rPr>
+          <w:rFonts w:ascii="Cascadia Mono" w:hAnsi="Cascadia Mono" w:cs="Cascadia Mono"/>
+          <w:color w:val="008000"/>
+          <w:sz w:val="19"/>
+          <w:szCs w:val="19"/>
+          <w14:ligatures w14:val="standardContextual"/>
+        </w:rPr>
+        <w:t xml:space="preserve">// See </w:t>
+      </w:r>
+      <w:proofErr w:type="spellStart"/>
+      <w:r>
+        <w:rPr>
+          <w:rFonts w:ascii="Cascadia Mono" w:hAnsi="Cascadia Mono" w:cs="Cascadia Mono"/>
+          <w:color w:val="008000"/>
+          <w:sz w:val="19"/>
+          <w:szCs w:val="19"/>
+          <w14:ligatures w14:val="standardContextual"/>
+        </w:rPr>
+        <w:t>See</w:t>
+      </w:r>
+      <w:proofErr w:type="spellEnd"/>
+      <w:r>
+        <w:rPr>
+          <w:rFonts w:ascii="Cascadia Mono" w:hAnsi="Cascadia Mono" w:cs="Cascadia Mono"/>
+          <w:color w:val="008000"/>
+          <w:sz w:val="19"/>
+          <w:szCs w:val="19"/>
+          <w14:ligatures w14:val="standardContextual"/>
+        </w:rPr>
+        <w:t xml:space="preserve"> https://sendgrid.com/docs/User_Guide/Settings/tracking.html</w:t>
+      </w:r>
+    </w:p>
+    <w:p>
+      <w:pPr>
+        <w:autoSpaceDE w:val="0"/>
+        <w:autoSpaceDN w:val="0"/>
+        <w:adjustRightInd w:val="0"/>
+        <w:spacing w:after="0" w:line="240" w:lineRule="auto"/>
+        <w:ind w:left="2160"/>
+        <w:rPr>
+          <w:rFonts w:ascii="Cascadia Mono" w:hAnsi="Cascadia Mono" w:cs="Cascadia Mono"/>
+          <w:color w:val="000000"/>
+          <w:sz w:val="19"/>
+          <w:szCs w:val="19"/>
+          <w14:ligatures w14:val="standardContextual"/>
+        </w:rPr>
+      </w:pPr>
+      <w:r>
+        <w:rPr>
+          <w:rFonts w:ascii="Cascadia Mono" w:hAnsi="Cascadia Mono" w:cs="Cascadia Mono"/>
+          <w:color w:val="000000"/>
+          <w:sz w:val="19"/>
+          <w:szCs w:val="19"/>
+          <w14:ligatures w14:val="standardContextual"/>
+        </w:rPr>
+        <w:t xml:space="preserve">            </w:t>
+      </w:r>
+      <w:proofErr w:type="spellStart"/>
+      <w:r>
+        <w:rPr>
+          <w:rFonts w:ascii="Cascadia Mono" w:hAnsi="Cascadia Mono" w:cs="Cascadia Mono"/>
+          <w:color w:val="000000"/>
+          <w:sz w:val="19"/>
+          <w:szCs w:val="19"/>
+          <w14:ligatures w14:val="standardContextual"/>
+        </w:rPr>
+        <w:t>msg.SetClickTracking</w:t>
+      </w:r>
+      <w:proofErr w:type="spellEnd"/>
+      <w:r>
+        <w:rPr>
+          <w:rFonts w:ascii="Cascadia Mono" w:hAnsi="Cascadia Mono" w:cs="Cascadia Mono"/>
+          <w:color w:val="000000"/>
+          <w:sz w:val="19"/>
+          <w:szCs w:val="19"/>
+          <w14:ligatures w14:val="standardContextual"/>
+        </w:rPr>
+        <w:t>(</w:t>
+      </w:r>
+      <w:proofErr w:type="gramStart"/>
+      <w:r>
+        <w:rPr>
+          <w:rFonts w:ascii="Cascadia Mono" w:hAnsi="Cascadia Mono" w:cs="Cascadia Mono"/>
+          <w:color w:val="000000"/>
+          <w:sz w:val="19"/>
+          <w:szCs w:val="19"/>
+          <w14:ligatures w14:val="standardContextual"/>
+        </w:rPr>
+        <w:t>enable:</w:t>
+      </w:r>
+      <w:proofErr w:type="gramEnd"/>
+      <w:r>
+        <w:rPr>
+          <w:rFonts w:ascii="Cascadia Mono" w:hAnsi="Cascadia Mono" w:cs="Cascadia Mono"/>
+          <w:color w:val="000000"/>
+          <w:sz w:val="19"/>
+          <w:szCs w:val="19"/>
+          <w14:ligatures w14:val="standardContextual"/>
+        </w:rPr>
+        <w:t xml:space="preserve"> </w:t>
+      </w:r>
+      <w:r>
+        <w:rPr>
+          <w:rFonts w:ascii="Cascadia Mono" w:hAnsi="Cascadia Mono" w:cs="Cascadia Mono"/>
+          <w:color w:val="0000FF"/>
+          <w:sz w:val="19"/>
+          <w:szCs w:val="19"/>
+          <w14:ligatures w14:val="standardContextual"/>
+        </w:rPr>
+        <w:t>false</w:t>
+      </w:r>
+      <w:r>
+        <w:rPr>
+          <w:rFonts w:ascii="Cascadia Mono" w:hAnsi="Cascadia Mono" w:cs="Cascadia Mono"/>
+          <w:color w:val="000000"/>
+          <w:sz w:val="19"/>
+          <w:szCs w:val="19"/>
+          <w14:ligatures w14:val="standardContextual"/>
+        </w:rPr>
+        <w:t xml:space="preserve">, </w:t>
+      </w:r>
+      <w:proofErr w:type="spellStart"/>
+      <w:r>
+        <w:rPr>
+          <w:rFonts w:ascii="Cascadia Mono" w:hAnsi="Cascadia Mono" w:cs="Cascadia Mono"/>
+          <w:color w:val="000000"/>
+          <w:sz w:val="19"/>
+          <w:szCs w:val="19"/>
+          <w14:ligatures w14:val="standardContextual"/>
+        </w:rPr>
+        <w:t>enableText</w:t>
+      </w:r>
+      <w:proofErr w:type="spellEnd"/>
+      <w:r>
+        <w:rPr>
+          <w:rFonts w:ascii="Cascadia Mono" w:hAnsi="Cascadia Mono" w:cs="Cascadia Mono"/>
+          <w:color w:val="000000"/>
+          <w:sz w:val="19"/>
+          <w:szCs w:val="19"/>
+          <w14:ligatures w14:val="standardContextual"/>
+        </w:rPr>
+        <w:t xml:space="preserve">: </w:t>
+      </w:r>
+      <w:r>
+        <w:rPr>
+          <w:rFonts w:ascii="Cascadia Mono" w:hAnsi="Cascadia Mono" w:cs="Cascadia Mono"/>
+          <w:color w:val="0000FF"/>
+          <w:sz w:val="19"/>
+          <w:szCs w:val="19"/>
+          <w14:ligatures w14:val="standardContextual"/>
+        </w:rPr>
+        <w:t>false</w:t>
+      </w:r>
+      <w:r>
+        <w:rPr>
+          <w:rFonts w:ascii="Cascadia Mono" w:hAnsi="Cascadia Mono" w:cs="Cascadia Mono"/>
+          <w:color w:val="000000"/>
+          <w:sz w:val="19"/>
+          <w:szCs w:val="19"/>
+          <w14:ligatures w14:val="standardContextual"/>
+        </w:rPr>
+        <w:t>);</w:t>
+      </w:r>
+    </w:p>
+    <w:p>
+      <w:pPr>
+        <w:autoSpaceDE w:val="0"/>
+        <w:autoSpaceDN w:val="0"/>
+        <w:adjustRightInd w:val="0"/>
+        <w:spacing w:after="0" w:line="240" w:lineRule="auto"/>
+        <w:ind w:left="2160"/>
+        <w:rPr>
+          <w:rFonts w:ascii="Cascadia Mono" w:hAnsi="Cascadia Mono" w:cs="Cascadia Mono"/>
+          <w:color w:val="000000"/>
+          <w:sz w:val="19"/>
+          <w:szCs w:val="19"/>
+          <w14:ligatures w14:val="standardContextual"/>
+        </w:rPr>
+      </w:pPr>
+    </w:p>
+    <w:p>
+      <w:pPr>
+        <w:autoSpaceDE w:val="0"/>
+        <w:autoSpaceDN w:val="0"/>
+        <w:adjustRightInd w:val="0"/>
+        <w:spacing w:after="0" w:line="240" w:lineRule="auto"/>
+        <w:ind w:left="2160"/>
+        <w:rPr>
+          <w:rFonts w:ascii="Cascadia Mono" w:hAnsi="Cascadia Mono" w:cs="Cascadia Mono"/>
+          <w:color w:val="000000"/>
+          <w:sz w:val="19"/>
+          <w:szCs w:val="19"/>
+          <w14:ligatures w14:val="standardContextual"/>
+        </w:rPr>
+      </w:pPr>
+      <w:r>
+        <w:rPr>
+          <w:rFonts w:ascii="Cascadia Mono" w:hAnsi="Cascadia Mono" w:cs="Cascadia Mono"/>
+          <w:color w:val="000000"/>
+          <w:sz w:val="19"/>
+          <w:szCs w:val="19"/>
+          <w14:ligatures w14:val="standardContextual"/>
+        </w:rPr>
+        <w:t xml:space="preserve">            response = </w:t>
+      </w:r>
+      <w:r>
+        <w:rPr>
+          <w:rFonts w:ascii="Cascadia Mono" w:hAnsi="Cascadia Mono" w:cs="Cascadia Mono"/>
+          <w:color w:val="0000FF"/>
+          <w:sz w:val="19"/>
+          <w:szCs w:val="19"/>
+          <w14:ligatures w14:val="standardContextual"/>
+        </w:rPr>
+        <w:t>await</w:t>
+      </w:r>
+      <w:r>
+        <w:rPr>
+          <w:rFonts w:ascii="Cascadia Mono" w:hAnsi="Cascadia Mono" w:cs="Cascadia Mono"/>
+          <w:color w:val="000000"/>
+          <w:sz w:val="19"/>
+          <w:szCs w:val="19"/>
+          <w14:ligatures w14:val="standardContextual"/>
+        </w:rPr>
+        <w:t xml:space="preserve"> </w:t>
+      </w:r>
+      <w:proofErr w:type="spellStart"/>
+      <w:r>
+        <w:rPr>
+          <w:rFonts w:ascii="Cascadia Mono" w:hAnsi="Cascadia Mono" w:cs="Cascadia Mono"/>
+          <w:color w:val="000000"/>
+          <w:sz w:val="19"/>
+          <w:szCs w:val="19"/>
+          <w14:ligatures w14:val="standardContextual"/>
+        </w:rPr>
+        <w:t>client.SendEmailAsync</w:t>
+      </w:r>
+      <w:proofErr w:type="spellEnd"/>
+      <w:r>
+        <w:rPr>
+          <w:rFonts w:ascii="Cascadia Mono" w:hAnsi="Cascadia Mono" w:cs="Cascadia Mono"/>
+          <w:color w:val="000000"/>
+          <w:sz w:val="19"/>
+          <w:szCs w:val="19"/>
+          <w14:ligatures w14:val="standardContextual"/>
+        </w:rPr>
+        <w:t>(msg);</w:t>
+      </w:r>
+    </w:p>
+    <w:p>
+      <w:pPr>
+        <w:autoSpaceDE w:val="0"/>
+        <w:autoSpaceDN w:val="0"/>
+        <w:adjustRightInd w:val="0"/>
+        <w:spacing w:after="0" w:line="240" w:lineRule="auto"/>
+        <w:ind w:left="2160"/>
+        <w:rPr>
+          <w:rFonts w:ascii="Cascadia Mono" w:hAnsi="Cascadia Mono" w:cs="Cascadia Mono"/>
+          <w:color w:val="000000"/>
+          <w:sz w:val="19"/>
+          <w:szCs w:val="19"/>
+          <w14:ligatures w14:val="standardContextual"/>
+        </w:rPr>
+      </w:pPr>
+    </w:p>
+    <w:p>
+      <w:pPr>
+        <w:autoSpaceDE w:val="0"/>
+        <w:autoSpaceDN w:val="0"/>
+        <w:adjustRightInd w:val="0"/>
+        <w:spacing w:after="0" w:line="240" w:lineRule="auto"/>
+        <w:ind w:left="2160"/>
+        <w:rPr>
+          <w:rFonts w:ascii="Cascadia Mono" w:hAnsi="Cascadia Mono" w:cs="Cascadia Mono"/>
+          <w:color w:val="000000"/>
+          <w:sz w:val="19"/>
+          <w:szCs w:val="19"/>
+          <w14:ligatures w14:val="standardContextual"/>
+        </w:rPr>
+      </w:pPr>
+      <w:r>
+        <w:rPr>
+          <w:rFonts w:ascii="Cascadia Mono" w:hAnsi="Cascadia Mono" w:cs="Cascadia Mono"/>
+          <w:color w:val="000000"/>
+          <w:sz w:val="19"/>
+          <w:szCs w:val="19"/>
+          <w14:ligatures w14:val="standardContextual"/>
+        </w:rPr>
+        <w:t xml:space="preserve">            _</w:t>
+      </w:r>
+      <w:proofErr w:type="spellStart"/>
+      <w:r>
+        <w:rPr>
+          <w:rFonts w:ascii="Cascadia Mono" w:hAnsi="Cascadia Mono" w:cs="Cascadia Mono"/>
+          <w:color w:val="000000"/>
+          <w:sz w:val="19"/>
+          <w:szCs w:val="19"/>
+          <w14:ligatures w14:val="standardContextual"/>
+        </w:rPr>
+        <w:t>logger.LogInformation</w:t>
+      </w:r>
+      <w:proofErr w:type="spellEnd"/>
+      <w:r>
+        <w:rPr>
+          <w:rFonts w:ascii="Cascadia Mono" w:hAnsi="Cascadia Mono" w:cs="Cascadia Mono"/>
+          <w:color w:val="000000"/>
+          <w:sz w:val="19"/>
+          <w:szCs w:val="19"/>
+          <w14:ligatures w14:val="standardContextual"/>
+        </w:rPr>
+        <w:t>(</w:t>
+      </w:r>
+      <w:proofErr w:type="spellStart"/>
+      <w:r>
+        <w:rPr>
+          <w:rFonts w:ascii="Cascadia Mono" w:hAnsi="Cascadia Mono" w:cs="Cascadia Mono"/>
+          <w:color w:val="000000"/>
+          <w:sz w:val="19"/>
+          <w:szCs w:val="19"/>
+          <w14:ligatures w14:val="standardContextual"/>
+        </w:rPr>
+        <w:t>response.IsSuccessStatusCode</w:t>
+      </w:r>
+      <w:proofErr w:type="spellEnd"/>
+    </w:p>
+    <w:p>
+      <w:pPr>
+        <w:autoSpaceDE w:val="0"/>
+        <w:autoSpaceDN w:val="0"/>
+        <w:adjustRightInd w:val="0"/>
+        <w:spacing w:after="0" w:line="240" w:lineRule="auto"/>
+        <w:ind w:left="2160"/>
+        <w:rPr>
+          <w:rFonts w:ascii="Cascadia Mono" w:hAnsi="Cascadia Mono" w:cs="Cascadia Mono"/>
+          <w:color w:val="000000"/>
+          <w:sz w:val="19"/>
+          <w:szCs w:val="19"/>
+          <w14:ligatures w14:val="standardContextual"/>
+        </w:rPr>
+      </w:pPr>
+      <w:r>
+        <w:rPr>
+          <w:rFonts w:ascii="Cascadia Mono" w:hAnsi="Cascadia Mono" w:cs="Cascadia Mono"/>
+          <w:color w:val="000000"/>
+          <w:sz w:val="19"/>
+          <w:szCs w:val="19"/>
+          <w14:ligatures w14:val="standardContextual"/>
+        </w:rPr>
+        <w:t xml:space="preserve">                ? </w:t>
+      </w:r>
+      <w:r>
+        <w:rPr>
+          <w:rFonts w:ascii="Cascadia Mono" w:hAnsi="Cascadia Mono" w:cs="Cascadia Mono"/>
+          <w:color w:val="A31515"/>
+          <w:sz w:val="19"/>
+          <w:szCs w:val="19"/>
+          <w14:ligatures w14:val="standardContextual"/>
+        </w:rPr>
+        <w:t xml:space="preserve">$"Email to </w:t>
+      </w:r>
+      <w:r>
+        <w:rPr>
+          <w:rFonts w:ascii="Cascadia Mono" w:hAnsi="Cascadia Mono" w:cs="Cascadia Mono"/>
+          <w:color w:val="000000"/>
+          <w:sz w:val="19"/>
+          <w:szCs w:val="19"/>
+          <w14:ligatures w14:val="standardContextual"/>
+        </w:rPr>
+        <w:t>{</w:t>
+      </w:r>
+      <w:proofErr w:type="spellStart"/>
+      <w:r>
+        <w:rPr>
+          <w:rFonts w:ascii="Cascadia Mono" w:hAnsi="Cascadia Mono" w:cs="Cascadia Mono"/>
+          <w:color w:val="000000"/>
+          <w:sz w:val="19"/>
+          <w:szCs w:val="19"/>
+          <w14:ligatures w14:val="standardContextual"/>
+        </w:rPr>
+        <w:t>toEmail</w:t>
+      </w:r>
+      <w:proofErr w:type="spellEnd"/>
+      <w:r>
+        <w:rPr>
+          <w:rFonts w:ascii="Cascadia Mono" w:hAnsi="Cascadia Mono" w:cs="Cascadia Mono"/>
+          <w:color w:val="000000"/>
+          <w:sz w:val="19"/>
+          <w:szCs w:val="19"/>
+          <w14:ligatures w14:val="standardContextual"/>
+        </w:rPr>
+        <w:t>}</w:t>
+      </w:r>
+      <w:r>
+        <w:rPr>
+          <w:rFonts w:ascii="Cascadia Mono" w:hAnsi="Cascadia Mono" w:cs="Cascadia Mono"/>
+          <w:color w:val="A31515"/>
+          <w:sz w:val="19"/>
+          <w:szCs w:val="19"/>
+          <w14:ligatures w14:val="standardContextual"/>
+        </w:rPr>
+        <w:t xml:space="preserve"> queued successfully"</w:t>
+      </w:r>
+    </w:p>
+    <w:p>
+      <w:pPr>
+        <w:autoSpaceDE w:val="0"/>
+        <w:autoSpaceDN w:val="0"/>
+        <w:adjustRightInd w:val="0"/>
+        <w:spacing w:after="0" w:line="240" w:lineRule="auto"/>
+        <w:ind w:left="2160"/>
+        <w:rPr>
+          <w:rFonts w:ascii="Cascadia Mono" w:hAnsi="Cascadia Mono" w:cs="Cascadia Mono"/>
+          <w:color w:val="000000"/>
+          <w:sz w:val="19"/>
+          <w:szCs w:val="19"/>
+          <w14:ligatures w14:val="standardContextual"/>
+        </w:rPr>
+      </w:pPr>
+      <w:r>
+        <w:rPr>
+          <w:rFonts w:ascii="Cascadia Mono" w:hAnsi="Cascadia Mono" w:cs="Cascadia Mono"/>
+          <w:color w:val="000000"/>
+          <w:sz w:val="19"/>
+          <w:szCs w:val="19"/>
+          <w14:ligatures w14:val="standardContextual"/>
+        </w:rPr>
+        <w:t xml:space="preserve">                : </w:t>
+      </w:r>
+      <w:r>
+        <w:rPr>
+          <w:rFonts w:ascii="Cascadia Mono" w:hAnsi="Cascadia Mono" w:cs="Cascadia Mono"/>
+          <w:color w:val="A31515"/>
+          <w:sz w:val="19"/>
+          <w:szCs w:val="19"/>
+          <w14:ligatures w14:val="standardContextual"/>
+        </w:rPr>
+        <w:t xml:space="preserve">$"Email to </w:t>
+      </w:r>
+      <w:r>
+        <w:rPr>
+          <w:rFonts w:ascii="Cascadia Mono" w:hAnsi="Cascadia Mono" w:cs="Cascadia Mono"/>
+          <w:color w:val="000000"/>
+          <w:sz w:val="19"/>
+          <w:szCs w:val="19"/>
+          <w14:ligatures w14:val="standardContextual"/>
+        </w:rPr>
+        <w:t>{</w:t>
+      </w:r>
+      <w:proofErr w:type="spellStart"/>
+      <w:r>
+        <w:rPr>
+          <w:rFonts w:ascii="Cascadia Mono" w:hAnsi="Cascadia Mono" w:cs="Cascadia Mono"/>
+          <w:color w:val="000000"/>
+          <w:sz w:val="19"/>
+          <w:szCs w:val="19"/>
+          <w14:ligatures w14:val="standardContextual"/>
+        </w:rPr>
+        <w:t>toEmail</w:t>
+      </w:r>
+      <w:proofErr w:type="spellEnd"/>
+      <w:r>
+        <w:rPr>
+          <w:rFonts w:ascii="Cascadia Mono" w:hAnsi="Cascadia Mono" w:cs="Cascadia Mono"/>
+          <w:color w:val="000000"/>
+          <w:sz w:val="19"/>
+          <w:szCs w:val="19"/>
+          <w14:ligatures w14:val="standardContextual"/>
+        </w:rPr>
+        <w:t>}</w:t>
+      </w:r>
+      <w:r>
+        <w:rPr>
+          <w:rFonts w:ascii="Cascadia Mono" w:hAnsi="Cascadia Mono" w:cs="Cascadia Mono"/>
+          <w:color w:val="A31515"/>
+          <w:sz w:val="19"/>
+          <w:szCs w:val="19"/>
+          <w14:ligatures w14:val="standardContextual"/>
+        </w:rPr>
+        <w:t xml:space="preserve"> failed"</w:t>
+      </w:r>
+      <w:r>
+        <w:rPr>
+          <w:rFonts w:ascii="Cascadia Mono" w:hAnsi="Cascadia Mono" w:cs="Cascadia Mono"/>
+          <w:color w:val="000000"/>
+          <w:sz w:val="19"/>
+          <w:szCs w:val="19"/>
+          <w14:ligatures w14:val="standardContextual"/>
+        </w:rPr>
+        <w:t>);</w:t>
+      </w:r>
+    </w:p>
+    <w:p>
+      <w:pPr>
+        <w:autoSpaceDE w:val="0"/>
+        <w:autoSpaceDN w:val="0"/>
+        <w:adjustRightInd w:val="0"/>
+        <w:spacing w:after="0" w:line="240" w:lineRule="auto"/>
+        <w:ind w:left="2160"/>
+        <w:rPr>
+          <w:rFonts w:ascii="Cascadia Mono" w:hAnsi="Cascadia Mono" w:cs="Cascadia Mono"/>
+          <w:color w:val="000000"/>
+          <w:sz w:val="19"/>
+          <w:szCs w:val="19"/>
+          <w14:ligatures w14:val="standardContextual"/>
+        </w:rPr>
+      </w:pPr>
+      <w:r>
+        <w:rPr>
+          <w:rFonts w:ascii="Cascadia Mono" w:hAnsi="Cascadia Mono" w:cs="Cascadia Mono"/>
+          <w:color w:val="000000"/>
+          <w:sz w:val="19"/>
+          <w:szCs w:val="19"/>
+          <w14:ligatures w14:val="standardContextual"/>
+        </w:rPr>
+        <w:t xml:space="preserve">        }</w:t>
+      </w:r>
+    </w:p>
+    <w:p>
+      <w:pPr>
+        <w:autoSpaceDE w:val="0"/>
+        <w:autoSpaceDN w:val="0"/>
+        <w:adjustRightInd w:val="0"/>
+        <w:spacing w:after="0" w:line="240" w:lineRule="auto"/>
+        <w:ind w:left="2160"/>
+        <w:rPr>
+          <w:rFonts w:ascii="Cascadia Mono" w:hAnsi="Cascadia Mono" w:cs="Cascadia Mono"/>
+          <w:color w:val="000000"/>
+          <w:sz w:val="19"/>
+          <w:szCs w:val="19"/>
+          <w14:ligatures w14:val="standardContextual"/>
+        </w:rPr>
+      </w:pPr>
+      <w:r>
+        <w:rPr>
+          <w:rFonts w:ascii="Cascadia Mono" w:hAnsi="Cascadia Mono" w:cs="Cascadia Mono"/>
+          <w:color w:val="000000"/>
+          <w:sz w:val="19"/>
+          <w:szCs w:val="19"/>
+          <w14:ligatures w14:val="standardContextual"/>
+        </w:rPr>
+        <w:t xml:space="preserve">    }</w:t>
+      </w:r>
+    </w:p>
+    <w:p>
+      <w:pPr>
+        <w:autoSpaceDE w:val="0"/>
+        <w:autoSpaceDN w:val="0"/>
+        <w:adjustRightInd w:val="0"/>
+        <w:spacing w:after="0" w:line="240" w:lineRule="auto"/>
+        <w:ind w:left="2160"/>
+        <w:rPr>
+          <w:rFonts w:ascii="Cascadia Mono" w:hAnsi="Cascadia Mono" w:cs="Cascadia Mono"/>
+          <w:color w:val="000000"/>
+          <w:sz w:val="19"/>
+          <w:szCs w:val="19"/>
+          <w14:ligatures w14:val="standardContextual"/>
+        </w:rPr>
+      </w:pPr>
+      <w:r>
+        <w:rPr>
+          <w:rFonts w:ascii="Cascadia Mono" w:hAnsi="Cascadia Mono" w:cs="Cascadia Mono"/>
+          <w:color w:val="000000"/>
+          <w:sz w:val="19"/>
+          <w:szCs w:val="19"/>
+          <w14:ligatures w14:val="standardContextual"/>
+        </w:rPr>
+        <w:t>}</w:t>
+      </w:r>
+    </w:p>
+    <w:p>
+      <w:pPr>
+        <w:pStyle w:val="ListParagraph"/>
+        <w:numPr>
+          <w:ilvl w:val="1"/>
+          <w:numId w:val="1"/>
+        </w:numPr>
+        <w:rPr>
+          <w:rFonts w:cstheme="minorHAnsi"/>
+          <w:color w:val="000000"/>
+          <w14:ligatures w14:val="standardContextual"/>
+        </w:rPr>
+      </w:pPr>
+      <w:r>
+        <w:rPr>
+          <w:rFonts w:cstheme="minorHAnsi"/>
+          <w:color w:val="000000"/>
+          <w14:ligatures w14:val="standardContextual"/>
+        </w:rPr>
+        <w:t xml:space="preserve">Add dependency injection for </w:t>
+      </w:r>
+      <w:proofErr w:type="spellStart"/>
+      <w:r>
+        <w:rPr>
+          <w:rFonts w:cstheme="minorHAnsi"/>
+          <w:color w:val="000000"/>
+          <w14:ligatures w14:val="standardContextual"/>
+        </w:rPr>
+        <w:t>EmailSender</w:t>
+      </w:r>
+      <w:proofErr w:type="spellEnd"/>
+      <w:r>
+        <w:rPr>
+          <w:rFonts w:cstheme="minorHAnsi"/>
+          <w:color w:val="000000"/>
+          <w14:ligatures w14:val="standardContextual"/>
+        </w:rPr>
+        <w:t xml:space="preserve"> in Program.cs</w:t>
+      </w:r>
+    </w:p>
+    <w:p>
+      <w:pPr>
+        <w:autoSpaceDE w:val="0"/>
+        <w:autoSpaceDN w:val="0"/>
+        <w:adjustRightInd w:val="0"/>
+        <w:spacing w:after="0" w:line="240" w:lineRule="auto"/>
+        <w:ind w:left="360"/>
+        <w:rPr>
+          <w:rFonts w:ascii="Cascadia Mono" w:hAnsi="Cascadia Mono" w:cs="Cascadia Mono"/>
+          <w:color w:val="000000"/>
+          <w:sz w:val="19"/>
+          <w:szCs w:val="19"/>
+          <w14:ligatures w14:val="standardContextual"/>
+        </w:rPr>
+      </w:pPr>
+      <w:r>
+        <w:rPr>
+          <w:rFonts w:ascii="Cascadia Mono" w:hAnsi="Cascadia Mono" w:cs="Cascadia Mono"/>
+          <w:color w:val="000000"/>
+          <w:sz w:val="19"/>
+          <w:szCs w:val="19"/>
+          <w14:ligatures w14:val="standardContextual"/>
+        </w:rPr>
+        <w:t xml:space="preserve">          </w:t>
+      </w:r>
+      <w:proofErr w:type="spellStart"/>
+      <w:r>
+        <w:rPr>
+          <w:rFonts w:ascii="Cascadia Mono" w:hAnsi="Cascadia Mono" w:cs="Cascadia Mono"/>
+          <w:color w:val="000000"/>
+          <w:sz w:val="19"/>
+          <w:szCs w:val="19"/>
+          <w14:ligatures w14:val="standardContextual"/>
+        </w:rPr>
+        <w:t>builder.Services.AddTransient</w:t>
+      </w:r>
+      <w:proofErr w:type="spellEnd"/>
+      <w:r>
+        <w:rPr>
+          <w:rFonts w:ascii="Cascadia Mono" w:hAnsi="Cascadia Mono" w:cs="Cascadia Mono"/>
+          <w:color w:val="000000"/>
+          <w:sz w:val="19"/>
+          <w:szCs w:val="19"/>
+          <w14:ligatures w14:val="standardContextual"/>
+        </w:rPr>
+        <w:t>&lt;</w:t>
+      </w:r>
+      <w:proofErr w:type="spellStart"/>
+      <w:r>
+        <w:rPr>
+          <w:rFonts w:ascii="Cascadia Mono" w:hAnsi="Cascadia Mono" w:cs="Cascadia Mono"/>
+          <w:color w:val="000000"/>
+          <w:sz w:val="19"/>
+          <w:szCs w:val="19"/>
+          <w14:ligatures w14:val="standardContextual"/>
+        </w:rPr>
+        <w:t>IEmailSender</w:t>
+      </w:r>
+      <w:proofErr w:type="spellEnd"/>
+      <w:r>
+        <w:rPr>
+          <w:rFonts w:ascii="Cascadia Mono" w:hAnsi="Cascadia Mono" w:cs="Cascadia Mono"/>
+          <w:color w:val="000000"/>
+          <w:sz w:val="19"/>
+          <w:szCs w:val="19"/>
+          <w14:ligatures w14:val="standardContextual"/>
+        </w:rPr>
+        <w:t xml:space="preserve">, </w:t>
+      </w:r>
+      <w:proofErr w:type="spellStart"/>
+      <w:r>
+        <w:rPr>
+          <w:rFonts w:ascii="Cascadia Mono" w:hAnsi="Cascadia Mono" w:cs="Cascadia Mono"/>
+          <w:color w:val="000000"/>
+          <w:sz w:val="19"/>
+          <w:szCs w:val="19"/>
+          <w14:ligatures w14:val="standardContextual"/>
+        </w:rPr>
+        <w:t>EmailSender</w:t>
+      </w:r>
+      <w:proofErr w:type="spellEnd"/>
+      <w:r>
+        <w:rPr>
+          <w:rFonts w:ascii="Cascadia Mono" w:hAnsi="Cascadia Mono" w:cs="Cascadia Mono"/>
+          <w:color w:val="000000"/>
+          <w:sz w:val="19"/>
+          <w:szCs w:val="19"/>
+          <w14:ligatures w14:val="standardContextual"/>
+        </w:rPr>
+        <w:t>&gt;();</w:t>
+      </w:r>
+    </w:p>
+    <w:p>
+      <w:pPr>
+        <w:autoSpaceDE w:val="0"/>
+        <w:autoSpaceDN w:val="0"/>
+        <w:adjustRightInd w:val="0"/>
+        <w:spacing w:after="0" w:line="240" w:lineRule="auto"/>
+        <w:ind w:left="1080" w:firstLine="360"/>
+        <w:rPr>
+          <w:rFonts w:ascii="Cascadia Mono" w:hAnsi="Cascadia Mono" w:cs="Cascadia Mono"/>
+          <w:color w:val="000000"/>
+          <w:sz w:val="19"/>
+          <w:szCs w:val="19"/>
+          <w14:ligatures w14:val="standardContextual"/>
+        </w:rPr>
+      </w:pPr>
+      <w:r>
+        <w:rPr>
+          <w:rFonts w:ascii="Cascadia Mono" w:hAnsi="Cascadia Mono" w:cs="Cascadia Mono"/>
+          <w:color w:val="000000"/>
+          <w:sz w:val="19"/>
+          <w:szCs w:val="19"/>
+          <w14:ligatures w14:val="standardContextual"/>
+        </w:rPr>
+        <w:t>builder.Services.Configure&lt;AuthMessageSenderOptions&gt;(builder.Configuration);</w:t>
+      </w:r>
+    </w:p>
+    <w:p>
+      <w:pPr>
+        <w:pStyle w:val="ListParagraph"/>
+        <w:numPr>
+          <w:ilvl w:val="0"/>
+          <w:numId w:val="1"/>
+        </w:numPr>
+        <w:autoSpaceDE w:val="0"/>
+        <w:autoSpaceDN w:val="0"/>
+        <w:adjustRightInd w:val="0"/>
+        <w:spacing w:after="0" w:line="240" w:lineRule="auto"/>
+        <w:rPr>
+          <w:rFonts w:cstheme="minorHAnsi"/>
+          <w:color w:val="000000"/>
+          <w14:ligatures w14:val="standardContextual"/>
+        </w:rPr>
+      </w:pPr>
+      <w:r>
+        <w:rPr>
+          <w:rFonts w:cstheme="minorHAnsi"/>
+          <w:color w:val="000000"/>
+          <w14:ligatures w14:val="standardContextual"/>
+        </w:rPr>
+        <w:t>Add the Azure Key Vault to Program.cs</w:t>
+      </w:r>
+    </w:p>
+    <w:p>
+      <w:pPr>
+        <w:autoSpaceDE w:val="0"/>
+        <w:autoSpaceDN w:val="0"/>
+        <w:adjustRightInd w:val="0"/>
+        <w:spacing w:after="0" w:line="240" w:lineRule="auto"/>
+        <w:ind w:left="720"/>
+        <w:rPr>
+          <w:rFonts w:cstheme="minorHAnsi"/>
+          <w:color w:val="000000"/>
+          <w14:ligatures w14:val="standardContextual"/>
+        </w:rPr>
+      </w:pPr>
+      <w:r>
+        <w:rPr>
+          <w:rFonts w:cstheme="minorHAnsi"/>
+          <w:color w:val="000000"/>
+          <w14:ligatures w14:val="standardContextual"/>
+        </w:rPr>
+        <w:t>Update the Uri.</w:t>
+      </w:r>
+    </w:p>
+    <w:p>
+      <w:pPr>
+        <w:autoSpaceDE w:val="0"/>
+        <w:autoSpaceDN w:val="0"/>
+        <w:adjustRightInd w:val="0"/>
+        <w:spacing w:after="0" w:line="240" w:lineRule="auto"/>
+        <w:ind w:left="720"/>
+        <w:rPr>
+          <w:rFonts w:cstheme="minorHAnsi"/>
+          <w:color w:val="000000"/>
+          <w14:ligatures w14:val="standardContextual"/>
+        </w:rPr>
+      </w:pPr>
+    </w:p>
+    <w:p>
+      <w:pPr>
+        <w:autoSpaceDE w:val="0"/>
+        <w:autoSpaceDN w:val="0"/>
+        <w:adjustRightInd w:val="0"/>
+        <w:spacing w:after="0" w:line="240" w:lineRule="auto"/>
+        <w:ind w:left="720"/>
+        <w:rPr>
+          <w:rFonts w:ascii="Cascadia Mono" w:hAnsi="Cascadia Mono" w:cs="Cascadia Mono"/>
+          <w:color w:val="000000"/>
+          <w:sz w:val="19"/>
+          <w:szCs w:val="19"/>
+          <w14:ligatures w14:val="standardContextual"/>
+        </w:rPr>
+      </w:pPr>
+      <w:proofErr w:type="spellStart"/>
+      <w:r>
+        <w:rPr>
+          <w:rFonts w:ascii="Cascadia Mono" w:hAnsi="Cascadia Mono" w:cs="Cascadia Mono"/>
+          <w:color w:val="000000"/>
+          <w:sz w:val="19"/>
+          <w:szCs w:val="19"/>
+          <w14:ligatures w14:val="standardContextual"/>
+        </w:rPr>
+        <w:t>SecretClientOptions</w:t>
+      </w:r>
+      <w:proofErr w:type="spellEnd"/>
+      <w:r>
+        <w:rPr>
+          <w:rFonts w:ascii="Cascadia Mono" w:hAnsi="Cascadia Mono" w:cs="Cascadia Mono"/>
+          <w:color w:val="000000"/>
+          <w:sz w:val="19"/>
+          <w:szCs w:val="19"/>
+          <w14:ligatures w14:val="standardContextual"/>
+        </w:rPr>
+        <w:t xml:space="preserve"> options = </w:t>
+      </w:r>
+      <w:r>
+        <w:rPr>
+          <w:rFonts w:ascii="Cascadia Mono" w:hAnsi="Cascadia Mono" w:cs="Cascadia Mono"/>
+          <w:color w:val="0000FF"/>
+          <w:sz w:val="19"/>
+          <w:szCs w:val="19"/>
+          <w14:ligatures w14:val="standardContextual"/>
+        </w:rPr>
+        <w:t>new</w:t>
+      </w:r>
+      <w:r>
+        <w:rPr>
+          <w:rFonts w:ascii="Cascadia Mono" w:hAnsi="Cascadia Mono" w:cs="Cascadia Mono"/>
+          <w:color w:val="000000"/>
+          <w:sz w:val="19"/>
+          <w:szCs w:val="19"/>
+          <w14:ligatures w14:val="standardContextual"/>
+        </w:rPr>
+        <w:t>()</w:t>
+      </w:r>
+    </w:p>
+    <w:p>
+      <w:pPr>
+        <w:autoSpaceDE w:val="0"/>
+        <w:autoSpaceDN w:val="0"/>
+        <w:adjustRightInd w:val="0"/>
+        <w:spacing w:after="0" w:line="240" w:lineRule="auto"/>
+        <w:ind w:left="720"/>
+        <w:rPr>
+          <w:rFonts w:ascii="Cascadia Mono" w:hAnsi="Cascadia Mono" w:cs="Cascadia Mono"/>
+          <w:color w:val="000000"/>
+          <w:sz w:val="19"/>
+          <w:szCs w:val="19"/>
+          <w14:ligatures w14:val="standardContextual"/>
+        </w:rPr>
+      </w:pPr>
+      <w:r>
+        <w:rPr>
+          <w:rFonts w:ascii="Cascadia Mono" w:hAnsi="Cascadia Mono" w:cs="Cascadia Mono"/>
+          <w:color w:val="000000"/>
+          <w:sz w:val="19"/>
+          <w:szCs w:val="19"/>
+          <w14:ligatures w14:val="standardContextual"/>
+        </w:rPr>
+        <w:t>{</w:t>
+      </w:r>
+    </w:p>
+    <w:p>
+      <w:pPr>
+        <w:autoSpaceDE w:val="0"/>
+        <w:autoSpaceDN w:val="0"/>
+        <w:adjustRightInd w:val="0"/>
+        <w:spacing w:after="0" w:line="240" w:lineRule="auto"/>
+        <w:ind w:left="720"/>
+        <w:rPr>
+          <w:rFonts w:ascii="Cascadia Mono" w:hAnsi="Cascadia Mono" w:cs="Cascadia Mono"/>
+          <w:color w:val="000000"/>
+          <w:sz w:val="19"/>
+          <w:szCs w:val="19"/>
+          <w14:ligatures w14:val="standardContextual"/>
+        </w:rPr>
+      </w:pPr>
+      <w:r>
+        <w:rPr>
+          <w:rFonts w:ascii="Cascadia Mono" w:hAnsi="Cascadia Mono" w:cs="Cascadia Mono"/>
+          <w:color w:val="000000"/>
+          <w:sz w:val="19"/>
+          <w:szCs w:val="19"/>
+          <w14:ligatures w14:val="standardContextual"/>
+        </w:rPr>
+        <w:t xml:space="preserve">    Retry =</w:t>
+      </w:r>
+    </w:p>
+    <w:p>
+      <w:pPr>
+        <w:autoSpaceDE w:val="0"/>
+        <w:autoSpaceDN w:val="0"/>
+        <w:adjustRightInd w:val="0"/>
+        <w:spacing w:after="0" w:line="240" w:lineRule="auto"/>
+        <w:ind w:left="720"/>
+        <w:rPr>
+          <w:rFonts w:ascii="Cascadia Mono" w:hAnsi="Cascadia Mono" w:cs="Cascadia Mono"/>
+          <w:color w:val="000000"/>
+          <w:sz w:val="19"/>
+          <w:szCs w:val="19"/>
+          <w14:ligatures w14:val="standardContextual"/>
+        </w:rPr>
+      </w:pPr>
+      <w:r>
+        <w:rPr>
+          <w:rFonts w:ascii="Cascadia Mono" w:hAnsi="Cascadia Mono" w:cs="Cascadia Mono"/>
+          <w:color w:val="000000"/>
+          <w:sz w:val="19"/>
+          <w:szCs w:val="19"/>
+          <w14:ligatures w14:val="standardContextual"/>
+        </w:rPr>
+        <w:t xml:space="preserve">    {</w:t>
+      </w:r>
+    </w:p>
+    <w:p>
+      <w:pPr>
+        <w:autoSpaceDE w:val="0"/>
+        <w:autoSpaceDN w:val="0"/>
+        <w:adjustRightInd w:val="0"/>
+        <w:spacing w:after="0" w:line="240" w:lineRule="auto"/>
+        <w:ind w:left="720"/>
+        <w:rPr>
+          <w:rFonts w:ascii="Cascadia Mono" w:hAnsi="Cascadia Mono" w:cs="Cascadia Mono"/>
+          <w:color w:val="000000"/>
+          <w:sz w:val="19"/>
+          <w:szCs w:val="19"/>
+          <w14:ligatures w14:val="standardContextual"/>
+        </w:rPr>
+      </w:pPr>
+      <w:r>
+        <w:rPr>
+          <w:rFonts w:ascii="Cascadia Mono" w:hAnsi="Cascadia Mono" w:cs="Cascadia Mono"/>
+          <w:color w:val="000000"/>
+          <w:sz w:val="19"/>
+          <w:szCs w:val="19"/>
+          <w14:ligatures w14:val="standardContextual"/>
+        </w:rPr>
+        <w:t xml:space="preserve">        Delay = </w:t>
+      </w:r>
+      <w:proofErr w:type="spellStart"/>
+      <w:r>
+        <w:rPr>
+          <w:rFonts w:ascii="Cascadia Mono" w:hAnsi="Cascadia Mono" w:cs="Cascadia Mono"/>
+          <w:color w:val="000000"/>
+          <w:sz w:val="19"/>
+          <w:szCs w:val="19"/>
+          <w14:ligatures w14:val="standardContextual"/>
+        </w:rPr>
+        <w:t>TimeSpan.FromSeconds</w:t>
+      </w:r>
+      <w:proofErr w:type="spellEnd"/>
+      <w:r>
+        <w:rPr>
+          <w:rFonts w:ascii="Cascadia Mono" w:hAnsi="Cascadia Mono" w:cs="Cascadia Mono"/>
+          <w:color w:val="000000"/>
+          <w:sz w:val="19"/>
+          <w:szCs w:val="19"/>
+          <w14:ligatures w14:val="standardContextual"/>
+        </w:rPr>
+        <w:t>(2),</w:t>
+      </w:r>
+    </w:p>
+    <w:p>
+      <w:pPr>
+        <w:autoSpaceDE w:val="0"/>
+        <w:autoSpaceDN w:val="0"/>
+        <w:adjustRightInd w:val="0"/>
+        <w:spacing w:after="0" w:line="240" w:lineRule="auto"/>
+        <w:ind w:left="720"/>
+        <w:rPr>
+          <w:rFonts w:ascii="Cascadia Mono" w:hAnsi="Cascadia Mono" w:cs="Cascadia Mono"/>
+          <w:color w:val="000000"/>
+          <w:sz w:val="19"/>
+          <w:szCs w:val="19"/>
+          <w14:ligatures w14:val="standardContextual"/>
+        </w:rPr>
+      </w:pPr>
+      <w:r>
+        <w:rPr>
+          <w:rFonts w:ascii="Cascadia Mono" w:hAnsi="Cascadia Mono" w:cs="Cascadia Mono"/>
+          <w:color w:val="000000"/>
+          <w:sz w:val="19"/>
+          <w:szCs w:val="19"/>
+          <w14:ligatures w14:val="standardContextual"/>
+        </w:rPr>
+        <w:t xml:space="preserve">        </w:t>
+      </w:r>
+      <w:proofErr w:type="spellStart"/>
+      <w:r>
+        <w:rPr>
+          <w:rFonts w:ascii="Cascadia Mono" w:hAnsi="Cascadia Mono" w:cs="Cascadia Mono"/>
+          <w:color w:val="000000"/>
+          <w:sz w:val="19"/>
+          <w:szCs w:val="19"/>
+          <w14:ligatures w14:val="standardContextual"/>
+        </w:rPr>
+        <w:t>MaxDelay</w:t>
+      </w:r>
+      <w:proofErr w:type="spellEnd"/>
+      <w:r>
+        <w:rPr>
+          <w:rFonts w:ascii="Cascadia Mono" w:hAnsi="Cascadia Mono" w:cs="Cascadia Mono"/>
+          <w:color w:val="000000"/>
+          <w:sz w:val="19"/>
+          <w:szCs w:val="19"/>
+          <w14:ligatures w14:val="standardContextual"/>
+        </w:rPr>
+        <w:t xml:space="preserve"> = </w:t>
+      </w:r>
+      <w:proofErr w:type="spellStart"/>
+      <w:r>
+        <w:rPr>
+          <w:rFonts w:ascii="Cascadia Mono" w:hAnsi="Cascadia Mono" w:cs="Cascadia Mono"/>
+          <w:color w:val="000000"/>
+          <w:sz w:val="19"/>
+          <w:szCs w:val="19"/>
+          <w14:ligatures w14:val="standardContextual"/>
+        </w:rPr>
+        <w:t>TimeSpan.FromSeconds</w:t>
+      </w:r>
+      <w:proofErr w:type="spellEnd"/>
+      <w:r>
+        <w:rPr>
+          <w:rFonts w:ascii="Cascadia Mono" w:hAnsi="Cascadia Mono" w:cs="Cascadia Mono"/>
+          <w:color w:val="000000"/>
+          <w:sz w:val="19"/>
+          <w:szCs w:val="19"/>
+          <w14:ligatures w14:val="standardContextual"/>
+        </w:rPr>
+        <w:t>(16),</w:t>
+      </w:r>
+    </w:p>
+    <w:p>
+      <w:pPr>
+        <w:autoSpaceDE w:val="0"/>
+        <w:autoSpaceDN w:val="0"/>
+        <w:adjustRightInd w:val="0"/>
+        <w:spacing w:after="0" w:line="240" w:lineRule="auto"/>
+        <w:ind w:left="720"/>
+        <w:rPr>
+          <w:rFonts w:ascii="Cascadia Mono" w:hAnsi="Cascadia Mono" w:cs="Cascadia Mono"/>
+          <w:color w:val="000000"/>
+          <w:sz w:val="19"/>
+          <w:szCs w:val="19"/>
+          <w14:ligatures w14:val="standardContextual"/>
+        </w:rPr>
+      </w:pPr>
+      <w:r>
+        <w:rPr>
+          <w:rFonts w:ascii="Cascadia Mono" w:hAnsi="Cascadia Mono" w:cs="Cascadia Mono"/>
+          <w:color w:val="000000"/>
+          <w:sz w:val="19"/>
+          <w:szCs w:val="19"/>
+          <w14:ligatures w14:val="standardContextual"/>
+        </w:rPr>
+        <w:t xml:space="preserve">        </w:t>
+      </w:r>
+      <w:proofErr w:type="spellStart"/>
+      <w:r>
+        <w:rPr>
+          <w:rFonts w:ascii="Cascadia Mono" w:hAnsi="Cascadia Mono" w:cs="Cascadia Mono"/>
+          <w:color w:val="000000"/>
+          <w:sz w:val="19"/>
+          <w:szCs w:val="19"/>
+          <w14:ligatures w14:val="standardContextual"/>
+        </w:rPr>
+        <w:t>MaxRetries</w:t>
+      </w:r>
+      <w:proofErr w:type="spellEnd"/>
+      <w:r>
+        <w:rPr>
+          <w:rFonts w:ascii="Cascadia Mono" w:hAnsi="Cascadia Mono" w:cs="Cascadia Mono"/>
+          <w:color w:val="000000"/>
+          <w:sz w:val="19"/>
+          <w:szCs w:val="19"/>
+          <w14:ligatures w14:val="standardContextual"/>
+        </w:rPr>
+        <w:t xml:space="preserve"> = 5,</w:t>
+      </w:r>
+    </w:p>
+    <w:p>
+      <w:pPr>
+        <w:autoSpaceDE w:val="0"/>
+        <w:autoSpaceDN w:val="0"/>
+        <w:adjustRightInd w:val="0"/>
+        <w:spacing w:after="0" w:line="240" w:lineRule="auto"/>
+        <w:ind w:left="720"/>
+        <w:rPr>
+          <w:rFonts w:ascii="Cascadia Mono" w:hAnsi="Cascadia Mono" w:cs="Cascadia Mono"/>
+          <w:color w:val="000000"/>
+          <w:sz w:val="19"/>
+          <w:szCs w:val="19"/>
+          <w14:ligatures w14:val="standardContextual"/>
+        </w:rPr>
+      </w:pPr>
+      <w:r>
+        <w:rPr>
+          <w:rFonts w:ascii="Cascadia Mono" w:hAnsi="Cascadia Mono" w:cs="Cascadia Mono"/>
+          <w:color w:val="000000"/>
+          <w:sz w:val="19"/>
+          <w:szCs w:val="19"/>
+          <w14:ligatures w14:val="standardContextual"/>
+        </w:rPr>
+        <w:t xml:space="preserve">        Mode = </w:t>
+      </w:r>
+      <w:proofErr w:type="spellStart"/>
+      <w:r>
+        <w:rPr>
+          <w:rFonts w:ascii="Cascadia Mono" w:hAnsi="Cascadia Mono" w:cs="Cascadia Mono"/>
+          <w:color w:val="000000"/>
+          <w:sz w:val="19"/>
+          <w:szCs w:val="19"/>
+          <w14:ligatures w14:val="standardContextual"/>
+        </w:rPr>
+        <w:t>Azure.Core.RetryMode.Exponential</w:t>
+      </w:r>
+      <w:proofErr w:type="spellEnd"/>
+    </w:p>
+    <w:p>
+      <w:pPr>
+        <w:autoSpaceDE w:val="0"/>
+        <w:autoSpaceDN w:val="0"/>
+        <w:adjustRightInd w:val="0"/>
+        <w:spacing w:after="0" w:line="240" w:lineRule="auto"/>
+        <w:ind w:left="720"/>
+        <w:rPr>
+          <w:rFonts w:ascii="Cascadia Mono" w:hAnsi="Cascadia Mono" w:cs="Cascadia Mono"/>
+          <w:color w:val="000000"/>
+          <w:sz w:val="19"/>
+          <w:szCs w:val="19"/>
+          <w14:ligatures w14:val="standardContextual"/>
+        </w:rPr>
+      </w:pPr>
+      <w:r>
+        <w:rPr>
+          <w:rFonts w:ascii="Cascadia Mono" w:hAnsi="Cascadia Mono" w:cs="Cascadia Mono"/>
+          <w:color w:val="000000"/>
+          <w:sz w:val="19"/>
+          <w:szCs w:val="19"/>
+          <w14:ligatures w14:val="standardContextual"/>
+        </w:rPr>
+        <w:t xml:space="preserve">    }</w:t>
+      </w:r>
+    </w:p>
+    <w:p>
+      <w:pPr>
+        <w:autoSpaceDE w:val="0"/>
+        <w:autoSpaceDN w:val="0"/>
+        <w:adjustRightInd w:val="0"/>
+        <w:spacing w:after="0" w:line="240" w:lineRule="auto"/>
+        <w:ind w:left="720"/>
+        <w:rPr>
+          <w:rFonts w:ascii="Cascadia Mono" w:hAnsi="Cascadia Mono" w:cs="Cascadia Mono"/>
+          <w:color w:val="000000"/>
+          <w:sz w:val="19"/>
+          <w:szCs w:val="19"/>
+          <w14:ligatures w14:val="standardContextual"/>
+        </w:rPr>
+      </w:pPr>
+      <w:r>
+        <w:rPr>
+          <w:rFonts w:ascii="Cascadia Mono" w:hAnsi="Cascadia Mono" w:cs="Cascadia Mono"/>
+          <w:color w:val="000000"/>
+          <w:sz w:val="19"/>
+          <w:szCs w:val="19"/>
+          <w14:ligatures w14:val="standardContextual"/>
+        </w:rPr>
+        <w:t>};</w:t>
+      </w:r>
+    </w:p>
+    <w:p>
+      <w:pPr>
+        <w:autoSpaceDE w:val="0"/>
+        <w:autoSpaceDN w:val="0"/>
+        <w:adjustRightInd w:val="0"/>
+        <w:spacing w:after="0" w:line="240" w:lineRule="auto"/>
+        <w:ind w:left="720"/>
+        <w:rPr>
+          <w:rFonts w:ascii="Cascadia Mono" w:hAnsi="Cascadia Mono" w:cs="Cascadia Mono"/>
+          <w:color w:val="000000"/>
+          <w:sz w:val="19"/>
+          <w:szCs w:val="19"/>
+          <w14:ligatures w14:val="standardContextual"/>
+        </w:rPr>
+      </w:pPr>
+    </w:p>
+    <w:p>
+      <w:pPr>
+        <w:autoSpaceDE w:val="0"/>
+        <w:autoSpaceDN w:val="0"/>
+        <w:adjustRightInd w:val="0"/>
+        <w:spacing w:after="0" w:line="240" w:lineRule="auto"/>
+        <w:ind w:left="720"/>
+        <w:rPr>
+          <w:rFonts w:ascii="Cascadia Mono" w:hAnsi="Cascadia Mono" w:cs="Cascadia Mono"/>
+          <w:color w:val="000000"/>
+          <w:sz w:val="19"/>
+          <w:szCs w:val="19"/>
+          <w14:ligatures w14:val="standardContextual"/>
+        </w:rPr>
+      </w:pPr>
+      <w:r>
+        <w:rPr>
+          <w:rFonts w:ascii="Cascadia Mono" w:hAnsi="Cascadia Mono" w:cs="Cascadia Mono"/>
+          <w:color w:val="0000FF"/>
+          <w:sz w:val="19"/>
+          <w:szCs w:val="19"/>
+          <w14:ligatures w14:val="standardContextual"/>
+        </w:rPr>
+        <w:t>var</w:t>
+      </w:r>
+      <w:r>
+        <w:rPr>
+          <w:rFonts w:ascii="Cascadia Mono" w:hAnsi="Cascadia Mono" w:cs="Cascadia Mono"/>
+          <w:color w:val="000000"/>
+          <w:sz w:val="19"/>
+          <w:szCs w:val="19"/>
+          <w14:ligatures w14:val="standardContextual"/>
+        </w:rPr>
+        <w:t xml:space="preserve"> client = </w:t>
+      </w:r>
+      <w:r>
+        <w:rPr>
+          <w:rFonts w:ascii="Cascadia Mono" w:hAnsi="Cascadia Mono" w:cs="Cascadia Mono"/>
+          <w:color w:val="0000FF"/>
+          <w:sz w:val="19"/>
+          <w:szCs w:val="19"/>
+          <w14:ligatures w14:val="standardContextual"/>
+        </w:rPr>
+        <w:t>new</w:t>
+      </w:r>
+      <w:r>
+        <w:rPr>
+          <w:rFonts w:ascii="Cascadia Mono" w:hAnsi="Cascadia Mono" w:cs="Cascadia Mono"/>
+          <w:color w:val="000000"/>
+          <w:sz w:val="19"/>
+          <w:szCs w:val="19"/>
+          <w14:ligatures w14:val="standardContextual"/>
+        </w:rPr>
+        <w:t xml:space="preserve"> </w:t>
+      </w:r>
+      <w:proofErr w:type="spellStart"/>
+      <w:r>
+        <w:rPr>
+          <w:rFonts w:ascii="Cascadia Mono" w:hAnsi="Cascadia Mono" w:cs="Cascadia Mono"/>
+          <w:color w:val="000000"/>
+          <w:sz w:val="19"/>
+          <w:szCs w:val="19"/>
+          <w14:ligatures w14:val="standardContextual"/>
+        </w:rPr>
+        <w:t>SecretClient</w:t>
+      </w:r>
+      <w:proofErr w:type="spellEnd"/>
+      <w:r>
+        <w:rPr>
+          <w:rFonts w:ascii="Cascadia Mono" w:hAnsi="Cascadia Mono" w:cs="Cascadia Mono"/>
+          <w:color w:val="000000"/>
+          <w:sz w:val="19"/>
+          <w:szCs w:val="19"/>
+          <w14:ligatures w14:val="standardContextual"/>
+        </w:rPr>
+        <w:t>(</w:t>
+      </w:r>
+      <w:r>
+        <w:rPr>
+          <w:rFonts w:ascii="Cascadia Mono" w:hAnsi="Cascadia Mono" w:cs="Cascadia Mono"/>
+          <w:color w:val="0000FF"/>
+          <w:sz w:val="19"/>
+          <w:szCs w:val="19"/>
+          <w14:ligatures w14:val="standardContextual"/>
+        </w:rPr>
+        <w:t>new</w:t>
+      </w:r>
+      <w:r>
+        <w:rPr>
+          <w:rFonts w:ascii="Cascadia Mono" w:hAnsi="Cascadia Mono" w:cs="Cascadia Mono"/>
+          <w:color w:val="000000"/>
+          <w:sz w:val="19"/>
+          <w:szCs w:val="19"/>
+          <w14:ligatures w14:val="standardContextual"/>
+        </w:rPr>
+        <w:t xml:space="preserve"> Uri(</w:t>
+      </w:r>
+      <w:r>
+        <w:rPr>
+          <w:rFonts w:ascii="Cascadia Mono" w:hAnsi="Cascadia Mono" w:cs="Cascadia Mono"/>
+          <w:color w:val="A31515"/>
+          <w:sz w:val="19"/>
+          <w:szCs w:val="19"/>
+          <w14:ligatures w14:val="standardContextual"/>
+        </w:rPr>
+        <w:t>"</w:t>
+      </w:r>
+      <w:r>
+        <w:rPr>
+          <w:rFonts w:ascii="Cascadia Mono" w:hAnsi="Cascadia Mono" w:cs="Cascadia Mono"/>
+          <w:color w:val="A31515"/>
+          <w:sz w:val="19"/>
+          <w:szCs w:val="19"/>
+          <w14:ligatures w14:val="standardContextual"/>
+        </w:rPr>
+        <w:t>&lt;Key Vault Uri&gt;</w:t>
+      </w:r>
+      <w:r>
+        <w:rPr>
+          <w:rFonts w:ascii="Cascadia Mono" w:hAnsi="Cascadia Mono" w:cs="Cascadia Mono"/>
+          <w:color w:val="A31515"/>
+          <w:sz w:val="19"/>
+          <w:szCs w:val="19"/>
+          <w14:ligatures w14:val="standardContextual"/>
+        </w:rPr>
+        <w:t>"</w:t>
+      </w:r>
+      <w:r>
+        <w:rPr>
+          <w:rFonts w:ascii="Cascadia Mono" w:hAnsi="Cascadia Mono" w:cs="Cascadia Mono"/>
+          <w:color w:val="000000"/>
+          <w:sz w:val="19"/>
+          <w:szCs w:val="19"/>
+          <w14:ligatures w14:val="standardContextual"/>
+        </w:rPr>
+        <w:t xml:space="preserve">), </w:t>
+      </w:r>
+      <w:r>
+        <w:rPr>
+          <w:rFonts w:ascii="Cascadia Mono" w:hAnsi="Cascadia Mono" w:cs="Cascadia Mono"/>
+          <w:color w:val="0000FF"/>
+          <w:sz w:val="19"/>
+          <w:szCs w:val="19"/>
+          <w14:ligatures w14:val="standardContextual"/>
+        </w:rPr>
+        <w:t>new</w:t>
+      </w:r>
+      <w:r>
+        <w:rPr>
+          <w:rFonts w:ascii="Cascadia Mono" w:hAnsi="Cascadia Mono" w:cs="Cascadia Mono"/>
+          <w:color w:val="000000"/>
+          <w:sz w:val="19"/>
+          <w:szCs w:val="19"/>
+          <w14:ligatures w14:val="standardContextual"/>
+        </w:rPr>
+        <w:t xml:space="preserve"> </w:t>
+      </w:r>
+      <w:proofErr w:type="spellStart"/>
+      <w:r>
+        <w:rPr>
+          <w:rFonts w:ascii="Cascadia Mono" w:hAnsi="Cascadia Mono" w:cs="Cascadia Mono"/>
+          <w:color w:val="000000"/>
+          <w:sz w:val="19"/>
+          <w:szCs w:val="19"/>
+          <w14:ligatures w14:val="standardContextual"/>
+        </w:rPr>
+        <w:t>DefaultAzureCredential</w:t>
+      </w:r>
+      <w:proofErr w:type="spellEnd"/>
+      <w:r>
+        <w:rPr>
+          <w:rFonts w:ascii="Cascadia Mono" w:hAnsi="Cascadia Mono" w:cs="Cascadia Mono"/>
+          <w:color w:val="000000"/>
+          <w:sz w:val="19"/>
+          <w:szCs w:val="19"/>
+          <w14:ligatures w14:val="standardContextual"/>
+        </w:rPr>
+        <w:t>(), options);</w:t>
+      </w:r>
+    </w:p>
+    <w:p>
+      <w:pPr>
+        <w:autoSpaceDE w:val="0"/>
+        <w:autoSpaceDN w:val="0"/>
+        <w:adjustRightInd w:val="0"/>
+        <w:spacing w:after="0" w:line="240" w:lineRule="auto"/>
+        <w:ind w:left="720"/>
+        <w:rPr>
+          <w:rFonts w:ascii="Cascadia Mono" w:hAnsi="Cascadia Mono" w:cs="Cascadia Mono"/>
+          <w:color w:val="000000"/>
+          <w:sz w:val="19"/>
+          <w:szCs w:val="19"/>
+          <w14:ligatures w14:val="standardContextual"/>
+        </w:rPr>
+      </w:pPr>
+    </w:p>
+    <w:p>
+      <w:pPr>
+        <w:autoSpaceDE w:val="0"/>
+        <w:autoSpaceDN w:val="0"/>
+        <w:adjustRightInd w:val="0"/>
+        <w:spacing w:after="0" w:line="240" w:lineRule="auto"/>
+        <w:ind w:left="720"/>
+        <w:rPr>
+          <w:rFonts w:cstheme="minorHAnsi"/>
+          <w:color w:val="000000"/>
+          <w14:ligatures w14:val="standardContextual"/>
+        </w:rPr>
+      </w:pPr>
+      <w:proofErr w:type="spellStart"/>
+      <w:r>
+        <w:rPr>
+          <w:rFonts w:ascii="Cascadia Mono" w:hAnsi="Cascadia Mono" w:cs="Cascadia Mono"/>
+          <w:color w:val="000000"/>
+          <w:sz w:val="19"/>
+          <w:szCs w:val="19"/>
+          <w14:ligatures w14:val="standardContextual"/>
+        </w:rPr>
+        <w:t>builder.Configuration.AddAzureKeyVault</w:t>
+      </w:r>
+      <w:proofErr w:type="spellEnd"/>
+      <w:r>
+        <w:rPr>
+          <w:rFonts w:ascii="Cascadia Mono" w:hAnsi="Cascadia Mono" w:cs="Cascadia Mono"/>
+          <w:color w:val="000000"/>
+          <w:sz w:val="19"/>
+          <w:szCs w:val="19"/>
+          <w14:ligatures w14:val="standardContextual"/>
+        </w:rPr>
+        <w:t xml:space="preserve">(client, </w:t>
+      </w:r>
+      <w:r>
+        <w:rPr>
+          <w:rFonts w:ascii="Cascadia Mono" w:hAnsi="Cascadia Mono" w:cs="Cascadia Mono"/>
+          <w:color w:val="0000FF"/>
+          <w:sz w:val="19"/>
+          <w:szCs w:val="19"/>
+          <w14:ligatures w14:val="standardContextual"/>
+        </w:rPr>
+        <w:t>new</w:t>
+      </w:r>
+      <w:r>
+        <w:rPr>
+          <w:rFonts w:ascii="Cascadia Mono" w:hAnsi="Cascadia Mono" w:cs="Cascadia Mono"/>
+          <w:color w:val="000000"/>
+          <w:sz w:val="19"/>
+          <w:szCs w:val="19"/>
+          <w14:ligatures w14:val="standardContextual"/>
+        </w:rPr>
+        <w:t xml:space="preserve"> </w:t>
+      </w:r>
+      <w:proofErr w:type="spellStart"/>
+      <w:r>
+        <w:rPr>
+          <w:rFonts w:ascii="Cascadia Mono" w:hAnsi="Cascadia Mono" w:cs="Cascadia Mono"/>
+          <w:color w:val="000000"/>
+          <w:sz w:val="19"/>
+          <w:szCs w:val="19"/>
+          <w14:ligatures w14:val="standardContextual"/>
+        </w:rPr>
+        <w:t>AzureKeyVaultConfigurationOptions</w:t>
+      </w:r>
+      <w:proofErr w:type="spellEnd"/>
+      <w:r>
+        <w:rPr>
+          <w:rFonts w:ascii="Cascadia Mono" w:hAnsi="Cascadia Mono" w:cs="Cascadia Mono"/>
+          <w:color w:val="000000"/>
+          <w:sz w:val="19"/>
+          <w:szCs w:val="19"/>
+          <w14:ligatures w14:val="standardContextual"/>
+        </w:rPr>
+        <w:t>());</w:t>
       </w:r>
     </w:p>
     <w:p/>
@@ -2991,6 +7551,17 @@
       <w:contextualSpacing/>
     </w:pPr>
   </w:style>
+  <w:style w:type="character" w:styleId="Hyperlink">
+    <w:name w:val="Hyperlink"/>
+    <w:basedOn w:val="DefaultParagraphFont"/>
+    <w:uiPriority w:val="99"/>
+    <w:unhideWhenUsed/>
+    <w:rsid w:val="004E375D"/>
+    <w:rPr>
+      <w:color w:val="0563C1" w:themeColor="hyperlink"/>
+      <w:u w:val="single"/>
+    </w:rPr>
+  </w:style>
 </w:styles>
 </file>
 

</xml_diff>

<commit_message>
Cleaned up and added styling.
</commit_message>
<xml_diff>
--- a/Notes.docx
+++ b/Notes.docx
@@ -477,6 +477,26 @@
       <w:pPr>
         <w:pStyle w:val="ListParagraph"/>
         <w:numPr>
+          <w:ilvl w:val="2"/>
+          <w:numId w:val="1"/>
+        </w:numPr>
+      </w:pPr>
+      <w:r>
+        <w:t xml:space="preserve">In </w:t>
+      </w:r>
+      <w:proofErr w:type="spellStart"/>
+      <w:r>
+        <w:t>MainLayout.razor</w:t>
+      </w:r>
+      <w:proofErr w:type="spellEnd"/>
+      <w:r>
+        <w:t>, remove the About link.</w:t>
+      </w:r>
+    </w:p>
+    <w:p>
+      <w:pPr>
+        <w:pStyle w:val="ListParagraph"/>
+        <w:numPr>
           <w:ilvl w:val="1"/>
           <w:numId w:val="1"/>
         </w:numPr>
@@ -513,6 +533,7 @@
         </w:numPr>
       </w:pPr>
       <w:r>
+        <w:lastRenderedPageBreak/>
         <w:t xml:space="preserve">In </w:t>
       </w:r>
       <w:proofErr w:type="spellStart"/>
@@ -551,7 +572,6 @@
           <w:color w:val="000000"/>
           <w14:ligatures w14:val="standardContextual"/>
         </w:rPr>
-        <w:lastRenderedPageBreak/>
         <w:t>Setup the Entity Framework database that is used for registering and logging in users</w:t>
       </w:r>
     </w:p>
@@ -1536,6 +1556,7 @@
           <w:color w:val="000000"/>
           <w14:ligatures w14:val="standardContextual"/>
         </w:rPr>
+        <w:lastRenderedPageBreak/>
         <w:t>Click ‘Create’.</w:t>
       </w:r>
     </w:p>
@@ -1562,7 +1583,6 @@
           <w:color w:val="000000"/>
           <w14:ligatures w14:val="standardContextual"/>
         </w:rPr>
-        <w:lastRenderedPageBreak/>
         <w:t>Click ‘Next’ to select the newly created database.</w:t>
       </w:r>
     </w:p>
@@ -2660,6 +2680,7 @@
           <w:color w:val="000000"/>
           <w14:ligatures w14:val="standardContextual"/>
         </w:rPr>
+        <w:lastRenderedPageBreak/>
         <w:t xml:space="preserve">Add NuGet packages for the next step where we add the </w:t>
       </w:r>
       <w:proofErr w:type="spellStart"/>
@@ -2700,7 +2721,6 @@
           <w:color w:val="000000"/>
           <w14:ligatures w14:val="standardContextual"/>
         </w:rPr>
-        <w:lastRenderedPageBreak/>
         <w:t>SendGrid</w:t>
       </w:r>
     </w:p>
@@ -5401,6 +5421,7 @@
           <w:szCs w:val="19"/>
           <w14:ligatures w14:val="standardContextual"/>
         </w:rPr>
+        <w:lastRenderedPageBreak/>
         <w:t xml:space="preserve">            </w:t>
       </w:r>
       <w:proofErr w:type="spellStart"/>
@@ -7026,7 +7047,7 @@
           <v:shape id="_x0000_i1028" type="#_x0000_t75" style="width:468pt;height:75.4pt" o:ole="">
             <v:imagedata r:id="rId6" o:title=""/>
           </v:shape>
-          <o:OLEObject Type="Embed" ProgID="Word.OpenDocumentText.12" ShapeID="_x0000_i1028" DrawAspect="Content" ObjectID="_1758836851" r:id="rId7"/>
+          <o:OLEObject Type="Embed" ProgID="Word.OpenDocumentText.12" ShapeID="_x0000_i1028" DrawAspect="Content" ObjectID="_1758839147" r:id="rId7"/>
         </w:object>
       </w:r>
     </w:p>
@@ -7557,7 +7578,6 @@
           <w:color w:val="000000"/>
           <w14:ligatures w14:val="standardContextual"/>
         </w:rPr>
-        <w:lastRenderedPageBreak/>
         <w:t xml:space="preserve">Continue to add classes for the </w:t>
       </w:r>
       <w:proofErr w:type="spellStart"/>
@@ -9926,7 +9946,6 @@
           <w:szCs w:val="19"/>
           <w14:ligatures w14:val="standardContextual"/>
         </w:rPr>
-        <w:lastRenderedPageBreak/>
         <w:t>@</w:t>
       </w:r>
       <w:r>
@@ -15857,6 +15876,7 @@
           <w:szCs w:val="19"/>
           <w14:ligatures w14:val="standardContextual"/>
         </w:rPr>
+        <w:lastRenderedPageBreak/>
         <w:t xml:space="preserve">       </w:t>
       </w:r>
       <w:r>
@@ -15951,7 +15971,6 @@
           <w:szCs w:val="19"/>
           <w14:ligatures w14:val="standardContextual"/>
         </w:rPr>
-        <w:lastRenderedPageBreak/>
         <w:t xml:space="preserve">           </w:t>
       </w:r>
       <w:proofErr w:type="spellStart"/>
@@ -17976,6 +17995,7 @@
           <w:color w:val="000000"/>
           <w14:ligatures w14:val="standardContextual"/>
         </w:rPr>
+        <w:lastRenderedPageBreak/>
         <w:t>Click ‘Submit’.</w:t>
       </w:r>
     </w:p>
@@ -18002,7 +18022,6 @@
           <w:color w:val="000000"/>
           <w14:ligatures w14:val="standardContextual"/>
         </w:rPr>
-        <w:lastRenderedPageBreak/>
         <w:t>Copy the Internal Integration Secret for later</w:t>
       </w:r>
     </w:p>
@@ -18041,6 +18060,32 @@
         <w:t>KeyVault</w:t>
       </w:r>
       <w:proofErr w:type="spellEnd"/>
+      <w:r>
+        <w:rPr>
+          <w:rFonts w:cstheme="minorHAnsi"/>
+          <w:color w:val="000000"/>
+          <w14:ligatures w14:val="standardContextual"/>
+        </w:rPr>
+        <w:t xml:space="preserve">.  It is called </w:t>
+      </w:r>
+      <w:proofErr w:type="spellStart"/>
+      <w:r>
+        <w:rPr>
+          <w:rFonts w:cstheme="minorHAnsi"/>
+          <w:color w:val="000000"/>
+          <w14:ligatures w14:val="standardContextual"/>
+        </w:rPr>
+        <w:t>BearerToken</w:t>
+      </w:r>
+      <w:proofErr w:type="spellEnd"/>
+      <w:r>
+        <w:rPr>
+          <w:rFonts w:cstheme="minorHAnsi"/>
+          <w:color w:val="000000"/>
+          <w14:ligatures w14:val="standardContextual"/>
+        </w:rPr>
+        <w:t>.</w:t>
+      </w:r>
     </w:p>
     <w:p>
       <w:pPr>
@@ -18144,6 +18189,367 @@
           <w14:ligatures w14:val="standardContextual"/>
         </w:rPr>
         <w:t>Click your integration and click ‘Confirm’.</w:t>
+      </w:r>
+    </w:p>
+    <w:p>
+      <w:pPr>
+        <w:pStyle w:val="ListParagraph"/>
+        <w:numPr>
+          <w:ilvl w:val="0"/>
+          <w:numId w:val="1"/>
+        </w:numPr>
+        <w:autoSpaceDE w:val="0"/>
+        <w:autoSpaceDN w:val="0"/>
+        <w:adjustRightInd w:val="0"/>
+        <w:spacing w:after="0" w:line="240" w:lineRule="auto"/>
+        <w:rPr>
+          <w:rFonts w:cstheme="minorHAnsi"/>
+          <w:color w:val="000000"/>
+          <w14:ligatures w14:val="standardContextual"/>
+        </w:rPr>
+      </w:pPr>
+      <w:r>
+        <w:rPr>
+          <w:rFonts w:cstheme="minorHAnsi"/>
+          <w:color w:val="000000"/>
+          <w14:ligatures w14:val="standardContextual"/>
+        </w:rPr>
+        <w:t>Add some content to the database</w:t>
+      </w:r>
+    </w:p>
+    <w:p>
+      <w:pPr>
+        <w:pStyle w:val="ListParagraph"/>
+        <w:numPr>
+          <w:ilvl w:val="1"/>
+          <w:numId w:val="1"/>
+        </w:numPr>
+        <w:autoSpaceDE w:val="0"/>
+        <w:autoSpaceDN w:val="0"/>
+        <w:adjustRightInd w:val="0"/>
+        <w:spacing w:after="0" w:line="240" w:lineRule="auto"/>
+        <w:rPr>
+          <w:rFonts w:cstheme="minorHAnsi"/>
+          <w:color w:val="000000"/>
+          <w14:ligatures w14:val="standardContextual"/>
+        </w:rPr>
+      </w:pPr>
+      <w:r>
+        <w:rPr>
+          <w:rFonts w:cstheme="minorHAnsi"/>
+          <w:color w:val="000000"/>
+          <w14:ligatures w14:val="standardContextual"/>
+        </w:rPr>
+        <w:t>Add a title (starts as ‘Untitled’)</w:t>
+      </w:r>
+    </w:p>
+    <w:p>
+      <w:pPr>
+        <w:pStyle w:val="ListParagraph"/>
+        <w:numPr>
+          <w:ilvl w:val="1"/>
+          <w:numId w:val="1"/>
+        </w:numPr>
+        <w:autoSpaceDE w:val="0"/>
+        <w:autoSpaceDN w:val="0"/>
+        <w:adjustRightInd w:val="0"/>
+        <w:spacing w:after="0" w:line="240" w:lineRule="auto"/>
+        <w:rPr>
+          <w:rFonts w:cstheme="minorHAnsi"/>
+          <w:color w:val="000000"/>
+          <w14:ligatures w14:val="standardContextual"/>
+        </w:rPr>
+      </w:pPr>
+      <w:r>
+        <w:rPr>
+          <w:rFonts w:cstheme="minorHAnsi"/>
+          <w:color w:val="000000"/>
+          <w14:ligatures w14:val="standardContextual"/>
+        </w:rPr>
+        <w:t>The first column has a fixed type called ‘Title’.  Change the name to ‘Project’.</w:t>
+      </w:r>
+    </w:p>
+    <w:p>
+      <w:pPr>
+        <w:pStyle w:val="ListParagraph"/>
+        <w:numPr>
+          <w:ilvl w:val="1"/>
+          <w:numId w:val="1"/>
+        </w:numPr>
+        <w:autoSpaceDE w:val="0"/>
+        <w:autoSpaceDN w:val="0"/>
+        <w:adjustRightInd w:val="0"/>
+        <w:spacing w:after="0" w:line="240" w:lineRule="auto"/>
+        <w:rPr>
+          <w:rFonts w:cstheme="minorHAnsi"/>
+          <w:color w:val="000000"/>
+          <w14:ligatures w14:val="standardContextual"/>
+        </w:rPr>
+      </w:pPr>
+      <w:r>
+        <w:rPr>
+          <w:rFonts w:cstheme="minorHAnsi"/>
+          <w:color w:val="000000"/>
+          <w14:ligatures w14:val="standardContextual"/>
+        </w:rPr>
+        <w:t>Change the second column name to Status and make it type ‘Text’</w:t>
+      </w:r>
+    </w:p>
+    <w:p>
+      <w:pPr>
+        <w:pStyle w:val="ListParagraph"/>
+        <w:numPr>
+          <w:ilvl w:val="1"/>
+          <w:numId w:val="1"/>
+        </w:numPr>
+        <w:autoSpaceDE w:val="0"/>
+        <w:autoSpaceDN w:val="0"/>
+        <w:adjustRightInd w:val="0"/>
+        <w:spacing w:after="0" w:line="240" w:lineRule="auto"/>
+        <w:rPr>
+          <w:rFonts w:cstheme="minorHAnsi"/>
+          <w:color w:val="000000"/>
+          <w14:ligatures w14:val="standardContextual"/>
+        </w:rPr>
+      </w:pPr>
+      <w:r>
+        <w:rPr>
+          <w:rFonts w:cstheme="minorHAnsi"/>
+          <w:color w:val="000000"/>
+          <w14:ligatures w14:val="standardContextual"/>
+        </w:rPr>
+        <w:t>Fill out two rows with information</w:t>
+      </w:r>
+    </w:p>
+    <w:p>
+      <w:pPr>
+        <w:pStyle w:val="ListParagraph"/>
+        <w:numPr>
+          <w:ilvl w:val="1"/>
+          <w:numId w:val="1"/>
+        </w:numPr>
+        <w:autoSpaceDE w:val="0"/>
+        <w:autoSpaceDN w:val="0"/>
+        <w:adjustRightInd w:val="0"/>
+        <w:spacing w:after="0" w:line="240" w:lineRule="auto"/>
+        <w:rPr>
+          <w:rFonts w:cstheme="minorHAnsi"/>
+          <w:color w:val="000000"/>
+          <w14:ligatures w14:val="standardContextual"/>
+        </w:rPr>
+      </w:pPr>
+      <w:r>
+        <w:rPr>
+          <w:rFonts w:cstheme="minorHAnsi"/>
+          <w:color w:val="000000"/>
+          <w14:ligatures w14:val="standardContextual"/>
+        </w:rPr>
+        <w:t>Delete other rows</w:t>
+      </w:r>
+    </w:p>
+    <w:p>
+      <w:pPr>
+        <w:pStyle w:val="ListParagraph"/>
+        <w:numPr>
+          <w:ilvl w:val="0"/>
+          <w:numId w:val="1"/>
+        </w:numPr>
+        <w:autoSpaceDE w:val="0"/>
+        <w:autoSpaceDN w:val="0"/>
+        <w:adjustRightInd w:val="0"/>
+        <w:spacing w:after="0" w:line="240" w:lineRule="auto"/>
+        <w:rPr>
+          <w:rFonts w:cstheme="minorHAnsi"/>
+          <w:color w:val="000000"/>
+          <w14:ligatures w14:val="standardContextual"/>
+        </w:rPr>
+      </w:pPr>
+      <w:r>
+        <w:rPr>
+          <w:rFonts w:cstheme="minorHAnsi"/>
+          <w:color w:val="000000"/>
+          <w14:ligatures w14:val="standardContextual"/>
+        </w:rPr>
+        <w:t>Clean up the application</w:t>
+      </w:r>
+    </w:p>
+    <w:p>
+      <w:pPr>
+        <w:pStyle w:val="ListParagraph"/>
+        <w:numPr>
+          <w:ilvl w:val="1"/>
+          <w:numId w:val="1"/>
+        </w:numPr>
+        <w:autoSpaceDE w:val="0"/>
+        <w:autoSpaceDN w:val="0"/>
+        <w:adjustRightInd w:val="0"/>
+        <w:spacing w:after="0" w:line="240" w:lineRule="auto"/>
+        <w:rPr>
+          <w:rFonts w:cstheme="minorHAnsi"/>
+          <w:color w:val="000000"/>
+          <w14:ligatures w14:val="standardContextual"/>
+        </w:rPr>
+      </w:pPr>
+      <w:proofErr w:type="spellStart"/>
+      <w:r>
+        <w:rPr>
+          <w:rFonts w:cstheme="minorHAnsi"/>
+          <w:color w:val="000000"/>
+          <w14:ligatures w14:val="standardContextual"/>
+        </w:rPr>
+        <w:t>Register.cshtml</w:t>
+      </w:r>
+      <w:proofErr w:type="spellEnd"/>
+    </w:p>
+    <w:p>
+      <w:pPr>
+        <w:pStyle w:val="ListParagraph"/>
+        <w:numPr>
+          <w:ilvl w:val="2"/>
+          <w:numId w:val="1"/>
+        </w:numPr>
+        <w:autoSpaceDE w:val="0"/>
+        <w:autoSpaceDN w:val="0"/>
+        <w:adjustRightInd w:val="0"/>
+        <w:spacing w:after="0" w:line="240" w:lineRule="auto"/>
+        <w:rPr>
+          <w:rFonts w:cstheme="minorHAnsi"/>
+          <w:color w:val="000000"/>
+          <w14:ligatures w14:val="standardContextual"/>
+        </w:rPr>
+      </w:pPr>
+      <w:r>
+        <w:rPr>
+          <w:rFonts w:cstheme="minorHAnsi"/>
+          <w:color w:val="000000"/>
+          <w14:ligatures w14:val="standardContextual"/>
+        </w:rPr>
+        <w:t>Remove the div about Using another Service</w:t>
+      </w:r>
+    </w:p>
+    <w:p>
+      <w:pPr>
+        <w:pStyle w:val="ListParagraph"/>
+        <w:numPr>
+          <w:ilvl w:val="1"/>
+          <w:numId w:val="1"/>
+        </w:numPr>
+        <w:autoSpaceDE w:val="0"/>
+        <w:autoSpaceDN w:val="0"/>
+        <w:adjustRightInd w:val="0"/>
+        <w:spacing w:after="0" w:line="240" w:lineRule="auto"/>
+        <w:rPr>
+          <w:rFonts w:cstheme="minorHAnsi"/>
+          <w:color w:val="000000"/>
+          <w14:ligatures w14:val="standardContextual"/>
+        </w:rPr>
+      </w:pPr>
+      <w:proofErr w:type="spellStart"/>
+      <w:r>
+        <w:rPr>
+          <w:rFonts w:cstheme="minorHAnsi"/>
+          <w:color w:val="000000"/>
+          <w14:ligatures w14:val="standardContextual"/>
+        </w:rPr>
+        <w:t>Login.cshtml</w:t>
+      </w:r>
+      <w:proofErr w:type="spellEnd"/>
+    </w:p>
+    <w:p>
+      <w:pPr>
+        <w:pStyle w:val="ListParagraph"/>
+        <w:numPr>
+          <w:ilvl w:val="2"/>
+          <w:numId w:val="1"/>
+        </w:numPr>
+        <w:autoSpaceDE w:val="0"/>
+        <w:autoSpaceDN w:val="0"/>
+        <w:adjustRightInd w:val="0"/>
+        <w:spacing w:after="0" w:line="240" w:lineRule="auto"/>
+        <w:rPr>
+          <w:rFonts w:cstheme="minorHAnsi"/>
+          <w:color w:val="000000"/>
+          <w14:ligatures w14:val="standardContextual"/>
+        </w:rPr>
+      </w:pPr>
+      <w:r>
+        <w:rPr>
+          <w:rFonts w:cstheme="minorHAnsi"/>
+          <w:color w:val="000000"/>
+          <w14:ligatures w14:val="standardContextual"/>
+        </w:rPr>
+        <w:t>Remove div about Using another Service</w:t>
+      </w:r>
+    </w:p>
+    <w:p>
+      <w:pPr>
+        <w:pStyle w:val="ListParagraph"/>
+        <w:numPr>
+          <w:ilvl w:val="1"/>
+          <w:numId w:val="1"/>
+        </w:numPr>
+        <w:autoSpaceDE w:val="0"/>
+        <w:autoSpaceDN w:val="0"/>
+        <w:adjustRightInd w:val="0"/>
+        <w:spacing w:after="0" w:line="240" w:lineRule="auto"/>
+        <w:rPr>
+          <w:rFonts w:cstheme="minorHAnsi"/>
+          <w:color w:val="000000"/>
+          <w14:ligatures w14:val="standardContextual"/>
+        </w:rPr>
+      </w:pPr>
+      <w:r>
+        <w:rPr>
+          <w:rFonts w:cstheme="minorHAnsi"/>
+          <w:color w:val="000000"/>
+          <w14:ligatures w14:val="standardContextual"/>
+        </w:rPr>
+        <w:t>Add styling in site.css</w:t>
+      </w:r>
+    </w:p>
+    <w:p>
+      <w:pPr>
+        <w:pStyle w:val="ListParagraph"/>
+        <w:autoSpaceDE w:val="0"/>
+        <w:autoSpaceDN w:val="0"/>
+        <w:adjustRightInd w:val="0"/>
+        <w:spacing w:after="0" w:line="240" w:lineRule="auto"/>
+        <w:ind w:left="1440"/>
+        <w:rPr>
+          <w:rFonts w:cstheme="minorHAnsi"/>
+          <w:color w:val="000000"/>
+          <w14:ligatures w14:val="standardContextual"/>
+        </w:rPr>
+      </w:pPr>
+    </w:p>
+    <w:bookmarkStart w:id="2" w:name="_MON_1758838716"/>
+    <w:bookmarkEnd w:id="2"/>
+    <w:p>
+      <w:pPr>
+        <w:pStyle w:val="ListParagraph"/>
+        <w:autoSpaceDE w:val="0"/>
+        <w:autoSpaceDN w:val="0"/>
+        <w:adjustRightInd w:val="0"/>
+        <w:spacing w:after="0" w:line="240" w:lineRule="auto"/>
+        <w:ind w:left="1440"/>
+        <w:rPr>
+          <w:rFonts w:cstheme="minorHAnsi"/>
+          <w:color w:val="000000"/>
+          <w14:ligatures w14:val="standardContextual"/>
+        </w:rPr>
+      </w:pPr>
+      <w:r>
+        <w:rPr>
+          <w:rFonts w:cstheme="minorHAnsi"/>
+          <w:color w:val="000000"/>
+          <w14:ligatures w14:val="standardContextual"/>
+        </w:rPr>
+        <w:object w:dxaOrig="9360" w:dyaOrig="10335" w14:anchorId="6873690B">
+          <v:shape id="_x0000_i1031" type="#_x0000_t75" style="width:468pt;height:516.9pt" o:ole="">
+            <v:imagedata r:id="rId8" o:title=""/>
+          </v:shape>
+          <o:OLEObject Type="Embed" ProgID="Word.OpenDocumentText.12" ShapeID="_x0000_i1031" DrawAspect="Content" ObjectID="_1758839148" r:id="rId9"/>
+        </w:object>
       </w:r>
     </w:p>
     <w:p/>

</xml_diff>